<commit_message>
End of work day and week
Added ship tracker so each ship is able to keep position on other ships
</commit_message>
<xml_diff>
--- a/MOBA Design Document.docx
+++ b/MOBA Design Document.docx
@@ -1042,6 +1042,9 @@
       <w:r>
         <w:t>w for none tagged objects [temp]</w:t>
       </w:r>
+      <w:r>
+        <w:t>(22/7/16)</w:t>
+      </w:r>
     </w:p>
     <w:p>
       <w:pPr>
@@ -1054,6 +1057,17 @@
       <w:r>
         <w:t>Update TrackerHUD to show transforms, grey if no tag</w:t>
       </w:r>
+      <w:r>
+        <w:t>(22/7/16)</w:t>
+      </w:r>
+    </w:p>
+    <w:p>
+      <w:pPr>
+        <w:pStyle w:val="Heading3"/>
+      </w:pPr>
+      <w:r>
+        <w:t>Week four – Team objects and spawn displays</w:t>
+      </w:r>
     </w:p>
     <w:p>
       <w:pPr>
@@ -1087,6 +1101,9 @@
           <w:numId w:val="14"/>
         </w:numPr>
       </w:pPr>
+      <w:r>
+        <w:t>Think about what team objects need</w:t>
+      </w:r>
       <w:bookmarkStart w:id="0" w:name="_GoBack"/>
       <w:bookmarkEnd w:id="0"/>
     </w:p>
@@ -1100,7 +1117,7 @@
         <w:pStyle w:val="Heading3"/>
       </w:pPr>
       <w:r>
-        <w:t>team spawning</w:t>
+        <w:t>team spawn Manager</w:t>
       </w:r>
     </w:p>
     <w:p>
@@ -1423,6 +1440,7 @@
         </w:numPr>
       </w:pPr>
       <w:r>
+        <w:lastRenderedPageBreak/>
         <w:t xml:space="preserve">Create StatTracker– controller component with stat storage that’s responsible for keeping track of stats and updating steam. Get and sets </w:t>
       </w:r>
     </w:p>
@@ -1435,7 +1453,6 @@
         </w:numPr>
       </w:pPr>
       <w:r>
-        <w:lastRenderedPageBreak/>
         <w:t>Add player info in lobby list to display player stats</w:t>
       </w:r>
     </w:p>

</xml_diff>

<commit_message>
Mid Team Manager Break
Working on game builder and game tracker. building team object, having
break.
</commit_message>
<xml_diff>
--- a/MOBA Design Document.docx
+++ b/MOBA Design Document.docx
@@ -1308,10 +1308,7 @@
         <w:t>parameters</w:t>
       </w:r>
       <w:r>
-        <w:t xml:space="preserve"> </w:t>
-      </w:r>
-      <w:r>
-        <w:t xml:space="preserve"> (</w:t>
+        <w:t xml:space="preserve">  (</w:t>
       </w:r>
       <w:proofErr w:type="gramEnd"/>
       <w:r>
@@ -1327,16 +1324,201 @@
         </w:numPr>
       </w:pPr>
       <w:r>
-        <w:t>Starts the Game Builder Process</w:t>
-      </w:r>
-      <w:r>
-        <w:t>, will do more later</w:t>
+        <w:t>Starts the Game Builder Process, will do more later</w:t>
+      </w:r>
+      <w:r>
+        <w:t xml:space="preserve">  (25/7/16)</w:t>
+      </w:r>
+    </w:p>
+    <w:p>
+      <w:pPr>
+        <w:pStyle w:val="ListParagraph"/>
+        <w:numPr>
+          <w:ilvl w:val="1"/>
+          <w:numId w:val="14"/>
+        </w:numPr>
+      </w:pPr>
+      <w:r>
+        <w:t>Create Team Class</w:t>
       </w:r>
       <w:r>
         <w:t xml:space="preserve"> </w:t>
       </w:r>
-      <w:r>
-        <w:t xml:space="preserve"> (25/7/16)</w:t>
+    </w:p>
+    <w:p>
+      <w:pPr>
+        <w:pStyle w:val="ListParagraph"/>
+        <w:numPr>
+          <w:ilvl w:val="2"/>
+          <w:numId w:val="14"/>
+        </w:numPr>
+      </w:pPr>
+      <w:r>
+        <w:t>Think about what team objects need</w:t>
+      </w:r>
+    </w:p>
+    <w:p>
+      <w:pPr>
+        <w:pStyle w:val="ListParagraph"/>
+        <w:numPr>
+          <w:ilvl w:val="3"/>
+          <w:numId w:val="14"/>
+        </w:numPr>
+      </w:pPr>
+      <w:r>
+        <w:t>Which faction they are: three factions will exist in game</w:t>
+      </w:r>
+    </w:p>
+    <w:p>
+      <w:pPr>
+        <w:pStyle w:val="ListParagraph"/>
+        <w:numPr>
+          <w:ilvl w:val="4"/>
+          <w:numId w:val="14"/>
+        </w:numPr>
+      </w:pPr>
+      <w:proofErr w:type="spellStart"/>
+      <w:r>
+        <w:t>FactionData</w:t>
+      </w:r>
+      <w:proofErr w:type="spellEnd"/>
+      <w:r>
+        <w:t xml:space="preserve"> contains:</w:t>
+      </w:r>
+      <w:r>
+        <w:t xml:space="preserve"> </w:t>
+      </w:r>
+      <w:r>
+        <w:t>(25/7/16)</w:t>
+      </w:r>
+    </w:p>
+    <w:p>
+      <w:pPr>
+        <w:pStyle w:val="ListParagraph"/>
+        <w:numPr>
+          <w:ilvl w:val="5"/>
+          <w:numId w:val="14"/>
+        </w:numPr>
+      </w:pPr>
+      <w:proofErr w:type="spellStart"/>
+      <w:proofErr w:type="gramStart"/>
+      <w:r>
+        <w:t>FactionID</w:t>
+      </w:r>
+      <w:proofErr w:type="spellEnd"/>
+      <w:r>
+        <w:t xml:space="preserve"> :</w:t>
+      </w:r>
+      <w:proofErr w:type="gramEnd"/>
+      <w:r>
+        <w:t xml:space="preserve"> passed through parameters</w:t>
+      </w:r>
+      <w:r>
+        <w:t xml:space="preserve"> </w:t>
+      </w:r>
+      <w:r>
+        <w:t>(25/7/16)</w:t>
+      </w:r>
+    </w:p>
+    <w:p>
+      <w:pPr>
+        <w:pStyle w:val="ListParagraph"/>
+        <w:numPr>
+          <w:ilvl w:val="5"/>
+          <w:numId w:val="14"/>
+        </w:numPr>
+      </w:pPr>
+      <w:r>
+        <w:t xml:space="preserve">Faction </w:t>
+      </w:r>
+      <w:proofErr w:type="gramStart"/>
+      <w:r>
+        <w:t>Icon :</w:t>
+      </w:r>
+      <w:proofErr w:type="gramEnd"/>
+      <w:r>
+        <w:t xml:space="preserve"> texture of faction logo</w:t>
+      </w:r>
+      <w:r>
+        <w:t>(25/7/16)</w:t>
+      </w:r>
+    </w:p>
+    <w:p>
+      <w:pPr>
+        <w:pStyle w:val="ListParagraph"/>
+        <w:numPr>
+          <w:ilvl w:val="5"/>
+          <w:numId w:val="14"/>
+        </w:numPr>
+      </w:pPr>
+      <w:r>
+        <w:t>Faction Description</w:t>
+      </w:r>
+      <w:r>
+        <w:t xml:space="preserve"> </w:t>
+      </w:r>
+      <w:r>
+        <w:t>(25/7/16)</w:t>
+      </w:r>
+    </w:p>
+    <w:p>
+      <w:pPr>
+        <w:pStyle w:val="ListParagraph"/>
+        <w:numPr>
+          <w:ilvl w:val="5"/>
+          <w:numId w:val="14"/>
+        </w:numPr>
+      </w:pPr>
+      <w:r>
+        <w:t>Visual styles they can have: Each faction will have a unique appearance</w:t>
+      </w:r>
+      <w:r>
+        <w:t xml:space="preserve"> </w:t>
+      </w:r>
+      <w:r>
+        <w:t>(25/7/16)</w:t>
+      </w:r>
+    </w:p>
+    <w:p>
+      <w:pPr>
+        <w:pStyle w:val="ListParagraph"/>
+        <w:numPr>
+          <w:ilvl w:val="3"/>
+          <w:numId w:val="14"/>
+        </w:numPr>
+      </w:pPr>
+      <w:r>
+        <w:t>Currently available components: these will be unlocked as the team works together.</w:t>
+      </w:r>
+      <w:r>
+        <w:t xml:space="preserve"> </w:t>
+      </w:r>
+      <w:r>
+        <w:t>(25/7/16)</w:t>
+      </w:r>
+    </w:p>
+    <w:p>
+      <w:pPr>
+        <w:pStyle w:val="ListParagraph"/>
+        <w:numPr>
+          <w:ilvl w:val="3"/>
+          <w:numId w:val="14"/>
+        </w:numPr>
+      </w:pPr>
+      <w:r>
+        <w:t>Shared material data</w:t>
+      </w:r>
+    </w:p>
+    <w:p>
+      <w:pPr>
+        <w:pStyle w:val="ListParagraph"/>
+        <w:numPr>
+          <w:ilvl w:val="3"/>
+          <w:numId w:val="14"/>
+        </w:numPr>
+      </w:pPr>
+      <w:r>
+        <w:t>List of owned stations (maybe transform, maybe not)</w:t>
       </w:r>
       <w:bookmarkStart w:id="0" w:name="_GoBack"/>
       <w:bookmarkEnd w:id="0"/>
@@ -1350,80 +1532,11 @@
         </w:numPr>
       </w:pPr>
       <w:r>
-        <w:t>Create Team Class</w:t>
-      </w:r>
-      <w:r>
-        <w:t xml:space="preserve"> </w:t>
-      </w:r>
-    </w:p>
-    <w:p>
-      <w:pPr>
-        <w:pStyle w:val="ListParagraph"/>
-        <w:numPr>
-          <w:ilvl w:val="2"/>
-          <w:numId w:val="14"/>
-        </w:numPr>
-      </w:pPr>
-      <w:r>
-        <w:t>Think about what team objects need</w:t>
-      </w:r>
-    </w:p>
-    <w:p>
-      <w:pPr>
-        <w:pStyle w:val="ListParagraph"/>
-        <w:numPr>
-          <w:ilvl w:val="3"/>
-          <w:numId w:val="14"/>
-        </w:numPr>
-      </w:pPr>
-      <w:r>
-        <w:t>Which faction they are: three factions will exist in game</w:t>
-      </w:r>
-    </w:p>
-    <w:p>
-      <w:pPr>
-        <w:pStyle w:val="ListParagraph"/>
-        <w:numPr>
-          <w:ilvl w:val="3"/>
-          <w:numId w:val="14"/>
-        </w:numPr>
-      </w:pPr>
-      <w:r>
-        <w:t>Visual styles they can have: Each faction will have a unique appearance</w:t>
-      </w:r>
-    </w:p>
-    <w:p>
-      <w:pPr>
-        <w:pStyle w:val="ListParagraph"/>
-        <w:numPr>
-          <w:ilvl w:val="3"/>
-          <w:numId w:val="14"/>
-        </w:numPr>
-      </w:pPr>
-      <w:r>
-        <w:t>Currently available components: these will be unlocked as the team works together.</w:t>
-      </w:r>
-    </w:p>
-    <w:p>
-      <w:pPr>
-        <w:pStyle w:val="ListParagraph"/>
-        <w:numPr>
-          <w:ilvl w:val="3"/>
-          <w:numId w:val="14"/>
-        </w:numPr>
-      </w:pPr>
-      <w:r>
-        <w:t>Shared material data</w:t>
-      </w:r>
-    </w:p>
-    <w:p>
-      <w:pPr>
-        <w:pStyle w:val="ListParagraph"/>
-        <w:numPr>
-          <w:ilvl w:val="3"/>
-          <w:numId w:val="14"/>
-        </w:numPr>
-      </w:pPr>
+        <w:t xml:space="preserve">Create event that will return </w:t>
+      </w:r>
+      <w:r>
+        <w:t>the game state (win or loss) that the space manager listens for</w:t>
+      </w:r>
     </w:p>
     <w:p>
       <w:pPr>
@@ -1434,10 +1547,10 @@
         </w:numPr>
       </w:pPr>
       <w:r>
-        <w:t xml:space="preserve">Create event that will return </w:t>
-      </w:r>
-      <w:r>
-        <w:t>the game state (win or loss) that the space manager listens for</w:t>
+        <w:t>Create event listeners that will listen for ship destroyed etc</w:t>
+      </w:r>
+      <w:r>
+        <w:t>.</w:t>
       </w:r>
     </w:p>
     <w:p>
@@ -1449,21 +1562,6 @@
         </w:numPr>
       </w:pPr>
       <w:r>
-        <w:t>Create event listeners that will listen for ship destroyed etc</w:t>
-      </w:r>
-      <w:r>
-        <w:t>.</w:t>
-      </w:r>
-    </w:p>
-    <w:p>
-      <w:pPr>
-        <w:pStyle w:val="ListParagraph"/>
-        <w:numPr>
-          <w:ilvl w:val="1"/>
-          <w:numId w:val="14"/>
-        </w:numPr>
-      </w:pPr>
-      <w:r>
         <w:t>Define friendly or enemy depending on which team local ship belongs to</w:t>
       </w:r>
     </w:p>
@@ -1693,6 +1791,7 @@
         </w:numPr>
       </w:pPr>
       <w:r>
+        <w:lastRenderedPageBreak/>
         <w:t xml:space="preserve">Store ship data within space attributes </w:t>
       </w:r>
       <w:r>
@@ -1796,7 +1895,6 @@
         <w:pStyle w:val="Heading3"/>
       </w:pPr>
       <w:r>
-        <w:lastRenderedPageBreak/>
         <w:t>Matchmaking</w:t>
       </w:r>
     </w:p>
@@ -3482,7 +3580,7 @@
         <w:rFonts w:ascii="Symbol" w:hAnsi="Symbol" w:hint="default"/>
       </w:rPr>
     </w:lvl>
-    <w:lvl w:ilvl="4" w:tplc="08090003" w:tentative="1">
+    <w:lvl w:ilvl="4" w:tplc="08090003">
       <w:start w:val="1"/>
       <w:numFmt w:val="bullet"/>
       <w:lvlText w:val="o"/>
@@ -3494,7 +3592,7 @@
         <w:rFonts w:ascii="Courier New" w:hAnsi="Courier New" w:cs="Courier New" w:hint="default"/>
       </w:rPr>
     </w:lvl>
-    <w:lvl w:ilvl="5" w:tplc="08090005" w:tentative="1">
+    <w:lvl w:ilvl="5" w:tplc="08090005">
       <w:start w:val="1"/>
       <w:numFmt w:val="bullet"/>
       <w:lvlText w:val=""/>
@@ -4929,7 +5027,7 @@
 </file>
 
 <file path=customXml/itemProps1.xml><?xml version="1.0" encoding="utf-8"?>
-<ds:datastoreItem xmlns:ds="http://schemas.openxmlformats.org/officeDocument/2006/customXml" ds:itemID="{62177F46-1B07-4A96-AA78-F40EDEE3FA34}">
+<ds:datastoreItem xmlns:ds="http://schemas.openxmlformats.org/officeDocument/2006/customXml" ds:itemID="{622DF9DC-6585-445E-BC5F-F76BBD493549}">
   <ds:schemaRefs>
     <ds:schemaRef ds:uri="http://schemas.openxmlformats.org/officeDocument/2006/bibliography"/>
   </ds:schemaRefs>

</xml_diff>

<commit_message>
End of work day
Created game controller
</commit_message>
<xml_diff>
--- a/MOBA Design Document.docx
+++ b/MOBA Design Document.docx
@@ -49,15 +49,7 @@
         <w:t xml:space="preserve"> </w:t>
       </w:r>
       <w:r>
-        <w:t xml:space="preserve">Replace single and </w:t>
-      </w:r>
-      <w:proofErr w:type="spellStart"/>
-      <w:r>
-        <w:t>multi player</w:t>
-      </w:r>
-      <w:proofErr w:type="spellEnd"/>
-      <w:r>
-        <w:t xml:space="preserve"> with ‘Find a game’ and ‘Quick Connect’</w:t>
+        <w:t>Replace single and multi player with ‘Find a game’ and ‘Quick Connect’</w:t>
       </w:r>
     </w:p>
     <w:p>
@@ -283,23 +275,7 @@
     </w:p>
     <w:p>
       <w:r>
-        <w:t xml:space="preserve">Following an unsuccessful greenlight and some UNET + </w:t>
-      </w:r>
-      <w:proofErr w:type="spellStart"/>
-      <w:r>
-        <w:t>Steamworks</w:t>
-      </w:r>
-      <w:proofErr w:type="spellEnd"/>
-      <w:r>
-        <w:t xml:space="preserve">/.Net tutorials, I have decided to implement online functionality over June including matchmaking with </w:t>
-      </w:r>
-      <w:proofErr w:type="spellStart"/>
-      <w:r>
-        <w:t>steamworks</w:t>
-      </w:r>
-      <w:proofErr w:type="spellEnd"/>
-      <w:r>
-        <w:t xml:space="preserve"> and using UNET for creating peer to peer networking</w:t>
+        <w:t>Following an unsuccessful greenlight and some UNET + Steamworks/.Net tutorials, I have decided to implement online functionality over June including matchmaking with steamworks and using UNET for creating peer to peer networking</w:t>
       </w:r>
       <w:r>
         <w:t xml:space="preserve">. </w:t>
@@ -340,15 +316,7 @@
         </w:numPr>
       </w:pPr>
       <w:r>
-        <w:t xml:space="preserve">Make </w:t>
-      </w:r>
-      <w:proofErr w:type="spellStart"/>
-      <w:r>
-        <w:t>shipdata</w:t>
-      </w:r>
-      <w:proofErr w:type="spellEnd"/>
-      <w:r>
-        <w:t xml:space="preserve"> able to sync</w:t>
+        <w:t>Make shipdata able to sync</w:t>
       </w:r>
       <w:r>
         <w:t xml:space="preserve"> fully</w:t>
@@ -487,15 +455,7 @@
         </w:numPr>
       </w:pPr>
       <w:r>
-        <w:t xml:space="preserve">Firing weapon </w:t>
-      </w:r>
-      <w:proofErr w:type="gramStart"/>
-      <w:r>
-        <w:t>spawns</w:t>
-      </w:r>
-      <w:proofErr w:type="gramEnd"/>
-      <w:r>
-        <w:t xml:space="preserve"> projectile on server</w:t>
+        <w:t>Firing weapon spawns projectile on server</w:t>
       </w:r>
       <w:r>
         <w:t xml:space="preserve"> </w:t>
@@ -510,42 +470,13 @@
         </w:numPr>
       </w:pPr>
       <w:r>
-        <w:t xml:space="preserve">Create </w:t>
-      </w:r>
-      <w:proofErr w:type="spellStart"/>
-      <w:r>
-        <w:t>projectilespawn</w:t>
-      </w:r>
-      <w:proofErr w:type="spellEnd"/>
-      <w:r>
-        <w:t xml:space="preserve"> </w:t>
-      </w:r>
-      <w:proofErr w:type="spellStart"/>
-      <w:r>
-        <w:t>obj</w:t>
-      </w:r>
-      <w:proofErr w:type="spellEnd"/>
-      <w:r>
-        <w:t xml:space="preserve"> with </w:t>
-      </w:r>
-      <w:proofErr w:type="spellStart"/>
-      <w:r>
-        <w:t>ProjectileSpawner</w:t>
-      </w:r>
-      <w:proofErr w:type="spellEnd"/>
-      <w:r>
-        <w:t xml:space="preserve"> </w:t>
-      </w:r>
-      <w:proofErr w:type="gramStart"/>
-      <w:r>
-        <w:t>script</w:t>
-      </w:r>
-      <w:r>
-        <w:t>(</w:t>
-      </w:r>
-      <w:proofErr w:type="gramEnd"/>
-      <w:r>
-        <w:t>23/6/16)</w:t>
+        <w:t>Create projectilespawn obj</w:t>
+      </w:r>
+      <w:r>
+        <w:t xml:space="preserve"> with ProjectileSpawner script</w:t>
+      </w:r>
+      <w:r>
+        <w:t>(23/6/16)</w:t>
       </w:r>
     </w:p>
     <w:p>
@@ -606,15 +537,7 @@
         </w:numPr>
       </w:pPr>
       <w:r>
-        <w:t xml:space="preserve">Firing weapon </w:t>
-      </w:r>
-      <w:proofErr w:type="gramStart"/>
-      <w:r>
-        <w:t>spawns</w:t>
-      </w:r>
-      <w:proofErr w:type="gramEnd"/>
-      <w:r>
-        <w:t xml:space="preserve"> projectile on server </w:t>
+        <w:t xml:space="preserve">Firing weapon spawns projectile on server </w:t>
       </w:r>
     </w:p>
     <w:p>
@@ -731,23 +654,7 @@
         </w:numPr>
       </w:pPr>
       <w:r>
-        <w:t xml:space="preserve">Create </w:t>
-      </w:r>
-      <w:proofErr w:type="spellStart"/>
-      <w:r>
-        <w:t>clientRPC</w:t>
-      </w:r>
-      <w:proofErr w:type="spellEnd"/>
-      <w:r>
-        <w:t xml:space="preserve"> and command to pass </w:t>
-      </w:r>
-      <w:proofErr w:type="spellStart"/>
-      <w:r>
-        <w:t>int</w:t>
-      </w:r>
-      <w:proofErr w:type="spellEnd"/>
-      <w:r>
-        <w:t xml:space="preserve"> array that then uses script mentioned above</w:t>
+        <w:t>Create clientRPC and command to pass int array that then uses script mentioned above</w:t>
       </w:r>
       <w:r>
         <w:t xml:space="preserve"> (12/7/16)</w:t>
@@ -762,13 +669,8 @@
         </w:numPr>
       </w:pPr>
       <w:r>
-        <w:t xml:space="preserve">Create </w:t>
-      </w:r>
-      <w:proofErr w:type="spellStart"/>
-      <w:r>
-        <w:t>WreckagePrefab</w:t>
-      </w:r>
-      <w:proofErr w:type="spellEnd"/>
+        <w:t>Create WreckagePrefab</w:t>
+      </w:r>
       <w:r>
         <w:t xml:space="preserve"> for network spawning</w:t>
       </w:r>
@@ -785,15 +687,7 @@
         </w:numPr>
       </w:pPr>
       <w:r>
-        <w:t xml:space="preserve">Spawn </w:t>
-      </w:r>
-      <w:proofErr w:type="spellStart"/>
-      <w:r>
-        <w:t>WreckagePrefab</w:t>
-      </w:r>
-      <w:proofErr w:type="spellEnd"/>
-      <w:r>
-        <w:t xml:space="preserve"> to server (able to destroy)</w:t>
+        <w:t>Spawn WreckagePrefab to server (able to destroy)</w:t>
       </w:r>
       <w:r>
         <w:t xml:space="preserve"> </w:t>
@@ -811,18 +705,10 @@
         </w:numPr>
       </w:pPr>
       <w:r>
-        <w:t xml:space="preserve">Add sync ability for child components on </w:t>
-      </w:r>
-      <w:proofErr w:type="gramStart"/>
-      <w:r>
-        <w:t>wreckage</w:t>
-      </w:r>
-      <w:r>
-        <w:t>(</w:t>
-      </w:r>
-      <w:proofErr w:type="gramEnd"/>
-      <w:r>
-        <w:t>12/7/16)</w:t>
+        <w:t>Add sync ability for child components on wreckage</w:t>
+      </w:r>
+      <w:r>
+        <w:t>(12/7/16)</w:t>
       </w:r>
     </w:p>
     <w:p>
@@ -834,18 +720,10 @@
         </w:numPr>
       </w:pPr>
       <w:r>
-        <w:t xml:space="preserve">Performance boost and movement </w:t>
-      </w:r>
-      <w:proofErr w:type="gramStart"/>
-      <w:r>
-        <w:t>syncing</w:t>
-      </w:r>
-      <w:r>
-        <w:t>(</w:t>
-      </w:r>
-      <w:proofErr w:type="gramEnd"/>
-      <w:r>
-        <w:t>13</w:t>
+        <w:t>Performance boost and movement syncing</w:t>
+      </w:r>
+      <w:r>
+        <w:t>(13</w:t>
       </w:r>
       <w:r>
         <w:t>/7/16)</w:t>
@@ -860,18 +738,10 @@
         </w:numPr>
       </w:pPr>
       <w:r>
-        <w:t xml:space="preserve">Place projectiles in their own </w:t>
-      </w:r>
-      <w:proofErr w:type="gramStart"/>
-      <w:r>
-        <w:t>namespace</w:t>
-      </w:r>
-      <w:r>
-        <w:t>(</w:t>
-      </w:r>
-      <w:proofErr w:type="gramEnd"/>
-      <w:r>
-        <w:t>14</w:t>
+        <w:t>Place projectiles in their own namespace</w:t>
+      </w:r>
+      <w:r>
+        <w:t>(14</w:t>
       </w:r>
       <w:r>
         <w:t>/7/16)</w:t>
@@ -979,18 +849,10 @@
         </w:numPr>
       </w:pPr>
       <w:r>
-        <w:t xml:space="preserve">Fix Projectiles hitting ship but not damaging individual </w:t>
-      </w:r>
-      <w:proofErr w:type="gramStart"/>
-      <w:r>
-        <w:t>components</w:t>
-      </w:r>
-      <w:r>
-        <w:t xml:space="preserve">  (</w:t>
-      </w:r>
-      <w:proofErr w:type="gramEnd"/>
-      <w:r>
-        <w:t>15/07/16)</w:t>
+        <w:t>Fix Projectiles hitting ship but not damaging individual components</w:t>
+      </w:r>
+      <w:r>
+        <w:t xml:space="preserve">  (15/07/16)</w:t>
       </w:r>
     </w:p>
     <w:p>
@@ -1024,21 +886,8 @@
           <w:numId w:val="14"/>
         </w:numPr>
       </w:pPr>
-      <w:proofErr w:type="spellStart"/>
-      <w:r>
-        <w:t>GameBuilder</w:t>
-      </w:r>
-      <w:proofErr w:type="spellEnd"/>
-      <w:r>
-        <w:t xml:space="preserve"> </w:t>
-      </w:r>
-      <w:proofErr w:type="gramStart"/>
-      <w:r>
-        <w:t>spawns</w:t>
-      </w:r>
-      <w:proofErr w:type="gramEnd"/>
-      <w:r>
-        <w:t xml:space="preserve"> players spawns and passes them to team spawner</w:t>
+      <w:r>
+        <w:t>GameBuilder spawns players spawns and passes them to team spawner</w:t>
       </w:r>
       <w:r>
         <w:t xml:space="preserve"> (19/07/16)</w:t>
@@ -1053,15 +902,7 @@
         </w:numPr>
       </w:pPr>
       <w:r>
-        <w:t xml:space="preserve">Set </w:t>
-      </w:r>
-      <w:proofErr w:type="spellStart"/>
-      <w:r>
-        <w:t>teamspawner</w:t>
-      </w:r>
-      <w:proofErr w:type="spellEnd"/>
-      <w:r>
-        <w:t xml:space="preserve"> to spawn player at any spawn point</w:t>
+        <w:t>Set teamspawner to spawn player at any spawn point</w:t>
       </w:r>
       <w:r>
         <w:t xml:space="preserve"> (19/07/16)</w:t>
@@ -1142,16 +983,10 @@
         </w:numPr>
       </w:pPr>
       <w:r>
-        <w:lastRenderedPageBreak/>
         <w:t xml:space="preserve">Use for respawning the player ship in the event of the ship being destroyed </w:t>
       </w:r>
-      <w:proofErr w:type="spellStart"/>
-      <w:r>
-        <w:t>NetworkServer.ReplacePlayerForConnection</w:t>
-      </w:r>
-      <w:proofErr w:type="spellEnd"/>
-      <w:r>
-        <w:t>(</w:t>
+      <w:r>
+        <w:t>NetworkServer.ReplacePlayerForConnection(</w:t>
       </w:r>
       <w:r>
         <w:t>) (19/07/16)</w:t>
@@ -1189,15 +1024,7 @@
         </w:numPr>
       </w:pPr>
       <w:r>
-        <w:t xml:space="preserve">Add tracker to tracking </w:t>
-      </w:r>
-      <w:proofErr w:type="spellStart"/>
-      <w:r>
-        <w:t>hud</w:t>
-      </w:r>
-      <w:proofErr w:type="spellEnd"/>
-      <w:r>
-        <w:t xml:space="preserve"> (21/07/16)</w:t>
+        <w:t>Add tracker to tracking hud (21/07/16)</w:t>
       </w:r>
     </w:p>
     <w:p>
@@ -1212,18 +1039,10 @@
         <w:t>Create greyed out arro</w:t>
       </w:r>
       <w:r>
-        <w:t>w for none tagged objects [temp</w:t>
-      </w:r>
-      <w:proofErr w:type="gramStart"/>
-      <w:r>
-        <w:t>]</w:t>
-      </w:r>
-      <w:r>
-        <w:t>(</w:t>
-      </w:r>
-      <w:proofErr w:type="gramEnd"/>
-      <w:r>
-        <w:t>22/7/16)</w:t>
+        <w:t>w for none tagged objects [temp]</w:t>
+      </w:r>
+      <w:r>
+        <w:t>(22/7/16)</w:t>
       </w:r>
     </w:p>
     <w:p>
@@ -1235,26 +1054,10 @@
         </w:numPr>
       </w:pPr>
       <w:r>
-        <w:t xml:space="preserve">Update </w:t>
-      </w:r>
-      <w:proofErr w:type="spellStart"/>
-      <w:r>
-        <w:t>TrackerHUD</w:t>
-      </w:r>
-      <w:proofErr w:type="spellEnd"/>
-      <w:r>
-        <w:t xml:space="preserve"> to show transforms, grey if no </w:t>
-      </w:r>
-      <w:proofErr w:type="gramStart"/>
-      <w:r>
-        <w:t>tag</w:t>
-      </w:r>
-      <w:r>
-        <w:t>(</w:t>
-      </w:r>
-      <w:proofErr w:type="gramEnd"/>
-      <w:r>
-        <w:t>22/7/16)</w:t>
+        <w:t>Update TrackerHUD to show transforms, grey if no tag</w:t>
+      </w:r>
+      <w:r>
+        <w:t>(22/7/16)</w:t>
       </w:r>
     </w:p>
     <w:p>
@@ -1301,18 +1104,10 @@
         </w:numPr>
       </w:pPr>
       <w:r>
-        <w:t xml:space="preserve">Create initialize function that will eventually take game </w:t>
-      </w:r>
-      <w:proofErr w:type="gramStart"/>
-      <w:r>
-        <w:t>parameters</w:t>
-      </w:r>
-      <w:r>
-        <w:t xml:space="preserve">  (</w:t>
-      </w:r>
-      <w:proofErr w:type="gramEnd"/>
-      <w:r>
-        <w:t>25/7/16)</w:t>
+        <w:t>Create initialize function that will eventually take game parameters</w:t>
+      </w:r>
+      <w:r>
+        <w:t xml:space="preserve">  (25/7/16)</w:t>
       </w:r>
     </w:p>
     <w:p>
@@ -1377,13 +1172,8 @@
           <w:numId w:val="14"/>
         </w:numPr>
       </w:pPr>
-      <w:proofErr w:type="spellStart"/>
-      <w:r>
-        <w:t>FactionData</w:t>
-      </w:r>
-      <w:proofErr w:type="spellEnd"/>
-      <w:r>
-        <w:t xml:space="preserve"> contains:</w:t>
+      <w:r>
+        <w:t>FactionData contains:</w:t>
       </w:r>
       <w:r>
         <w:t xml:space="preserve"> </w:t>
@@ -1400,24 +1190,11 @@
           <w:numId w:val="14"/>
         </w:numPr>
       </w:pPr>
-      <w:proofErr w:type="spellStart"/>
-      <w:proofErr w:type="gramStart"/>
-      <w:r>
-        <w:t>FactionID</w:t>
-      </w:r>
-      <w:proofErr w:type="spellEnd"/>
-      <w:r>
-        <w:t xml:space="preserve"> :</w:t>
-      </w:r>
-      <w:proofErr w:type="gramEnd"/>
-      <w:r>
-        <w:t xml:space="preserve"> passed through parameters</w:t>
-      </w:r>
-      <w:r>
-        <w:t xml:space="preserve"> </w:t>
-      </w:r>
-      <w:r>
-        <w:t>(25/7/16)</w:t>
+      <w:r>
+        <w:t>FactionID : passed through parameters</w:t>
+      </w:r>
+      <w:r>
+        <w:t xml:space="preserve"> (25/7/16)</w:t>
       </w:r>
     </w:p>
     <w:p>
@@ -1429,15 +1206,7 @@
         </w:numPr>
       </w:pPr>
       <w:r>
-        <w:t xml:space="preserve">Faction </w:t>
-      </w:r>
-      <w:proofErr w:type="gramStart"/>
-      <w:r>
-        <w:t>Icon :</w:t>
-      </w:r>
-      <w:proofErr w:type="gramEnd"/>
-      <w:r>
-        <w:t xml:space="preserve"> texture of faction logo</w:t>
+        <w:t>Faction Icon : texture of faction logo</w:t>
       </w:r>
       <w:r>
         <w:t>(25/7/16)</w:t>
@@ -1488,13 +1257,11 @@
         </w:numPr>
       </w:pPr>
       <w:r>
+        <w:lastRenderedPageBreak/>
         <w:t>Currently available components: these will be unlocked as the team works together.</w:t>
       </w:r>
       <w:r>
-        <w:t xml:space="preserve"> </w:t>
-      </w:r>
-      <w:r>
-        <w:t>(25/7/16)</w:t>
+        <w:t xml:space="preserve"> (25/7/16)</w:t>
       </w:r>
     </w:p>
     <w:p>
@@ -1508,6 +1275,9 @@
       <w:r>
         <w:t>Shared material data</w:t>
       </w:r>
+      <w:r>
+        <w:t xml:space="preserve"> (26/7/16)</w:t>
+      </w:r>
     </w:p>
     <w:p>
       <w:pPr>
@@ -1518,7 +1288,58 @@
         </w:numPr>
       </w:pPr>
       <w:r>
-        <w:t>List of owned stations (maybe transform, maybe not)</w:t>
+        <w:t xml:space="preserve">List of owned stations </w:t>
+      </w:r>
+      <w:r>
+        <w:t>(27/07/16)</w:t>
+      </w:r>
+    </w:p>
+    <w:p>
+      <w:pPr>
+        <w:pStyle w:val="ListParagraph"/>
+        <w:numPr>
+          <w:ilvl w:val="1"/>
+          <w:numId w:val="14"/>
+        </w:numPr>
+      </w:pPr>
+      <w:r>
+        <w:t xml:space="preserve">Create event that will return </w:t>
+      </w:r>
+      <w:r>
+        <w:t>the game state (win or loss) that the space manager listens for</w:t>
+      </w:r>
+      <w:r>
+        <w:t xml:space="preserve"> (27/7/16)</w:t>
+      </w:r>
+    </w:p>
+    <w:p>
+      <w:pPr>
+        <w:pStyle w:val="ListParagraph"/>
+        <w:numPr>
+          <w:ilvl w:val="1"/>
+          <w:numId w:val="14"/>
+        </w:numPr>
+      </w:pPr>
+      <w:r>
+        <w:t>Create event listeners that will listen for ship destroyed etc</w:t>
+      </w:r>
+      <w:r>
+        <w:t>.</w:t>
+      </w:r>
+      <w:r>
+        <w:t xml:space="preserve"> (27/7/16)</w:t>
+      </w:r>
+    </w:p>
+    <w:p>
+      <w:pPr>
+        <w:pStyle w:val="ListParagraph"/>
+        <w:numPr>
+          <w:ilvl w:val="1"/>
+          <w:numId w:val="14"/>
+        </w:numPr>
+      </w:pPr>
+      <w:r>
+        <w:t>Players don’t spawn right away, instead call playerexitscene like before</w:t>
       </w:r>
       <w:bookmarkStart w:id="0" w:name="_GoBack"/>
       <w:bookmarkEnd w:id="0"/>
@@ -1532,10 +1353,94 @@
         </w:numPr>
       </w:pPr>
       <w:r>
-        <w:t xml:space="preserve">Create event that will return </w:t>
-      </w:r>
-      <w:r>
-        <w:t>the game state (win or loss) that the space manager listens for</w:t>
+        <w:t>Create ‘game’ GO with gamestatecontroller and builder, add sub GOs ‘team’ with teamcontrollers</w:t>
+      </w:r>
+    </w:p>
+    <w:p>
+      <w:pPr>
+        <w:pStyle w:val="ListParagraph"/>
+        <w:numPr>
+          <w:ilvl w:val="2"/>
+          <w:numId w:val="14"/>
+        </w:numPr>
+      </w:pPr>
+      <w:r>
+        <w:t>Create GameMsgHandler for external communication</w:t>
+      </w:r>
+    </w:p>
+    <w:p>
+      <w:pPr>
+        <w:pStyle w:val="ListParagraph"/>
+        <w:numPr>
+          <w:ilvl w:val="3"/>
+          <w:numId w:val="14"/>
+        </w:numPr>
+      </w:pPr>
+      <w:r>
+        <w:t xml:space="preserve">Add player message: Add </w:t>
+      </w:r>
+      <w:r>
+        <w:t>player connection and info to container object (possibly in spawner for corresponding team)</w:t>
+      </w:r>
+    </w:p>
+    <w:p>
+      <w:pPr>
+        <w:pStyle w:val="ListParagraph"/>
+        <w:numPr>
+          <w:ilvl w:val="3"/>
+          <w:numId w:val="14"/>
+        </w:numPr>
+      </w:pPr>
+      <w:r>
+        <w:t>Spawn player: takes a spawn position picked previously and forwards the message to the Team Spawner to then spawn that player</w:t>
+      </w:r>
+    </w:p>
+    <w:p>
+      <w:pPr>
+        <w:pStyle w:val="ListParagraph"/>
+        <w:numPr>
+          <w:ilvl w:val="2"/>
+          <w:numId w:val="14"/>
+        </w:numPr>
+      </w:pPr>
+      <w:r>
+        <w:t xml:space="preserve">Each team has its own spawn manager </w:t>
+      </w:r>
+    </w:p>
+    <w:p>
+      <w:pPr>
+        <w:pStyle w:val="ListParagraph"/>
+        <w:numPr>
+          <w:ilvl w:val="3"/>
+          <w:numId w:val="14"/>
+        </w:numPr>
+      </w:pPr>
+      <w:r>
+        <w:t>Game manager will direct player to some form of team picker</w:t>
+      </w:r>
+    </w:p>
+    <w:p>
+      <w:pPr>
+        <w:pStyle w:val="ListParagraph"/>
+        <w:numPr>
+          <w:ilvl w:val="3"/>
+          <w:numId w:val="14"/>
+        </w:numPr>
+      </w:pPr>
+      <w:r>
+        <w:t>GameStateController creates the two teams and passes individually to buildSpawners()</w:t>
+      </w:r>
+    </w:p>
+    <w:p>
+      <w:pPr>
+        <w:pStyle w:val="ListParagraph"/>
+        <w:numPr>
+          <w:ilvl w:val="3"/>
+          <w:numId w:val="14"/>
+        </w:numPr>
+      </w:pPr>
+      <w:r>
+        <w:t>Think about this.</w:t>
       </w:r>
     </w:p>
     <w:p>
@@ -1547,29 +1452,28 @@
         </w:numPr>
       </w:pPr>
       <w:r>
-        <w:t>Create event listeners that will listen for ship destroyed etc</w:t>
-      </w:r>
-      <w:r>
-        <w:t>.</w:t>
-      </w:r>
-    </w:p>
-    <w:p>
-      <w:pPr>
-        <w:pStyle w:val="ListParagraph"/>
-        <w:numPr>
-          <w:ilvl w:val="1"/>
-          <w:numId w:val="14"/>
-        </w:numPr>
-      </w:pPr>
-      <w:r>
         <w:t>Define friendly or enemy depending on which team local ship belongs to</w:t>
       </w:r>
     </w:p>
     <w:p>
-      <w:r>
-        <w:t>https://docs.unity3d.com/ScriptReference/Networking.ClientScene.Ready.html</w:t>
-      </w:r>
-    </w:p>
+      <w:hyperlink r:id="rId6" w:history="1">
+        <w:r>
+          <w:rPr>
+            <w:rStyle w:val="Hyperlink"/>
+          </w:rPr>
+          <w:t>https://docs.unity3d.com/ScriptReference/Networking.ClientScene.Ready.html</w:t>
+        </w:r>
+      </w:hyperlink>
+    </w:p>
+    <w:p>
+      <w:pPr>
+        <w:pStyle w:val="Heading3"/>
+      </w:pPr>
+      <w:r>
+        <w:t>Space Segment Generation</w:t>
+      </w:r>
+    </w:p>
+    <w:p/>
     <w:p>
       <w:pPr>
         <w:pStyle w:val="Heading3"/>
@@ -1587,29 +1491,8 @@
         </w:numPr>
       </w:pPr>
       <w:r>
-        <w:t xml:space="preserve">Change </w:t>
-      </w:r>
-      <w:proofErr w:type="spellStart"/>
-      <w:r>
-        <w:t>PlayerSpawn</w:t>
-      </w:r>
-      <w:proofErr w:type="spellEnd"/>
-      <w:r>
-        <w:t xml:space="preserve"> to </w:t>
-      </w:r>
-      <w:proofErr w:type="spellStart"/>
-      <w:r>
-        <w:t>TeamASpawn</w:t>
-      </w:r>
-      <w:proofErr w:type="spellEnd"/>
-      <w:r>
-        <w:t xml:space="preserve"> and </w:t>
-      </w:r>
-      <w:proofErr w:type="spellStart"/>
-      <w:r>
-        <w:t>TeamBSpawn</w:t>
-      </w:r>
-      <w:proofErr w:type="spellEnd"/>
+        <w:t>Change PlayerSpawn to TeamASpawn and TeamBSpawn</w:t>
+      </w:r>
       <w:r>
         <w:t xml:space="preserve"> and alinement labels</w:t>
       </w:r>
@@ -1665,23 +1548,7 @@
         </w:numPr>
       </w:pPr>
       <w:r>
-        <w:t xml:space="preserve">Small teams (up to 32 players) – two station at opposite ends 200km away from each other, create </w:t>
-      </w:r>
-      <w:proofErr w:type="spellStart"/>
-      <w:r>
-        <w:t>TeamA</w:t>
-      </w:r>
-      <w:proofErr w:type="spellEnd"/>
-      <w:r>
-        <w:t xml:space="preserve"> and </w:t>
-      </w:r>
-      <w:proofErr w:type="spellStart"/>
-      <w:r>
-        <w:t>TeamB</w:t>
-      </w:r>
-      <w:proofErr w:type="spellEnd"/>
-      <w:r>
-        <w:t xml:space="preserve"> Spawns around these (don’t bother with two other functions yet)</w:t>
+        <w:t>Small teams (up to 32 players) – two station at opposite ends 200km away from each other, create TeamA and TeamB Spawns around these (don’t bother with two other functions yet)</w:t>
       </w:r>
     </w:p>
     <w:p>
@@ -1729,15 +1596,7 @@
         </w:numPr>
       </w:pPr>
       <w:r>
-        <w:t xml:space="preserve">And store &lt;short, </w:t>
-      </w:r>
-      <w:proofErr w:type="spellStart"/>
-      <w:r>
-        <w:t>ShipData</w:t>
-      </w:r>
-      <w:proofErr w:type="spellEnd"/>
-      <w:r>
-        <w:t>&gt; for player accounts.</w:t>
+        <w:t>And store &lt;short, ShipData&gt; for player accounts.</w:t>
       </w:r>
       <w:r>
         <w:t xml:space="preserve"> Shot being client ID</w:t>
@@ -1764,7 +1623,10 @@
         </w:numPr>
       </w:pPr>
       <w:r>
-        <w:t>Create faction managers again?</w:t>
+        <w:t>Before spawning allow player to choose side</w:t>
+      </w:r>
+      <w:r>
+        <w:t xml:space="preserve"> (Create new popup)</w:t>
       </w:r>
     </w:p>
     <w:p>
@@ -1776,10 +1638,10 @@
         </w:numPr>
       </w:pPr>
       <w:r>
-        <w:t>Before spawning allow player to choose side</w:t>
-      </w:r>
-      <w:r>
-        <w:t xml:space="preserve"> (Create new popup)</w:t>
+        <w:t xml:space="preserve">Store ship data within space attributes </w:t>
+      </w:r>
+      <w:r>
+        <w:t>for player (ShipData PlayerShip)</w:t>
       </w:r>
     </w:p>
     <w:p>
@@ -1791,38 +1653,6 @@
         </w:numPr>
       </w:pPr>
       <w:r>
-        <w:lastRenderedPageBreak/>
-        <w:t xml:space="preserve">Store ship data within space attributes </w:t>
-      </w:r>
-      <w:r>
-        <w:t>for player (</w:t>
-      </w:r>
-      <w:proofErr w:type="spellStart"/>
-      <w:r>
-        <w:t>ShipData</w:t>
-      </w:r>
-      <w:proofErr w:type="spellEnd"/>
-      <w:r>
-        <w:t xml:space="preserve"> </w:t>
-      </w:r>
-      <w:proofErr w:type="spellStart"/>
-      <w:r>
-        <w:t>PlayerShip</w:t>
-      </w:r>
-      <w:proofErr w:type="spellEnd"/>
-      <w:r>
-        <w:t>)</w:t>
-      </w:r>
-    </w:p>
-    <w:p>
-      <w:pPr>
-        <w:pStyle w:val="ListParagraph"/>
-        <w:numPr>
-          <w:ilvl w:val="0"/>
-          <w:numId w:val="11"/>
-        </w:numPr>
-      </w:pPr>
-      <w:r>
         <w:t>Delete any AI waypoints</w:t>
       </w:r>
       <w:r>
@@ -1838,53 +1668,16 @@
         </w:numPr>
       </w:pPr>
       <w:r>
-        <w:t xml:space="preserve">Override </w:t>
-      </w:r>
-      <w:proofErr w:type="gramStart"/>
-      <w:r>
-        <w:t xml:space="preserve">on </w:t>
-      </w:r>
-      <w:r>
-        <w:t xml:space="preserve"> </w:t>
-      </w:r>
-      <w:proofErr w:type="spellStart"/>
-      <w:r>
-        <w:t>OnServerAddPlayer</w:t>
-      </w:r>
-      <w:proofErr w:type="spellEnd"/>
-      <w:proofErr w:type="gramEnd"/>
-      <w:r>
-        <w:t>(</w:t>
-      </w:r>
-      <w:proofErr w:type="spellStart"/>
-      <w:r>
-        <w:t>NetworkConnection</w:t>
-      </w:r>
-      <w:proofErr w:type="spellEnd"/>
-      <w:r>
-        <w:t xml:space="preserve"> conn, short </w:t>
-      </w:r>
-      <w:proofErr w:type="spellStart"/>
-      <w:r>
-        <w:t>playerControllerId</w:t>
-      </w:r>
-      <w:proofErr w:type="spellEnd"/>
-      <w:r>
-        <w:t>)</w:t>
+        <w:t xml:space="preserve">Override on </w:t>
+      </w:r>
+      <w:r>
+        <w:t xml:space="preserve"> OnServerAddPlayer(NetworkConnection conn, short playerControllerId)</w:t>
       </w:r>
       <w:r>
         <w:t xml:space="preserve"> that sends a player pending to the space generator. </w:t>
       </w:r>
       <w:r>
-        <w:t xml:space="preserve"> A third parameter network reader will be used to pass the player’s steam name and </w:t>
-      </w:r>
-      <w:proofErr w:type="spellStart"/>
-      <w:r>
-        <w:t>shipdata</w:t>
-      </w:r>
-      <w:proofErr w:type="spellEnd"/>
-      <w:r>
-        <w:t xml:space="preserve"> to pass to the space generator</w:t>
+        <w:t xml:space="preserve"> A third parameter network reader will be used to pass the player’s steam name and shipdata to pass to the space generator</w:t>
       </w:r>
       <w:r>
         <w:t>.</w:t>
@@ -1907,6 +1700,7 @@
         </w:numPr>
       </w:pPr>
       <w:r>
+        <w:lastRenderedPageBreak/>
         <w:t>Create chat message window</w:t>
       </w:r>
     </w:p>
@@ -1945,7 +1739,6 @@
       <w:r>
         <w:t xml:space="preserve">Set every UI widget that displays user information to register for the </w:t>
       </w:r>
-      <w:proofErr w:type="spellStart"/>
       <w:r>
         <w:rPr>
           <w:rStyle w:val="HTMLCode"/>
@@ -1953,17 +1746,8 @@
         </w:rPr>
         <w:t>PersonaStateChanged_t</w:t>
       </w:r>
-      <w:proofErr w:type="spellEnd"/>
-      <w:r>
-        <w:t xml:space="preserve"> </w:t>
-      </w:r>
-      <w:proofErr w:type="spellStart"/>
-      <w:r>
-        <w:t>callback</w:t>
-      </w:r>
-      <w:proofErr w:type="spellEnd"/>
-      <w:r>
-        <w:t>, and update on any change.</w:t>
+      <w:r>
+        <w:t xml:space="preserve"> callback, and update on any change.</w:t>
       </w:r>
     </w:p>
     <w:p>
@@ -2007,15 +1791,7 @@
         </w:numPr>
       </w:pPr>
       <w:r>
-        <w:t xml:space="preserve">Create </w:t>
-      </w:r>
-      <w:proofErr w:type="spellStart"/>
-      <w:r>
-        <w:t>StatTracker</w:t>
-      </w:r>
-      <w:proofErr w:type="spellEnd"/>
-      <w:r>
-        <w:t xml:space="preserve">– controller component with stat storage that’s responsible for keeping track of stats and updating steam. Get and sets </w:t>
+        <w:t xml:space="preserve">Create StatTracker– controller component with stat storage that’s responsible for keeping track of stats and updating steam. Get and sets </w:t>
       </w:r>
     </w:p>
     <w:p>
@@ -2057,7 +1833,6 @@
       <w:r>
         <w:t>Create a new Artificer Project called Artificer Server (</w:t>
       </w:r>
-      <w:proofErr w:type="spellStart"/>
       <w:r>
         <w:rPr>
           <w:rFonts w:ascii="Arial" w:hAnsi="Arial" w:cs="Arial"/>
@@ -2065,17 +1840,7 @@
           <w:sz w:val="21"/>
           <w:szCs w:val="21"/>
         </w:rPr>
-        <w:t>NetworkManager.StartServer</w:t>
-      </w:r>
-      <w:proofErr w:type="spellEnd"/>
-      <w:r>
-        <w:rPr>
-          <w:rFonts w:ascii="Arial" w:hAnsi="Arial" w:cs="Arial"/>
-          <w:color w:val="455463"/>
-          <w:sz w:val="21"/>
-          <w:szCs w:val="21"/>
-        </w:rPr>
-        <w:t xml:space="preserve">()) </w:t>
+        <w:t xml:space="preserve">NetworkManager.StartServer()) </w:t>
       </w:r>
       <w:r>
         <w:t>This should possibly have all the same game assets? Possibly keep on same project with different scene.</w:t>
@@ -2091,7 +1856,7 @@
           <w:numId w:val="4"/>
         </w:numPr>
       </w:pPr>
-      <w:hyperlink r:id="rId6" w:history="1">
+      <w:hyperlink r:id="rId7" w:history="1">
         <w:r>
           <w:rPr>
             <w:rStyle w:val="Hyperlink"/>
@@ -2108,7 +1873,7 @@
           <w:numId w:val="4"/>
         </w:numPr>
       </w:pPr>
-      <w:hyperlink r:id="rId7" w:history="1">
+      <w:hyperlink r:id="rId8" w:history="1">
         <w:r>
           <w:rPr>
             <w:rStyle w:val="Hyperlink"/>
@@ -2178,13 +1943,8 @@
         </w:numPr>
       </w:pPr>
       <w:r>
-        <w:t xml:space="preserve">Repair </w:t>
-      </w:r>
-      <w:proofErr w:type="spellStart"/>
-      <w:r>
-        <w:t>self components</w:t>
-      </w:r>
-      <w:proofErr w:type="spellEnd"/>
+        <w:t>Repair self components</w:t>
+      </w:r>
     </w:p>
     <w:p/>
     <w:p/>
@@ -4758,6 +4518,36 @@
       <w:szCs w:val="20"/>
     </w:rPr>
   </w:style>
+  <w:style w:type="paragraph" w:styleId="BalloonText">
+    <w:name w:val="Balloon Text"/>
+    <w:basedOn w:val="Normal"/>
+    <w:link w:val="BalloonTextChar"/>
+    <w:uiPriority w:val="99"/>
+    <w:semiHidden/>
+    <w:unhideWhenUsed/>
+    <w:rsid w:val="00881B2D"/>
+    <w:pPr>
+      <w:spacing w:before="0" w:after="0" w:line="240" w:lineRule="auto"/>
+    </w:pPr>
+    <w:rPr>
+      <w:rFonts w:ascii="Segoe UI" w:hAnsi="Segoe UI" w:cs="Segoe UI"/>
+      <w:sz w:val="18"/>
+      <w:szCs w:val="18"/>
+    </w:rPr>
+  </w:style>
+  <w:style w:type="character" w:customStyle="1" w:styleId="BalloonTextChar">
+    <w:name w:val="Balloon Text Char"/>
+    <w:basedOn w:val="DefaultParagraphFont"/>
+    <w:link w:val="BalloonText"/>
+    <w:uiPriority w:val="99"/>
+    <w:semiHidden/>
+    <w:rsid w:val="00881B2D"/>
+    <w:rPr>
+      <w:rFonts w:ascii="Segoe UI" w:hAnsi="Segoe UI" w:cs="Segoe UI"/>
+      <w:sz w:val="18"/>
+      <w:szCs w:val="18"/>
+    </w:rPr>
+  </w:style>
 </w:styles>
 </file>
 
@@ -5027,7 +4817,7 @@
 </file>
 
 <file path=customXml/itemProps1.xml><?xml version="1.0" encoding="utf-8"?>
-<ds:datastoreItem xmlns:ds="http://schemas.openxmlformats.org/officeDocument/2006/customXml" ds:itemID="{622DF9DC-6585-445E-BC5F-F76BBD493549}">
+<ds:datastoreItem xmlns:ds="http://schemas.openxmlformats.org/officeDocument/2006/customXml" ds:itemID="{8FBD06F4-8381-4C48-AE45-60E01B27150D}">
   <ds:schemaRefs>
     <ds:schemaRef ds:uri="http://schemas.openxmlformats.org/officeDocument/2006/bibliography"/>
   </ds:schemaRefs>

</xml_diff>

<commit_message>
Added spawn selector and team selector. Next will be spawn point generation and creating icons.
</commit_message>
<xml_diff>
--- a/MOBA Design Document.docx
+++ b/MOBA Design Document.docx
@@ -983,6 +983,7 @@
         </w:numPr>
       </w:pPr>
       <w:r>
+        <w:lastRenderedPageBreak/>
         <w:t xml:space="preserve">Use for respawning the player ship in the event of the ship being destroyed </w:t>
       </w:r>
       <w:r>
@@ -1257,7 +1258,6 @@
         </w:numPr>
       </w:pPr>
       <w:r>
-        <w:lastRenderedPageBreak/>
         <w:t>Currently available components: these will be unlocked as the team works together.</w:t>
       </w:r>
       <w:r>
@@ -1339,7 +1339,243 @@
         </w:numPr>
       </w:pPr>
       <w:r>
-        <w:t>Players don’t spawn right away, instead call playerexitscene like before</w:t>
+        <w:t>Players don’t spawn right away</w:t>
+      </w:r>
+      <w:r>
+        <w:t xml:space="preserve"> </w:t>
+      </w:r>
+    </w:p>
+    <w:p>
+      <w:pPr>
+        <w:pStyle w:val="ListParagraph"/>
+        <w:numPr>
+          <w:ilvl w:val="2"/>
+          <w:numId w:val="14"/>
+        </w:numPr>
+      </w:pPr>
+      <w:r>
+        <w:t xml:space="preserve">Game controller creates two teams consisting of random of the three </w:t>
+      </w:r>
+      <w:r>
+        <w:t>factions</w:t>
+      </w:r>
+      <w:r>
+        <w:t xml:space="preserve"> </w:t>
+      </w:r>
+      <w:r>
+        <w:t>. (28/7/16)</w:t>
+      </w:r>
+    </w:p>
+    <w:p>
+      <w:pPr>
+        <w:pStyle w:val="ListParagraph"/>
+        <w:numPr>
+          <w:ilvl w:val="3"/>
+          <w:numId w:val="14"/>
+        </w:numPr>
+      </w:pPr>
+      <w:r>
+        <w:t>Create faction data importer and library</w:t>
+      </w:r>
+      <w:r>
+        <w:t>.</w:t>
+      </w:r>
+      <w:r>
+        <w:t xml:space="preserve"> </w:t>
+      </w:r>
+      <w:r>
+        <w:t>(28/7/16)</w:t>
+      </w:r>
+    </w:p>
+    <w:p>
+      <w:pPr>
+        <w:pStyle w:val="ListParagraph"/>
+        <w:numPr>
+          <w:ilvl w:val="2"/>
+          <w:numId w:val="14"/>
+        </w:numPr>
+      </w:pPr>
+      <w:r>
+        <w:t xml:space="preserve">Game Controller stores </w:t>
+      </w:r>
+      <w:r>
+        <w:t>reference to the player that joined within its attributes and prompts that client to choose a team</w:t>
+      </w:r>
+      <w:r>
+        <w:t>.</w:t>
+      </w:r>
+    </w:p>
+    <w:p>
+      <w:pPr>
+        <w:pStyle w:val="ListParagraph"/>
+        <w:numPr>
+          <w:ilvl w:val="3"/>
+          <w:numId w:val="14"/>
+        </w:numPr>
+      </w:pPr>
+      <w:r>
+        <w:t>Create a popup gui with team</w:t>
+      </w:r>
+      <w:r>
+        <w:t xml:space="preserve"> picker</w:t>
+      </w:r>
+      <w:r>
+        <w:t xml:space="preserve"> (28/7/16)</w:t>
+      </w:r>
+    </w:p>
+    <w:p>
+      <w:pPr>
+        <w:pStyle w:val="ListParagraph"/>
+        <w:numPr>
+          <w:ilvl w:val="3"/>
+          <w:numId w:val="14"/>
+        </w:numPr>
+      </w:pPr>
+      <w:r>
+        <w:t>Set Single client to show that popup</w:t>
+      </w:r>
+      <w:r>
+        <w:t xml:space="preserve"> (28/7/16)</w:t>
+      </w:r>
+    </w:p>
+    <w:p>
+      <w:pPr>
+        <w:pStyle w:val="ListParagraph"/>
+        <w:numPr>
+          <w:ilvl w:val="3"/>
+          <w:numId w:val="14"/>
+        </w:numPr>
+      </w:pPr>
+      <w:r>
+        <w:t>Teampicker needs to implement set teams</w:t>
+      </w:r>
+      <w:r>
+        <w:t xml:space="preserve"> (29/7/16)</w:t>
+      </w:r>
+    </w:p>
+    <w:p>
+      <w:pPr>
+        <w:pStyle w:val="ListParagraph"/>
+        <w:numPr>
+          <w:ilvl w:val="3"/>
+          <w:numId w:val="14"/>
+        </w:numPr>
+      </w:pPr>
+      <w:r>
+        <w:t>Space manager game controller will store a refence to those teams rather than create them</w:t>
+      </w:r>
+      <w:r>
+        <w:t>(29/7/16)</w:t>
+      </w:r>
+    </w:p>
+    <w:p>
+      <w:pPr>
+        <w:pStyle w:val="ListParagraph"/>
+        <w:numPr>
+          <w:ilvl w:val="3"/>
+          <w:numId w:val="14"/>
+        </w:numPr>
+      </w:pPr>
+      <w:r>
+        <w:t>Selecting a team will send setplayerteam msg</w:t>
+      </w:r>
+      <w:r>
+        <w:t xml:space="preserve"> to game controller</w:t>
+      </w:r>
+      <w:r>
+        <w:t xml:space="preserve"> (1/8/16)</w:t>
+      </w:r>
+    </w:p>
+    <w:p/>
+    <w:p/>
+    <w:p/>
+    <w:p>
+      <w:pPr>
+        <w:pStyle w:val="Heading2"/>
+      </w:pPr>
+      <w:r>
+        <w:lastRenderedPageBreak/>
+        <w:t>August</w:t>
+      </w:r>
+    </w:p>
+    <w:p>
+      <w:pPr>
+        <w:pStyle w:val="Heading3"/>
+      </w:pPr>
+      <w:r>
+        <w:t>Week One – Team Objects and Spawn Point Selection</w:t>
+      </w:r>
+    </w:p>
+    <w:p>
+      <w:pPr>
+        <w:pStyle w:val="ListParagraph"/>
+        <w:numPr>
+          <w:ilvl w:val="0"/>
+          <w:numId w:val="15"/>
+        </w:numPr>
+      </w:pPr>
+      <w:r>
+        <w:t>TeamController Objects</w:t>
+      </w:r>
+    </w:p>
+    <w:p>
+      <w:pPr>
+        <w:pStyle w:val="ListParagraph"/>
+        <w:numPr>
+          <w:ilvl w:val="1"/>
+          <w:numId w:val="15"/>
+        </w:numPr>
+      </w:pPr>
+      <w:r>
+        <w:t>D</w:t>
+      </w:r>
+      <w:r>
+        <w:t>on’t store player info, Info will be passed from game controller when spawning.</w:t>
+      </w:r>
+      <w:r>
+        <w:t xml:space="preserve"> (1/8/16)</w:t>
+      </w:r>
+    </w:p>
+    <w:p>
+      <w:pPr>
+        <w:pStyle w:val="ListParagraph"/>
+        <w:numPr>
+          <w:ilvl w:val="1"/>
+          <w:numId w:val="15"/>
+        </w:numPr>
+      </w:pPr>
+      <w:r>
+        <w:t>Create SpawnDialog.</w:t>
+      </w:r>
+    </w:p>
+    <w:p>
+      <w:pPr>
+        <w:pStyle w:val="ListParagraph"/>
+        <w:numPr>
+          <w:ilvl w:val="2"/>
+          <w:numId w:val="15"/>
+        </w:numPr>
+      </w:pPr>
+      <w:r>
+        <w:t>Event listener listens for spawn button press</w:t>
+      </w:r>
+      <w:r>
+        <w:t xml:space="preserve"> (2/8/16)</w:t>
+      </w:r>
+    </w:p>
+    <w:p>
+      <w:pPr>
+        <w:pStyle w:val="ListParagraph"/>
+        <w:numPr>
+          <w:ilvl w:val="2"/>
+          <w:numId w:val="15"/>
+        </w:numPr>
+      </w:pPr>
+      <w:r>
+        <w:t>Controller Adds spawn timer and enables button after allotted time</w:t>
+      </w:r>
+      <w:r>
+        <w:t>(2/8/16)</w:t>
       </w:r>
       <w:bookmarkStart w:id="0" w:name="_GoBack"/>
       <w:bookmarkEnd w:id="0"/>
@@ -1348,12 +1584,82 @@
       <w:pPr>
         <w:pStyle w:val="ListParagraph"/>
         <w:numPr>
+          <w:ilvl w:val="2"/>
+          <w:numId w:val="15"/>
+        </w:numPr>
+      </w:pPr>
+      <w:r>
+        <w:t>More in future</w:t>
+      </w:r>
+    </w:p>
+    <w:p>
+      <w:pPr>
+        <w:pStyle w:val="ListParagraph"/>
+        <w:numPr>
+          <w:ilvl w:val="1"/>
+          <w:numId w:val="15"/>
+        </w:numPr>
+      </w:pPr>
+      <w:r>
+        <w:t xml:space="preserve">In </w:t>
+      </w:r>
+      <w:r>
+        <w:t xml:space="preserve">PlayerDeath </w:t>
+      </w:r>
+      <w:r>
+        <w:t xml:space="preserve"> </w:t>
+      </w:r>
+      <w:r>
+        <w:t>display spawn screen. Spawnscreen will then call the gameMSG spawn player at.</w:t>
+      </w:r>
+      <w:r>
+        <w:t xml:space="preserve"> (2/8/16)</w:t>
+      </w:r>
+    </w:p>
+    <w:p>
+      <w:pPr>
+        <w:pStyle w:val="ListParagraph"/>
+        <w:numPr>
+          <w:ilvl w:val="1"/>
+          <w:numId w:val="15"/>
+        </w:numPr>
+      </w:pPr>
+      <w:r>
+        <w:t>Draw symbols</w:t>
+      </w:r>
+      <w:r>
+        <w:t xml:space="preserve"> </w:t>
+      </w:r>
+    </w:p>
+    <w:p>
+      <w:pPr>
+        <w:pStyle w:val="ListParagraph"/>
+        <w:numPr>
+          <w:ilvl w:val="1"/>
+          <w:numId w:val="15"/>
+        </w:numPr>
+      </w:pPr>
+      <w:r>
+        <w:t>Team spawner uses spawn generator to build local playerspawn points that apply to the local player</w:t>
+      </w:r>
+    </w:p>
+    <w:p/>
+    <w:p>
+      <w:pPr>
+        <w:pStyle w:val="ListParagraph"/>
+        <w:numPr>
           <w:ilvl w:val="1"/>
           <w:numId w:val="14"/>
         </w:numPr>
       </w:pPr>
       <w:r>
-        <w:t>Create ‘game’ GO with gamestatecontroller and builder, add sub GOs ‘team’ with teamcontrollers</w:t>
+        <w:t>Create ‘game’ GO with gamestatecontroller and b</w:t>
+      </w:r>
+      <w:r>
+        <w:t xml:space="preserve">uilder, builds team objects </w:t>
+      </w:r>
+      <w:r>
+        <w:t>on the space parent</w:t>
       </w:r>
     </w:p>
     <w:p>
@@ -1623,6 +1929,7 @@
         </w:numPr>
       </w:pPr>
       <w:r>
+        <w:lastRenderedPageBreak/>
         <w:t>Before spawning allow player to choose side</w:t>
       </w:r>
       <w:r>
@@ -1700,7 +2007,6 @@
         </w:numPr>
       </w:pPr>
       <w:r>
-        <w:lastRenderedPageBreak/>
         <w:t>Create chat message window</w:t>
       </w:r>
     </w:p>
@@ -2724,6 +3030,119 @@
     </w:lvl>
   </w:abstractNum>
   <w:abstractNum w:abstractNumId="7" w15:restartNumberingAfterBreak="0">
+    <w:nsid w:val="391773D6"/>
+    <w:multiLevelType w:val="hybridMultilevel"/>
+    <w:tmpl w:val="74009A1C"/>
+    <w:lvl w:ilvl="0" w:tplc="08090001">
+      <w:start w:val="1"/>
+      <w:numFmt w:val="bullet"/>
+      <w:lvlText w:val=""/>
+      <w:lvlJc w:val="left"/>
+      <w:pPr>
+        <w:ind w:left="720" w:hanging="360"/>
+      </w:pPr>
+      <w:rPr>
+        <w:rFonts w:ascii="Symbol" w:hAnsi="Symbol" w:hint="default"/>
+      </w:rPr>
+    </w:lvl>
+    <w:lvl w:ilvl="1" w:tplc="08090003">
+      <w:start w:val="1"/>
+      <w:numFmt w:val="bullet"/>
+      <w:lvlText w:val="o"/>
+      <w:lvlJc w:val="left"/>
+      <w:pPr>
+        <w:ind w:left="1440" w:hanging="360"/>
+      </w:pPr>
+      <w:rPr>
+        <w:rFonts w:ascii="Courier New" w:hAnsi="Courier New" w:cs="Courier New" w:hint="default"/>
+      </w:rPr>
+    </w:lvl>
+    <w:lvl w:ilvl="2" w:tplc="08090005">
+      <w:start w:val="1"/>
+      <w:numFmt w:val="bullet"/>
+      <w:lvlText w:val=""/>
+      <w:lvlJc w:val="left"/>
+      <w:pPr>
+        <w:ind w:left="2160" w:hanging="360"/>
+      </w:pPr>
+      <w:rPr>
+        <w:rFonts w:ascii="Wingdings" w:hAnsi="Wingdings" w:hint="default"/>
+      </w:rPr>
+    </w:lvl>
+    <w:lvl w:ilvl="3" w:tplc="08090001" w:tentative="1">
+      <w:start w:val="1"/>
+      <w:numFmt w:val="bullet"/>
+      <w:lvlText w:val=""/>
+      <w:lvlJc w:val="left"/>
+      <w:pPr>
+        <w:ind w:left="2880" w:hanging="360"/>
+      </w:pPr>
+      <w:rPr>
+        <w:rFonts w:ascii="Symbol" w:hAnsi="Symbol" w:hint="default"/>
+      </w:rPr>
+    </w:lvl>
+    <w:lvl w:ilvl="4" w:tplc="08090003" w:tentative="1">
+      <w:start w:val="1"/>
+      <w:numFmt w:val="bullet"/>
+      <w:lvlText w:val="o"/>
+      <w:lvlJc w:val="left"/>
+      <w:pPr>
+        <w:ind w:left="3600" w:hanging="360"/>
+      </w:pPr>
+      <w:rPr>
+        <w:rFonts w:ascii="Courier New" w:hAnsi="Courier New" w:cs="Courier New" w:hint="default"/>
+      </w:rPr>
+    </w:lvl>
+    <w:lvl w:ilvl="5" w:tplc="08090005" w:tentative="1">
+      <w:start w:val="1"/>
+      <w:numFmt w:val="bullet"/>
+      <w:lvlText w:val=""/>
+      <w:lvlJc w:val="left"/>
+      <w:pPr>
+        <w:ind w:left="4320" w:hanging="360"/>
+      </w:pPr>
+      <w:rPr>
+        <w:rFonts w:ascii="Wingdings" w:hAnsi="Wingdings" w:hint="default"/>
+      </w:rPr>
+    </w:lvl>
+    <w:lvl w:ilvl="6" w:tplc="08090001" w:tentative="1">
+      <w:start w:val="1"/>
+      <w:numFmt w:val="bullet"/>
+      <w:lvlText w:val=""/>
+      <w:lvlJc w:val="left"/>
+      <w:pPr>
+        <w:ind w:left="5040" w:hanging="360"/>
+      </w:pPr>
+      <w:rPr>
+        <w:rFonts w:ascii="Symbol" w:hAnsi="Symbol" w:hint="default"/>
+      </w:rPr>
+    </w:lvl>
+    <w:lvl w:ilvl="7" w:tplc="08090003" w:tentative="1">
+      <w:start w:val="1"/>
+      <w:numFmt w:val="bullet"/>
+      <w:lvlText w:val="o"/>
+      <w:lvlJc w:val="left"/>
+      <w:pPr>
+        <w:ind w:left="5760" w:hanging="360"/>
+      </w:pPr>
+      <w:rPr>
+        <w:rFonts w:ascii="Courier New" w:hAnsi="Courier New" w:cs="Courier New" w:hint="default"/>
+      </w:rPr>
+    </w:lvl>
+    <w:lvl w:ilvl="8" w:tplc="08090005" w:tentative="1">
+      <w:start w:val="1"/>
+      <w:numFmt w:val="bullet"/>
+      <w:lvlText w:val=""/>
+      <w:lvlJc w:val="left"/>
+      <w:pPr>
+        <w:ind w:left="6480" w:hanging="360"/>
+      </w:pPr>
+      <w:rPr>
+        <w:rFonts w:ascii="Wingdings" w:hAnsi="Wingdings" w:hint="default"/>
+      </w:rPr>
+    </w:lvl>
+  </w:abstractNum>
+  <w:abstractNum w:abstractNumId="8" w15:restartNumberingAfterBreak="0">
     <w:nsid w:val="42777EE4"/>
     <w:multiLevelType w:val="hybridMultilevel"/>
     <w:tmpl w:val="A600B8C8"/>
@@ -2836,7 +3255,7 @@
       </w:rPr>
     </w:lvl>
   </w:abstractNum>
-  <w:abstractNum w:abstractNumId="8" w15:restartNumberingAfterBreak="0">
+  <w:abstractNum w:abstractNumId="9" w15:restartNumberingAfterBreak="0">
     <w:nsid w:val="4ACA6CE3"/>
     <w:multiLevelType w:val="hybridMultilevel"/>
     <w:tmpl w:val="A69E807A"/>
@@ -2949,7 +3368,7 @@
       </w:rPr>
     </w:lvl>
   </w:abstractNum>
-  <w:abstractNum w:abstractNumId="9" w15:restartNumberingAfterBreak="0">
+  <w:abstractNum w:abstractNumId="10" w15:restartNumberingAfterBreak="0">
     <w:nsid w:val="4DA45D27"/>
     <w:multiLevelType w:val="hybridMultilevel"/>
     <w:tmpl w:val="CAF46F3A"/>
@@ -3062,7 +3481,7 @@
       </w:rPr>
     </w:lvl>
   </w:abstractNum>
-  <w:abstractNum w:abstractNumId="10" w15:restartNumberingAfterBreak="0">
+  <w:abstractNum w:abstractNumId="11" w15:restartNumberingAfterBreak="0">
     <w:nsid w:val="673704F4"/>
     <w:multiLevelType w:val="hybridMultilevel"/>
     <w:tmpl w:val="573E7E1E"/>
@@ -3175,7 +3594,7 @@
       </w:rPr>
     </w:lvl>
   </w:abstractNum>
-  <w:abstractNum w:abstractNumId="11" w15:restartNumberingAfterBreak="0">
+  <w:abstractNum w:abstractNumId="12" w15:restartNumberingAfterBreak="0">
     <w:nsid w:val="6F531001"/>
     <w:multiLevelType w:val="hybridMultilevel"/>
     <w:tmpl w:val="8FD2F696"/>
@@ -3288,7 +3707,7 @@
       </w:rPr>
     </w:lvl>
   </w:abstractNum>
-  <w:abstractNum w:abstractNumId="12" w15:restartNumberingAfterBreak="0">
+  <w:abstractNum w:abstractNumId="13" w15:restartNumberingAfterBreak="0">
     <w:nsid w:val="7D644C3B"/>
     <w:multiLevelType w:val="hybridMultilevel"/>
     <w:tmpl w:val="E682CD68"/>
@@ -3432,7 +3851,7 @@
     </w:lvlOverride>
   </w:num>
   <w:num w:numId="2">
-    <w:abstractNumId w:val="7"/>
+    <w:abstractNumId w:val="8"/>
   </w:num>
   <w:num w:numId="3">
     <w:abstractNumId w:val="3"/>
@@ -3441,10 +3860,10 @@
     <w:abstractNumId w:val="2"/>
   </w:num>
   <w:num w:numId="5">
-    <w:abstractNumId w:val="11"/>
+    <w:abstractNumId w:val="12"/>
   </w:num>
   <w:num w:numId="6">
-    <w:abstractNumId w:val="9"/>
+    <w:abstractNumId w:val="10"/>
   </w:num>
   <w:num w:numId="7">
     <w:abstractNumId w:val="1"/>
@@ -3453,7 +3872,7 @@
     <w:abstractNumId w:val="4"/>
   </w:num>
   <w:num w:numId="9">
-    <w:abstractNumId w:val="8"/>
+    <w:abstractNumId w:val="9"/>
   </w:num>
   <w:num w:numId="10">
     <w:abstractNumId w:val="0"/>
@@ -3465,10 +3884,13 @@
     <w:abstractNumId w:val="6"/>
   </w:num>
   <w:num w:numId="13">
-    <w:abstractNumId w:val="10"/>
+    <w:abstractNumId w:val="11"/>
   </w:num>
   <w:num w:numId="14">
-    <w:abstractNumId w:val="12"/>
+    <w:abstractNumId w:val="13"/>
+  </w:num>
+  <w:num w:numId="15">
+    <w:abstractNumId w:val="7"/>
   </w:num>
 </w:numbering>
 </file>
@@ -4817,7 +5239,7 @@
 </file>
 
 <file path=customXml/itemProps1.xml><?xml version="1.0" encoding="utf-8"?>
-<ds:datastoreItem xmlns:ds="http://schemas.openxmlformats.org/officeDocument/2006/customXml" ds:itemID="{8FBD06F4-8381-4C48-AE45-60E01B27150D}">
+<ds:datastoreItem xmlns:ds="http://schemas.openxmlformats.org/officeDocument/2006/customXml" ds:itemID="{6936A4DD-0436-4049-A3C8-2C0C9C88652A}">
   <ds:schemaRefs>
     <ds:schemaRef ds:uri="http://schemas.openxmlformats.org/officeDocument/2006/bibliography"/>
   </ds:schemaRefs>

</xml_diff>

<commit_message>
Created quick fix to hud elements and faction creation.
</commit_message>
<xml_diff>
--- a/MOBA Design Document.docx
+++ b/MOBA Design Document.docx
@@ -49,7 +49,15 @@
         <w:t xml:space="preserve"> </w:t>
       </w:r>
       <w:r>
-        <w:t>Replace single and multi player with ‘Find a game’ and ‘Quick Connect’</w:t>
+        <w:t xml:space="preserve">Replace single and </w:t>
+      </w:r>
+      <w:proofErr w:type="spellStart"/>
+      <w:r>
+        <w:t>multi player</w:t>
+      </w:r>
+      <w:proofErr w:type="spellEnd"/>
+      <w:r>
+        <w:t xml:space="preserve"> with ‘Find a game’ and ‘Quick Connect’</w:t>
       </w:r>
     </w:p>
     <w:p>
@@ -275,7 +283,23 @@
     </w:p>
     <w:p>
       <w:r>
-        <w:t>Following an unsuccessful greenlight and some UNET + Steamworks/.Net tutorials, I have decided to implement online functionality over June including matchmaking with steamworks and using UNET for creating peer to peer networking</w:t>
+        <w:t xml:space="preserve">Following an unsuccessful greenlight and some UNET + </w:t>
+      </w:r>
+      <w:proofErr w:type="spellStart"/>
+      <w:r>
+        <w:t>Steamworks</w:t>
+      </w:r>
+      <w:proofErr w:type="spellEnd"/>
+      <w:r>
+        <w:t xml:space="preserve">/.Net tutorials, I have decided to implement online functionality over June including matchmaking with </w:t>
+      </w:r>
+      <w:proofErr w:type="spellStart"/>
+      <w:r>
+        <w:t>steamworks</w:t>
+      </w:r>
+      <w:proofErr w:type="spellEnd"/>
+      <w:r>
+        <w:t xml:space="preserve"> and using UNET for creating peer to peer networking</w:t>
       </w:r>
       <w:r>
         <w:t xml:space="preserve">. </w:t>
@@ -316,7 +340,15 @@
         </w:numPr>
       </w:pPr>
       <w:r>
-        <w:t>Make shipdata able to sync</w:t>
+        <w:t xml:space="preserve">Make </w:t>
+      </w:r>
+      <w:proofErr w:type="spellStart"/>
+      <w:r>
+        <w:t>shipdata</w:t>
+      </w:r>
+      <w:proofErr w:type="spellEnd"/>
+      <w:r>
+        <w:t xml:space="preserve"> able to sync</w:t>
       </w:r>
       <w:r>
         <w:t xml:space="preserve"> fully</w:t>
@@ -455,7 +487,15 @@
         </w:numPr>
       </w:pPr>
       <w:r>
-        <w:t>Firing weapon spawns projectile on server</w:t>
+        <w:t xml:space="preserve">Firing weapon </w:t>
+      </w:r>
+      <w:proofErr w:type="gramStart"/>
+      <w:r>
+        <w:t>spawns</w:t>
+      </w:r>
+      <w:proofErr w:type="gramEnd"/>
+      <w:r>
+        <w:t xml:space="preserve"> projectile on server</w:t>
       </w:r>
       <w:r>
         <w:t xml:space="preserve"> </w:t>
@@ -470,13 +510,42 @@
         </w:numPr>
       </w:pPr>
       <w:r>
-        <w:t>Create projectilespawn obj</w:t>
-      </w:r>
-      <w:r>
-        <w:t xml:space="preserve"> with ProjectileSpawner script</w:t>
-      </w:r>
-      <w:r>
-        <w:t>(23/6/16)</w:t>
+        <w:t xml:space="preserve">Create </w:t>
+      </w:r>
+      <w:proofErr w:type="spellStart"/>
+      <w:r>
+        <w:t>projectilespawn</w:t>
+      </w:r>
+      <w:proofErr w:type="spellEnd"/>
+      <w:r>
+        <w:t xml:space="preserve"> </w:t>
+      </w:r>
+      <w:proofErr w:type="spellStart"/>
+      <w:r>
+        <w:t>obj</w:t>
+      </w:r>
+      <w:proofErr w:type="spellEnd"/>
+      <w:r>
+        <w:t xml:space="preserve"> with </w:t>
+      </w:r>
+      <w:proofErr w:type="spellStart"/>
+      <w:r>
+        <w:t>ProjectileSpawner</w:t>
+      </w:r>
+      <w:proofErr w:type="spellEnd"/>
+      <w:r>
+        <w:t xml:space="preserve"> </w:t>
+      </w:r>
+      <w:proofErr w:type="gramStart"/>
+      <w:r>
+        <w:t>script</w:t>
+      </w:r>
+      <w:r>
+        <w:t>(</w:t>
+      </w:r>
+      <w:proofErr w:type="gramEnd"/>
+      <w:r>
+        <w:t>23/6/16)</w:t>
       </w:r>
     </w:p>
     <w:p>
@@ -537,7 +606,15 @@
         </w:numPr>
       </w:pPr>
       <w:r>
-        <w:t xml:space="preserve">Firing weapon spawns projectile on server </w:t>
+        <w:t xml:space="preserve">Firing weapon </w:t>
+      </w:r>
+      <w:proofErr w:type="gramStart"/>
+      <w:r>
+        <w:t>spawns</w:t>
+      </w:r>
+      <w:proofErr w:type="gramEnd"/>
+      <w:r>
+        <w:t xml:space="preserve"> projectile on server </w:t>
       </w:r>
     </w:p>
     <w:p>
@@ -654,7 +731,23 @@
         </w:numPr>
       </w:pPr>
       <w:r>
-        <w:t>Create clientRPC and command to pass int array that then uses script mentioned above</w:t>
+        <w:t xml:space="preserve">Create </w:t>
+      </w:r>
+      <w:proofErr w:type="spellStart"/>
+      <w:r>
+        <w:t>clientRPC</w:t>
+      </w:r>
+      <w:proofErr w:type="spellEnd"/>
+      <w:r>
+        <w:t xml:space="preserve"> and command to pass </w:t>
+      </w:r>
+      <w:proofErr w:type="spellStart"/>
+      <w:r>
+        <w:t>int</w:t>
+      </w:r>
+      <w:proofErr w:type="spellEnd"/>
+      <w:r>
+        <w:t xml:space="preserve"> array that then uses script mentioned above</w:t>
       </w:r>
       <w:r>
         <w:t xml:space="preserve"> (12/7/16)</w:t>
@@ -669,8 +762,13 @@
         </w:numPr>
       </w:pPr>
       <w:r>
-        <w:t>Create WreckagePrefab</w:t>
-      </w:r>
+        <w:t xml:space="preserve">Create </w:t>
+      </w:r>
+      <w:proofErr w:type="spellStart"/>
+      <w:r>
+        <w:t>WreckagePrefab</w:t>
+      </w:r>
+      <w:proofErr w:type="spellEnd"/>
       <w:r>
         <w:t xml:space="preserve"> for network spawning</w:t>
       </w:r>
@@ -687,7 +785,15 @@
         </w:numPr>
       </w:pPr>
       <w:r>
-        <w:t>Spawn WreckagePrefab to server (able to destroy)</w:t>
+        <w:t xml:space="preserve">Spawn </w:t>
+      </w:r>
+      <w:proofErr w:type="spellStart"/>
+      <w:r>
+        <w:t>WreckagePrefab</w:t>
+      </w:r>
+      <w:proofErr w:type="spellEnd"/>
+      <w:r>
+        <w:t xml:space="preserve"> to server (able to destroy)</w:t>
       </w:r>
       <w:r>
         <w:t xml:space="preserve"> </w:t>
@@ -705,10 +811,18 @@
         </w:numPr>
       </w:pPr>
       <w:r>
-        <w:t>Add sync ability for child components on wreckage</w:t>
-      </w:r>
-      <w:r>
-        <w:t>(12/7/16)</w:t>
+        <w:t xml:space="preserve">Add sync ability for child components on </w:t>
+      </w:r>
+      <w:proofErr w:type="gramStart"/>
+      <w:r>
+        <w:t>wreckage</w:t>
+      </w:r>
+      <w:r>
+        <w:t>(</w:t>
+      </w:r>
+      <w:proofErr w:type="gramEnd"/>
+      <w:r>
+        <w:t>12/7/16)</w:t>
       </w:r>
     </w:p>
     <w:p>
@@ -720,10 +834,18 @@
         </w:numPr>
       </w:pPr>
       <w:r>
-        <w:t>Performance boost and movement syncing</w:t>
-      </w:r>
-      <w:r>
-        <w:t>(13</w:t>
+        <w:t xml:space="preserve">Performance boost and movement </w:t>
+      </w:r>
+      <w:proofErr w:type="gramStart"/>
+      <w:r>
+        <w:t>syncing</w:t>
+      </w:r>
+      <w:r>
+        <w:t>(</w:t>
+      </w:r>
+      <w:proofErr w:type="gramEnd"/>
+      <w:r>
+        <w:t>13</w:t>
       </w:r>
       <w:r>
         <w:t>/7/16)</w:t>
@@ -738,10 +860,18 @@
         </w:numPr>
       </w:pPr>
       <w:r>
-        <w:t>Place projectiles in their own namespace</w:t>
-      </w:r>
-      <w:r>
-        <w:t>(14</w:t>
+        <w:t xml:space="preserve">Place projectiles in their own </w:t>
+      </w:r>
+      <w:proofErr w:type="gramStart"/>
+      <w:r>
+        <w:t>namespace</w:t>
+      </w:r>
+      <w:r>
+        <w:t>(</w:t>
+      </w:r>
+      <w:proofErr w:type="gramEnd"/>
+      <w:r>
+        <w:t>14</w:t>
       </w:r>
       <w:r>
         <w:t>/7/16)</w:t>
@@ -849,10 +979,18 @@
         </w:numPr>
       </w:pPr>
       <w:r>
-        <w:t>Fix Projectiles hitting ship but not damaging individual components</w:t>
-      </w:r>
-      <w:r>
-        <w:t xml:space="preserve">  (15/07/16)</w:t>
+        <w:t xml:space="preserve">Fix Projectiles hitting ship but not damaging individual </w:t>
+      </w:r>
+      <w:proofErr w:type="gramStart"/>
+      <w:r>
+        <w:t>components</w:t>
+      </w:r>
+      <w:r>
+        <w:t xml:space="preserve">  (</w:t>
+      </w:r>
+      <w:proofErr w:type="gramEnd"/>
+      <w:r>
+        <w:t>15/07/16)</w:t>
       </w:r>
     </w:p>
     <w:p>
@@ -886,8 +1024,21 @@
           <w:numId w:val="14"/>
         </w:numPr>
       </w:pPr>
-      <w:r>
-        <w:t>GameBuilder spawns players spawns and passes them to team spawner</w:t>
+      <w:proofErr w:type="spellStart"/>
+      <w:r>
+        <w:t>GameBuilder</w:t>
+      </w:r>
+      <w:proofErr w:type="spellEnd"/>
+      <w:r>
+        <w:t xml:space="preserve"> </w:t>
+      </w:r>
+      <w:proofErr w:type="gramStart"/>
+      <w:r>
+        <w:t>spawns</w:t>
+      </w:r>
+      <w:proofErr w:type="gramEnd"/>
+      <w:r>
+        <w:t xml:space="preserve"> players spawns and passes them to team spawner</w:t>
       </w:r>
       <w:r>
         <w:t xml:space="preserve"> (19/07/16)</w:t>
@@ -902,7 +1053,15 @@
         </w:numPr>
       </w:pPr>
       <w:r>
-        <w:t>Set teamspawner to spawn player at any spawn point</w:t>
+        <w:t xml:space="preserve">Set </w:t>
+      </w:r>
+      <w:proofErr w:type="spellStart"/>
+      <w:r>
+        <w:t>teamspawner</w:t>
+      </w:r>
+      <w:proofErr w:type="spellEnd"/>
+      <w:r>
+        <w:t xml:space="preserve"> to spawn player at any spawn point</w:t>
       </w:r>
       <w:r>
         <w:t xml:space="preserve"> (19/07/16)</w:t>
@@ -986,8 +1145,13 @@
         <w:lastRenderedPageBreak/>
         <w:t xml:space="preserve">Use for respawning the player ship in the event of the ship being destroyed </w:t>
       </w:r>
-      <w:r>
-        <w:t>NetworkServer.ReplacePlayerForConnection(</w:t>
+      <w:proofErr w:type="spellStart"/>
+      <w:r>
+        <w:t>NetworkServer.ReplacePlayerForConnection</w:t>
+      </w:r>
+      <w:proofErr w:type="spellEnd"/>
+      <w:r>
+        <w:t>(</w:t>
       </w:r>
       <w:r>
         <w:t>) (19/07/16)</w:t>
@@ -1025,7 +1189,15 @@
         </w:numPr>
       </w:pPr>
       <w:r>
-        <w:t>Add tracker to tracking hud (21/07/16)</w:t>
+        <w:t xml:space="preserve">Add tracker to tracking </w:t>
+      </w:r>
+      <w:proofErr w:type="spellStart"/>
+      <w:r>
+        <w:t>hud</w:t>
+      </w:r>
+      <w:proofErr w:type="spellEnd"/>
+      <w:r>
+        <w:t xml:space="preserve"> (21/07/16)</w:t>
       </w:r>
     </w:p>
     <w:p>
@@ -1040,10 +1212,18 @@
         <w:t>Create greyed out arro</w:t>
       </w:r>
       <w:r>
-        <w:t>w for none tagged objects [temp]</w:t>
-      </w:r>
-      <w:r>
-        <w:t>(22/7/16)</w:t>
+        <w:t>w for none tagged objects [temp</w:t>
+      </w:r>
+      <w:proofErr w:type="gramStart"/>
+      <w:r>
+        <w:t>]</w:t>
+      </w:r>
+      <w:r>
+        <w:t>(</w:t>
+      </w:r>
+      <w:proofErr w:type="gramEnd"/>
+      <w:r>
+        <w:t>22/7/16)</w:t>
       </w:r>
     </w:p>
     <w:p>
@@ -1055,10 +1235,26 @@
         </w:numPr>
       </w:pPr>
       <w:r>
-        <w:t>Update TrackerHUD to show transforms, grey if no tag</w:t>
-      </w:r>
-      <w:r>
-        <w:t>(22/7/16)</w:t>
+        <w:t xml:space="preserve">Update </w:t>
+      </w:r>
+      <w:proofErr w:type="spellStart"/>
+      <w:r>
+        <w:t>TrackerHUD</w:t>
+      </w:r>
+      <w:proofErr w:type="spellEnd"/>
+      <w:r>
+        <w:t xml:space="preserve"> to show transforms, grey if no </w:t>
+      </w:r>
+      <w:proofErr w:type="gramStart"/>
+      <w:r>
+        <w:t>tag</w:t>
+      </w:r>
+      <w:r>
+        <w:t>(</w:t>
+      </w:r>
+      <w:proofErr w:type="gramEnd"/>
+      <w:r>
+        <w:t>22/7/16)</w:t>
       </w:r>
     </w:p>
     <w:p>
@@ -1105,10 +1301,18 @@
         </w:numPr>
       </w:pPr>
       <w:r>
-        <w:t>Create initialize function that will eventually take game parameters</w:t>
-      </w:r>
-      <w:r>
-        <w:t xml:space="preserve">  (25/7/16)</w:t>
+        <w:t xml:space="preserve">Create initialize function that will eventually take game </w:t>
+      </w:r>
+      <w:proofErr w:type="gramStart"/>
+      <w:r>
+        <w:t>parameters</w:t>
+      </w:r>
+      <w:r>
+        <w:t xml:space="preserve">  (</w:t>
+      </w:r>
+      <w:proofErr w:type="gramEnd"/>
+      <w:r>
+        <w:t>25/7/16)</w:t>
       </w:r>
     </w:p>
     <w:p>
@@ -1120,10 +1324,18 @@
         </w:numPr>
       </w:pPr>
       <w:r>
-        <w:t>Starts the Game Builder Process, will do more later</w:t>
-      </w:r>
-      <w:r>
-        <w:t xml:space="preserve">  (25/7/16)</w:t>
+        <w:t xml:space="preserve">Starts the Game Builder Process, will do more </w:t>
+      </w:r>
+      <w:proofErr w:type="gramStart"/>
+      <w:r>
+        <w:t>later</w:t>
+      </w:r>
+      <w:r>
+        <w:t xml:space="preserve">  (</w:t>
+      </w:r>
+      <w:proofErr w:type="gramEnd"/>
+      <w:r>
+        <w:t>25/7/16)</w:t>
       </w:r>
     </w:p>
     <w:p>
@@ -1173,8 +1385,13 @@
           <w:numId w:val="14"/>
         </w:numPr>
       </w:pPr>
-      <w:r>
-        <w:t>FactionData contains:</w:t>
+      <w:proofErr w:type="spellStart"/>
+      <w:r>
+        <w:t>FactionData</w:t>
+      </w:r>
+      <w:proofErr w:type="spellEnd"/>
+      <w:r>
+        <w:t xml:space="preserve"> contains:</w:t>
       </w:r>
       <w:r>
         <w:t xml:space="preserve"> </w:t>
@@ -1191,8 +1408,18 @@
           <w:numId w:val="14"/>
         </w:numPr>
       </w:pPr>
-      <w:r>
-        <w:t>FactionID : passed through parameters</w:t>
+      <w:proofErr w:type="spellStart"/>
+      <w:proofErr w:type="gramStart"/>
+      <w:r>
+        <w:t>FactionID</w:t>
+      </w:r>
+      <w:proofErr w:type="spellEnd"/>
+      <w:r>
+        <w:t xml:space="preserve"> :</w:t>
+      </w:r>
+      <w:proofErr w:type="gramEnd"/>
+      <w:r>
+        <w:t xml:space="preserve"> passed through parameters</w:t>
       </w:r>
       <w:r>
         <w:t xml:space="preserve"> (25/7/16)</w:t>
@@ -1207,7 +1434,15 @@
         </w:numPr>
       </w:pPr>
       <w:r>
-        <w:t>Faction Icon : texture of faction logo</w:t>
+        <w:t xml:space="preserve">Faction </w:t>
+      </w:r>
+      <w:proofErr w:type="gramStart"/>
+      <w:r>
+        <w:t>Icon :</w:t>
+      </w:r>
+      <w:proofErr w:type="gramEnd"/>
+      <w:r>
+        <w:t xml:space="preserve"> texture of faction logo</w:t>
       </w:r>
       <w:r>
         <w:t>(25/7/16)</w:t>
@@ -1356,6 +1591,7 @@
       <w:r>
         <w:t xml:space="preserve">Game controller creates two teams consisting of random of the three </w:t>
       </w:r>
+      <w:proofErr w:type="gramStart"/>
       <w:r>
         <w:t>factions</w:t>
       </w:r>
@@ -1363,7 +1599,11 @@
         <w:t xml:space="preserve"> </w:t>
       </w:r>
       <w:r>
-        <w:t>. (28/7/16)</w:t>
+        <w:t>.</w:t>
+      </w:r>
+      <w:proofErr w:type="gramEnd"/>
+      <w:r>
+        <w:t xml:space="preserve"> (28/7/16)</w:t>
       </w:r>
     </w:p>
     <w:p>
@@ -1414,7 +1654,15 @@
         </w:numPr>
       </w:pPr>
       <w:r>
-        <w:t>Create a popup gui with team</w:t>
+        <w:t xml:space="preserve">Create a popup </w:t>
+      </w:r>
+      <w:proofErr w:type="spellStart"/>
+      <w:r>
+        <w:t>gui</w:t>
+      </w:r>
+      <w:proofErr w:type="spellEnd"/>
+      <w:r>
+        <w:t xml:space="preserve"> with team</w:t>
       </w:r>
       <w:r>
         <w:t xml:space="preserve"> picker</w:t>
@@ -1446,8 +1694,13 @@
           <w:numId w:val="14"/>
         </w:numPr>
       </w:pPr>
-      <w:r>
-        <w:t>Teampicker needs to implement set teams</w:t>
+      <w:proofErr w:type="spellStart"/>
+      <w:r>
+        <w:t>Teampicker</w:t>
+      </w:r>
+      <w:proofErr w:type="spellEnd"/>
+      <w:r>
+        <w:t xml:space="preserve"> needs to implement set teams</w:t>
       </w:r>
       <w:r>
         <w:t xml:space="preserve"> (29/7/16)</w:t>
@@ -1462,10 +1715,26 @@
         </w:numPr>
       </w:pPr>
       <w:r>
-        <w:t>Space manager game controller will store a refence to those teams rather than create them</w:t>
-      </w:r>
-      <w:r>
-        <w:t>(29/7/16)</w:t>
+        <w:t xml:space="preserve">Space manager game controller will store a </w:t>
+      </w:r>
+      <w:proofErr w:type="spellStart"/>
+      <w:r>
+        <w:t>refence</w:t>
+      </w:r>
+      <w:proofErr w:type="spellEnd"/>
+      <w:r>
+        <w:t xml:space="preserve"> to those teams rather than create </w:t>
+      </w:r>
+      <w:proofErr w:type="gramStart"/>
+      <w:r>
+        <w:t>them</w:t>
+      </w:r>
+      <w:r>
+        <w:t>(</w:t>
+      </w:r>
+      <w:proofErr w:type="gramEnd"/>
+      <w:r>
+        <w:t>29/7/16)</w:t>
       </w:r>
     </w:p>
     <w:p>
@@ -1477,8 +1746,21 @@
         </w:numPr>
       </w:pPr>
       <w:r>
-        <w:t>Selecting a team will send setplayerteam msg</w:t>
-      </w:r>
+        <w:t xml:space="preserve">Selecting a team will send </w:t>
+      </w:r>
+      <w:proofErr w:type="spellStart"/>
+      <w:r>
+        <w:t>setplayerteam</w:t>
+      </w:r>
+      <w:proofErr w:type="spellEnd"/>
+      <w:r>
+        <w:t xml:space="preserve"> </w:t>
+      </w:r>
+      <w:proofErr w:type="spellStart"/>
+      <w:r>
+        <w:t>msg</w:t>
+      </w:r>
+      <w:proofErr w:type="spellEnd"/>
       <w:r>
         <w:t xml:space="preserve"> to game controller</w:t>
       </w:r>
@@ -1514,8 +1796,13 @@
           <w:numId w:val="15"/>
         </w:numPr>
       </w:pPr>
-      <w:r>
-        <w:t>TeamController Objects</w:t>
+      <w:proofErr w:type="spellStart"/>
+      <w:r>
+        <w:t>TeamController</w:t>
+      </w:r>
+      <w:proofErr w:type="spellEnd"/>
+      <w:r>
+        <w:t xml:space="preserve"> Objects</w:t>
       </w:r>
     </w:p>
     <w:p>
@@ -1545,7 +1832,15 @@
         </w:numPr>
       </w:pPr>
       <w:r>
-        <w:t>Create SpawnDialog.</w:t>
+        <w:t xml:space="preserve">Create </w:t>
+      </w:r>
+      <w:proofErr w:type="spellStart"/>
+      <w:r>
+        <w:t>SpawnDialog</w:t>
+      </w:r>
+      <w:proofErr w:type="spellEnd"/>
+      <w:r>
+        <w:t>.</w:t>
       </w:r>
     </w:p>
     <w:p>
@@ -1572,24 +1867,400 @@
         </w:numPr>
       </w:pPr>
       <w:r>
-        <w:t>Controller Adds spawn timer and enables button after allotted time</w:t>
-      </w:r>
-      <w:r>
-        <w:t>(2/8/16)</w:t>
+        <w:t xml:space="preserve">Controller Adds spawn timer and enables button after allotted </w:t>
+      </w:r>
+      <w:proofErr w:type="gramStart"/>
+      <w:r>
+        <w:t>time</w:t>
+      </w:r>
+      <w:r>
+        <w:t>(</w:t>
+      </w:r>
+      <w:proofErr w:type="gramEnd"/>
+      <w:r>
+        <w:t>2/8/16)</w:t>
+      </w:r>
+    </w:p>
+    <w:p>
+      <w:pPr>
+        <w:pStyle w:val="ListParagraph"/>
+        <w:numPr>
+          <w:ilvl w:val="2"/>
+          <w:numId w:val="15"/>
+        </w:numPr>
+      </w:pPr>
+      <w:r>
+        <w:t>More in future</w:t>
+      </w:r>
+    </w:p>
+    <w:p>
+      <w:pPr>
+        <w:pStyle w:val="ListParagraph"/>
+        <w:numPr>
+          <w:ilvl w:val="1"/>
+          <w:numId w:val="15"/>
+        </w:numPr>
+      </w:pPr>
+      <w:r>
+        <w:t xml:space="preserve">In </w:t>
+      </w:r>
+      <w:proofErr w:type="spellStart"/>
+      <w:proofErr w:type="gramStart"/>
+      <w:r>
+        <w:t>PlayerDeath</w:t>
+      </w:r>
+      <w:proofErr w:type="spellEnd"/>
+      <w:r>
+        <w:t xml:space="preserve"> </w:t>
+      </w:r>
+      <w:r>
+        <w:t xml:space="preserve"> </w:t>
+      </w:r>
+      <w:r>
+        <w:t>display</w:t>
+      </w:r>
+      <w:proofErr w:type="gramEnd"/>
+      <w:r>
+        <w:t xml:space="preserve"> spawn screen. </w:t>
+      </w:r>
+      <w:proofErr w:type="spellStart"/>
+      <w:r>
+        <w:t>Spawnscreen</w:t>
+      </w:r>
+      <w:proofErr w:type="spellEnd"/>
+      <w:r>
+        <w:t xml:space="preserve"> will then call the </w:t>
+      </w:r>
+      <w:proofErr w:type="spellStart"/>
+      <w:r>
+        <w:t>gameMSG</w:t>
+      </w:r>
+      <w:proofErr w:type="spellEnd"/>
+      <w:r>
+        <w:t xml:space="preserve"> spawn player at.</w:t>
+      </w:r>
+      <w:r>
+        <w:t xml:space="preserve"> (2/8/16)</w:t>
+      </w:r>
+    </w:p>
+    <w:p>
+      <w:pPr>
+        <w:pStyle w:val="ListParagraph"/>
+        <w:numPr>
+          <w:ilvl w:val="1"/>
+          <w:numId w:val="15"/>
+        </w:numPr>
+      </w:pPr>
+      <w:r>
+        <w:t>Draw symbols</w:t>
+      </w:r>
+      <w:r>
+        <w:t xml:space="preserve"> </w:t>
+      </w:r>
+      <w:r>
+        <w:t>(5/8/16)</w:t>
+      </w:r>
+    </w:p>
+    <w:p>
+      <w:pPr>
+        <w:pStyle w:val="ListParagraph"/>
+        <w:numPr>
+          <w:ilvl w:val="1"/>
+          <w:numId w:val="15"/>
+        </w:numPr>
+      </w:pPr>
+      <w:r>
+        <w:t xml:space="preserve">Team spawner uses spawn generator to build local </w:t>
+      </w:r>
+      <w:proofErr w:type="spellStart"/>
+      <w:r>
+        <w:t>playerspawn</w:t>
+      </w:r>
+      <w:proofErr w:type="spellEnd"/>
+      <w:r>
+        <w:t xml:space="preserve"> points that apply to the local player</w:t>
+      </w:r>
+      <w:r>
+        <w:t xml:space="preserve"> (4/8/16)</w:t>
+      </w:r>
+    </w:p>
+    <w:p>
+      <w:pPr>
+        <w:pStyle w:val="ListParagraph"/>
+        <w:numPr>
+          <w:ilvl w:val="1"/>
+          <w:numId w:val="15"/>
+        </w:numPr>
+      </w:pPr>
+      <w:r>
+        <w:t>Fixes</w:t>
+      </w:r>
+    </w:p>
+    <w:p>
+      <w:pPr>
+        <w:pStyle w:val="ListParagraph"/>
+        <w:numPr>
+          <w:ilvl w:val="2"/>
+          <w:numId w:val="15"/>
+        </w:numPr>
+      </w:pPr>
+      <w:r>
+        <w:t>Mouse over</w:t>
+      </w:r>
+      <w:r>
+        <w:t xml:space="preserve"> needs to cause</w:t>
+      </w:r>
+      <w:r>
+        <w:t xml:space="preserve"> image to slightly highlight</w:t>
+      </w:r>
+      <w:r>
+        <w:t xml:space="preserve"> (4/8/16)</w:t>
+      </w:r>
+    </w:p>
+    <w:p>
+      <w:pPr>
+        <w:pStyle w:val="ListParagraph"/>
+        <w:numPr>
+          <w:ilvl w:val="2"/>
+          <w:numId w:val="15"/>
+        </w:numPr>
+      </w:pPr>
+      <w:r>
+        <w:t>Switch client selections to messages as commands don’t work</w:t>
+      </w:r>
+      <w:r>
+        <w:t xml:space="preserve"> (4/8/16)</w:t>
+      </w:r>
+    </w:p>
+    <w:p>
+      <w:pPr>
+        <w:pStyle w:val="ListParagraph"/>
+        <w:numPr>
+          <w:ilvl w:val="1"/>
+          <w:numId w:val="15"/>
+        </w:numPr>
+      </w:pPr>
+      <w:r>
+        <w:t>Fix Teams</w:t>
+      </w:r>
+    </w:p>
+    <w:p>
+      <w:pPr>
+        <w:pStyle w:val="ListParagraph"/>
+        <w:numPr>
+          <w:ilvl w:val="2"/>
+          <w:numId w:val="15"/>
+        </w:numPr>
+      </w:pPr>
+      <w:r>
+        <w:t>Teams don’t match</w:t>
+      </w:r>
+      <w:r>
+        <w:t xml:space="preserve"> (4/8/16)</w:t>
+      </w:r>
+    </w:p>
+    <w:p>
+      <w:pPr>
+        <w:pStyle w:val="Heading3"/>
+      </w:pPr>
+      <w:r>
+        <w:t>Space Segment Generation</w:t>
+      </w:r>
+    </w:p>
+    <w:p>
+      <w:pPr>
+        <w:pStyle w:val="ListParagraph"/>
+        <w:numPr>
+          <w:ilvl w:val="0"/>
+          <w:numId w:val="15"/>
+        </w:numPr>
+      </w:pPr>
+      <w:r>
+        <w:t xml:space="preserve">Add </w:t>
+      </w:r>
+      <w:proofErr w:type="spellStart"/>
+      <w:r>
+        <w:t>networkproximitychecker</w:t>
+      </w:r>
+      <w:proofErr w:type="spellEnd"/>
+      <w:r>
+        <w:t xml:space="preserve"> to player objects when the player </w:t>
       </w:r>
       <w:bookmarkStart w:id="0" w:name="_GoBack"/>
       <w:bookmarkEnd w:id="0"/>
     </w:p>
+    <w:p/>
+    <w:p>
+      <w:pPr>
+        <w:pStyle w:val="Heading3"/>
+      </w:pPr>
+      <w:r>
+        <w:t>team spawn Manager</w:t>
+      </w:r>
+    </w:p>
+    <w:p>
+      <w:pPr>
+        <w:pStyle w:val="ListParagraph"/>
+        <w:numPr>
+          <w:ilvl w:val="0"/>
+          <w:numId w:val="11"/>
+        </w:numPr>
+      </w:pPr>
+      <w:r>
+        <w:t xml:space="preserve">Change </w:t>
+      </w:r>
+      <w:proofErr w:type="spellStart"/>
+      <w:r>
+        <w:t>PlayerSpawn</w:t>
+      </w:r>
+      <w:proofErr w:type="spellEnd"/>
+      <w:r>
+        <w:t xml:space="preserve"> to </w:t>
+      </w:r>
+      <w:proofErr w:type="spellStart"/>
+      <w:r>
+        <w:t>TeamASpawn</w:t>
+      </w:r>
+      <w:proofErr w:type="spellEnd"/>
+      <w:r>
+        <w:t xml:space="preserve"> and </w:t>
+      </w:r>
+      <w:proofErr w:type="spellStart"/>
+      <w:r>
+        <w:t>TeamBSpawn</w:t>
+      </w:r>
+      <w:proofErr w:type="spellEnd"/>
+      <w:r>
+        <w:t xml:space="preserve"> and alinement labels</w:t>
+      </w:r>
+      <w:r>
+        <w:t xml:space="preserve"> custom spawn functionality</w:t>
+      </w:r>
+    </w:p>
+    <w:p>
+      <w:pPr>
+        <w:pStyle w:val="ListParagraph"/>
+        <w:numPr>
+          <w:ilvl w:val="1"/>
+          <w:numId w:val="11"/>
+        </w:numPr>
+      </w:pPr>
+      <w:r>
+        <w:t>Create</w:t>
+      </w:r>
+      <w:r>
+        <w:t xml:space="preserve"> team spawner</w:t>
+      </w:r>
+      <w:r>
+        <w:t xml:space="preserve"> manager</w:t>
+      </w:r>
+      <w:r>
+        <w:t xml:space="preserve"> (takes team sizes as a variable</w:t>
+      </w:r>
+      <w:r>
+        <w:t>) base class for different teams</w:t>
+      </w:r>
+      <w:r>
+        <w:t xml:space="preserve"> </w:t>
+      </w:r>
+    </w:p>
+    <w:p>
+      <w:pPr>
+        <w:pStyle w:val="ListParagraph"/>
+        <w:numPr>
+          <w:ilvl w:val="1"/>
+          <w:numId w:val="11"/>
+        </w:numPr>
+      </w:pPr>
+      <w:r>
+        <w:t>Team spawner consists of three functions</w:t>
+      </w:r>
+    </w:p>
     <w:p>
       <w:pPr>
         <w:pStyle w:val="ListParagraph"/>
         <w:numPr>
           <w:ilvl w:val="2"/>
-          <w:numId w:val="15"/>
-        </w:numPr>
-      </w:pPr>
-      <w:r>
-        <w:t>More in future</w:t>
+          <w:numId w:val="11"/>
+        </w:numPr>
+      </w:pPr>
+      <w:r>
+        <w:t xml:space="preserve">Small teams (up to 32 players) – two station at opposite ends 200km away from each other, create </w:t>
+      </w:r>
+      <w:proofErr w:type="spellStart"/>
+      <w:r>
+        <w:t>TeamA</w:t>
+      </w:r>
+      <w:proofErr w:type="spellEnd"/>
+      <w:r>
+        <w:t xml:space="preserve"> and </w:t>
+      </w:r>
+      <w:proofErr w:type="spellStart"/>
+      <w:r>
+        <w:t>TeamB</w:t>
+      </w:r>
+      <w:proofErr w:type="spellEnd"/>
+      <w:r>
+        <w:t xml:space="preserve"> Spawns around these (don’t bother with two other functions yet)</w:t>
+      </w:r>
+    </w:p>
+    <w:p>
+      <w:pPr>
+        <w:pStyle w:val="ListParagraph"/>
+        <w:numPr>
+          <w:ilvl w:val="3"/>
+          <w:numId w:val="11"/>
+        </w:numPr>
+      </w:pPr>
+      <w:r>
+        <w:t xml:space="preserve">Add Network Identities </w:t>
+      </w:r>
+      <w:r>
+        <w:t xml:space="preserve">to station generator </w:t>
+      </w:r>
+    </w:p>
+    <w:p>
+      <w:pPr>
+        <w:pStyle w:val="ListParagraph"/>
+        <w:numPr>
+          <w:ilvl w:val="2"/>
+          <w:numId w:val="11"/>
+        </w:numPr>
+      </w:pPr>
+      <w:r>
+        <w:t>T</w:t>
+      </w:r>
+      <w:r>
+        <w:t>eam Spawner Manager will store a dictionary&lt;</w:t>
+      </w:r>
+      <w:r>
+        <w:t>short, Transform&gt;</w:t>
+      </w:r>
+      <w:r>
+        <w:t xml:space="preserve"> for current ships</w:t>
+      </w:r>
+    </w:p>
+    <w:p>
+      <w:pPr>
+        <w:pStyle w:val="ListParagraph"/>
+        <w:numPr>
+          <w:ilvl w:val="2"/>
+          <w:numId w:val="11"/>
+        </w:numPr>
+      </w:pPr>
+      <w:r>
+        <w:t xml:space="preserve">And store &lt;short, </w:t>
+      </w:r>
+      <w:proofErr w:type="spellStart"/>
+      <w:r>
+        <w:t>ShipData</w:t>
+      </w:r>
+      <w:proofErr w:type="spellEnd"/>
+      <w:r>
+        <w:t>&gt; for player accounts.</w:t>
+      </w:r>
+      <w:r>
+        <w:t xml:space="preserve"> Shot being client ID</w:t>
       </w:r>
     </w:p>
     <w:p>
@@ -1597,170 +2268,328 @@
         <w:pStyle w:val="ListParagraph"/>
         <w:numPr>
           <w:ilvl w:val="1"/>
-          <w:numId w:val="15"/>
-        </w:numPr>
-      </w:pPr>
-      <w:r>
-        <w:t xml:space="preserve">In </w:t>
-      </w:r>
-      <w:r>
-        <w:t xml:space="preserve">PlayerDeath </w:t>
-      </w:r>
+          <w:numId w:val="11"/>
+        </w:numPr>
+      </w:pPr>
+      <w:r>
+        <w:t>Don’t sync alignment labels so some will be enemies and others will be friendly</w:t>
+      </w:r>
+    </w:p>
+    <w:p>
+      <w:pPr>
+        <w:pStyle w:val="ListParagraph"/>
+        <w:numPr>
+          <w:ilvl w:val="0"/>
+          <w:numId w:val="11"/>
+        </w:numPr>
+      </w:pPr>
+      <w:r>
+        <w:t>Before spawning allow player to choose side</w:t>
+      </w:r>
+      <w:r>
+        <w:t xml:space="preserve"> (Create new popup)</w:t>
+      </w:r>
+    </w:p>
+    <w:p>
+      <w:pPr>
+        <w:pStyle w:val="ListParagraph"/>
+        <w:numPr>
+          <w:ilvl w:val="0"/>
+          <w:numId w:val="11"/>
+        </w:numPr>
+      </w:pPr>
+      <w:r>
+        <w:t xml:space="preserve">Store ship data within space attributes </w:t>
+      </w:r>
+      <w:r>
+        <w:t>for player (</w:t>
+      </w:r>
+      <w:proofErr w:type="spellStart"/>
+      <w:r>
+        <w:t>ShipData</w:t>
+      </w:r>
+      <w:proofErr w:type="spellEnd"/>
       <w:r>
         <w:t xml:space="preserve"> </w:t>
       </w:r>
-      <w:r>
-        <w:t>display spawn screen. Spawnscreen will then call the gameMSG spawn player at.</w:t>
-      </w:r>
-      <w:r>
-        <w:t xml:space="preserve"> (2/8/16)</w:t>
-      </w:r>
-    </w:p>
-    <w:p>
-      <w:pPr>
-        <w:pStyle w:val="ListParagraph"/>
-        <w:numPr>
-          <w:ilvl w:val="1"/>
-          <w:numId w:val="15"/>
-        </w:numPr>
-      </w:pPr>
-      <w:r>
-        <w:t>Draw symbols</w:t>
+      <w:proofErr w:type="spellStart"/>
+      <w:r>
+        <w:t>PlayerShip</w:t>
+      </w:r>
+      <w:proofErr w:type="spellEnd"/>
+      <w:r>
+        <w:t>)</w:t>
+      </w:r>
+    </w:p>
+    <w:p>
+      <w:pPr>
+        <w:pStyle w:val="ListParagraph"/>
+        <w:numPr>
+          <w:ilvl w:val="0"/>
+          <w:numId w:val="11"/>
+        </w:numPr>
+      </w:pPr>
+      <w:r>
+        <w:t>Delete any AI waypoints</w:t>
+      </w:r>
+      <w:r>
+        <w:t>, contract specific station data</w:t>
+      </w:r>
+    </w:p>
+    <w:p>
+      <w:pPr>
+        <w:pStyle w:val="ListParagraph"/>
+        <w:numPr>
+          <w:ilvl w:val="0"/>
+          <w:numId w:val="10"/>
+        </w:numPr>
+      </w:pPr>
+      <w:r>
+        <w:t xml:space="preserve">Override </w:t>
+      </w:r>
+      <w:proofErr w:type="gramStart"/>
+      <w:r>
+        <w:t xml:space="preserve">on </w:t>
       </w:r>
       <w:r>
         <w:t xml:space="preserve"> </w:t>
       </w:r>
-    </w:p>
-    <w:p>
-      <w:pPr>
-        <w:pStyle w:val="ListParagraph"/>
-        <w:numPr>
-          <w:ilvl w:val="1"/>
-          <w:numId w:val="15"/>
-        </w:numPr>
-      </w:pPr>
-      <w:r>
-        <w:t>Team spawner uses spawn generator to build local playerspawn points that apply to the local player</w:t>
+      <w:proofErr w:type="spellStart"/>
+      <w:r>
+        <w:t>OnServerAddPlayer</w:t>
+      </w:r>
+      <w:proofErr w:type="spellEnd"/>
+      <w:proofErr w:type="gramEnd"/>
+      <w:r>
+        <w:t>(</w:t>
+      </w:r>
+      <w:proofErr w:type="spellStart"/>
+      <w:r>
+        <w:t>NetworkConnection</w:t>
+      </w:r>
+      <w:proofErr w:type="spellEnd"/>
+      <w:r>
+        <w:t xml:space="preserve"> conn, short </w:t>
+      </w:r>
+      <w:proofErr w:type="spellStart"/>
+      <w:r>
+        <w:t>playerControllerId</w:t>
+      </w:r>
+      <w:proofErr w:type="spellEnd"/>
+      <w:r>
+        <w:t>)</w:t>
+      </w:r>
+      <w:r>
+        <w:t xml:space="preserve"> that sends a player pending to the space generator. </w:t>
+      </w:r>
+      <w:r>
+        <w:t xml:space="preserve"> A third parameter network reader will be used to pass the player’s steam name and </w:t>
+      </w:r>
+      <w:proofErr w:type="spellStart"/>
+      <w:r>
+        <w:t>shipdata</w:t>
+      </w:r>
+      <w:proofErr w:type="spellEnd"/>
+      <w:r>
+        <w:t xml:space="preserve"> to pass to the space generator</w:t>
+      </w:r>
+      <w:r>
+        <w:t>.</w:t>
+      </w:r>
+    </w:p>
+    <w:p>
+      <w:pPr>
+        <w:pStyle w:val="Heading3"/>
+      </w:pPr>
+      <w:r>
+        <w:t>Matchmaking</w:t>
+      </w:r>
+    </w:p>
+    <w:p>
+      <w:pPr>
+        <w:pStyle w:val="ListParagraph"/>
+        <w:numPr>
+          <w:ilvl w:val="0"/>
+          <w:numId w:val="5"/>
+        </w:numPr>
+      </w:pPr>
+      <w:r>
+        <w:t>Create chat message window</w:t>
+      </w:r>
+    </w:p>
+    <w:p>
+      <w:pPr>
+        <w:pStyle w:val="ListParagraph"/>
+        <w:numPr>
+          <w:ilvl w:val="0"/>
+          <w:numId w:val="5"/>
+        </w:numPr>
+      </w:pPr>
+      <w:r>
+        <w:lastRenderedPageBreak/>
+        <w:t>Receive and process chat messages (ON HOLD)</w:t>
+      </w:r>
+    </w:p>
+    <w:p>
+      <w:pPr>
+        <w:pStyle w:val="ListParagraph"/>
+        <w:numPr>
+          <w:ilvl w:val="0"/>
+          <w:numId w:val="5"/>
+        </w:numPr>
+      </w:pPr>
+      <w:r>
+        <w:t>Test matchmaking with two computers</w:t>
+      </w:r>
+    </w:p>
+    <w:p>
+      <w:pPr>
+        <w:pStyle w:val="ListParagraph"/>
+        <w:numPr>
+          <w:ilvl w:val="0"/>
+          <w:numId w:val="5"/>
+        </w:numPr>
+      </w:pPr>
+      <w:r>
+        <w:t xml:space="preserve">Set every UI widget that displays user information to register for the </w:t>
+      </w:r>
+      <w:proofErr w:type="spellStart"/>
+      <w:r>
+        <w:rPr>
+          <w:rStyle w:val="HTMLCode"/>
+          <w:rFonts w:eastAsiaTheme="minorEastAsia"/>
+        </w:rPr>
+        <w:t>PersonaStateChanged_t</w:t>
+      </w:r>
+      <w:proofErr w:type="spellEnd"/>
+      <w:r>
+        <w:t xml:space="preserve"> </w:t>
+      </w:r>
+      <w:proofErr w:type="spellStart"/>
+      <w:r>
+        <w:t>callback</w:t>
+      </w:r>
+      <w:proofErr w:type="spellEnd"/>
+      <w:r>
+        <w:t>, and update on any change.</w:t>
+      </w:r>
+    </w:p>
+    <w:p>
+      <w:pPr>
+        <w:pStyle w:val="ListParagraph"/>
+        <w:numPr>
+          <w:ilvl w:val="0"/>
+          <w:numId w:val="5"/>
+        </w:numPr>
+      </w:pPr>
+      <w:r>
+        <w:t>Make sure UNET can then take over with peer to peer networking.</w:t>
+      </w:r>
+    </w:p>
+    <w:p>
+      <w:pPr>
+        <w:pStyle w:val="ListParagraph"/>
+        <w:numPr>
+          <w:ilvl w:val="0"/>
+          <w:numId w:val="5"/>
+        </w:numPr>
+      </w:pPr>
+      <w:r>
+        <w:t>Add ability to kick players</w:t>
+      </w:r>
+    </w:p>
+    <w:p>
+      <w:pPr>
+        <w:pStyle w:val="Heading3"/>
+      </w:pPr>
+      <w:r>
+        <w:t>PlayerData and Stat Storage</w:t>
+      </w:r>
+    </w:p>
+    <w:p>
+      <w:pPr>
+        <w:pStyle w:val="ListParagraph"/>
+        <w:numPr>
+          <w:ilvl w:val="0"/>
+          <w:numId w:val="7"/>
+        </w:numPr>
+      </w:pPr>
+      <w:r>
+        <w:t xml:space="preserve">Create </w:t>
+      </w:r>
+      <w:proofErr w:type="spellStart"/>
+      <w:r>
+        <w:t>StatTracker</w:t>
+      </w:r>
+      <w:proofErr w:type="spellEnd"/>
+      <w:r>
+        <w:t xml:space="preserve">– controller component with stat storage that’s responsible for keeping track of stats and updating steam. Get and sets </w:t>
+      </w:r>
+    </w:p>
+    <w:p>
+      <w:pPr>
+        <w:pStyle w:val="ListParagraph"/>
+        <w:numPr>
+          <w:ilvl w:val="0"/>
+          <w:numId w:val="7"/>
+        </w:numPr>
+      </w:pPr>
+      <w:r>
+        <w:t>Add player info in lobby list to display player stats</w:t>
+      </w:r>
+    </w:p>
+    <w:p>
+      <w:pPr>
+        <w:pStyle w:val="Heading2"/>
+      </w:pPr>
+      <w:r>
+        <w:t>Extra</w:t>
+      </w:r>
+    </w:p>
+    <w:p>
+      <w:pPr>
+        <w:pStyle w:val="Heading3"/>
+      </w:pPr>
+      <w:r>
+        <w:t>Server</w:t>
+      </w:r>
+    </w:p>
+    <w:p>
+      <w:pPr>
+        <w:pStyle w:val="ListParagraph"/>
+        <w:numPr>
+          <w:ilvl w:val="0"/>
+          <w:numId w:val="10"/>
+        </w:numPr>
+      </w:pPr>
+      <w:r>
+        <w:t>Create a new Artificer Project called Artificer Server (</w:t>
+      </w:r>
+      <w:proofErr w:type="spellStart"/>
+      <w:r>
+        <w:rPr>
+          <w:rFonts w:ascii="Arial" w:hAnsi="Arial" w:cs="Arial"/>
+          <w:color w:val="455463"/>
+          <w:sz w:val="21"/>
+          <w:szCs w:val="21"/>
+        </w:rPr>
+        <w:t>NetworkManager.StartServer</w:t>
+      </w:r>
+      <w:proofErr w:type="spellEnd"/>
+      <w:r>
+        <w:rPr>
+          <w:rFonts w:ascii="Arial" w:hAnsi="Arial" w:cs="Arial"/>
+          <w:color w:val="455463"/>
+          <w:sz w:val="21"/>
+          <w:szCs w:val="21"/>
+        </w:rPr>
+        <w:t xml:space="preserve">()) </w:t>
+      </w:r>
+      <w:r>
+        <w:t>This should possibly have all the same game assets? Possibly keep on same project with different scene.</w:t>
       </w:r>
     </w:p>
     <w:p/>
-    <w:p>
-      <w:pPr>
-        <w:pStyle w:val="ListParagraph"/>
-        <w:numPr>
-          <w:ilvl w:val="1"/>
-          <w:numId w:val="14"/>
-        </w:numPr>
-      </w:pPr>
-      <w:r>
-        <w:t>Create ‘game’ GO with gamestatecontroller and b</w:t>
-      </w:r>
-      <w:r>
-        <w:t xml:space="preserve">uilder, builds team objects </w:t>
-      </w:r>
-      <w:r>
-        <w:t>on the space parent</w:t>
-      </w:r>
-    </w:p>
-    <w:p>
-      <w:pPr>
-        <w:pStyle w:val="ListParagraph"/>
-        <w:numPr>
-          <w:ilvl w:val="2"/>
-          <w:numId w:val="14"/>
-        </w:numPr>
-      </w:pPr>
-      <w:r>
-        <w:t>Create GameMsgHandler for external communication</w:t>
-      </w:r>
-    </w:p>
-    <w:p>
-      <w:pPr>
-        <w:pStyle w:val="ListParagraph"/>
-        <w:numPr>
-          <w:ilvl w:val="3"/>
-          <w:numId w:val="14"/>
-        </w:numPr>
-      </w:pPr>
-      <w:r>
-        <w:t xml:space="preserve">Add player message: Add </w:t>
-      </w:r>
-      <w:r>
-        <w:t>player connection and info to container object (possibly in spawner for corresponding team)</w:t>
-      </w:r>
-    </w:p>
-    <w:p>
-      <w:pPr>
-        <w:pStyle w:val="ListParagraph"/>
-        <w:numPr>
-          <w:ilvl w:val="3"/>
-          <w:numId w:val="14"/>
-        </w:numPr>
-      </w:pPr>
-      <w:r>
-        <w:t>Spawn player: takes a spawn position picked previously and forwards the message to the Team Spawner to then spawn that player</w:t>
-      </w:r>
-    </w:p>
-    <w:p>
-      <w:pPr>
-        <w:pStyle w:val="ListParagraph"/>
-        <w:numPr>
-          <w:ilvl w:val="2"/>
-          <w:numId w:val="14"/>
-        </w:numPr>
-      </w:pPr>
-      <w:r>
-        <w:t xml:space="preserve">Each team has its own spawn manager </w:t>
-      </w:r>
-    </w:p>
-    <w:p>
-      <w:pPr>
-        <w:pStyle w:val="ListParagraph"/>
-        <w:numPr>
-          <w:ilvl w:val="3"/>
-          <w:numId w:val="14"/>
-        </w:numPr>
-      </w:pPr>
-      <w:r>
-        <w:t>Game manager will direct player to some form of team picker</w:t>
-      </w:r>
-    </w:p>
-    <w:p>
-      <w:pPr>
-        <w:pStyle w:val="ListParagraph"/>
-        <w:numPr>
-          <w:ilvl w:val="3"/>
-          <w:numId w:val="14"/>
-        </w:numPr>
-      </w:pPr>
-      <w:r>
-        <w:t>GameStateController creates the two teams and passes individually to buildSpawners()</w:t>
-      </w:r>
-    </w:p>
-    <w:p>
-      <w:pPr>
-        <w:pStyle w:val="ListParagraph"/>
-        <w:numPr>
-          <w:ilvl w:val="3"/>
-          <w:numId w:val="14"/>
-        </w:numPr>
-      </w:pPr>
-      <w:r>
-        <w:t>Think about this.</w:t>
-      </w:r>
-    </w:p>
-    <w:p>
-      <w:pPr>
-        <w:pStyle w:val="ListParagraph"/>
-        <w:numPr>
-          <w:ilvl w:val="1"/>
-          <w:numId w:val="14"/>
-        </w:numPr>
-      </w:pPr>
-      <w:r>
-        <w:t>Define friendly or enemy depending on which team local ship belongs to</w:t>
-      </w:r>
-    </w:p>
     <w:p>
       <w:hyperlink r:id="rId6" w:history="1">
         <w:r>
@@ -1771,388 +2600,6 @@
         </w:r>
       </w:hyperlink>
     </w:p>
-    <w:p>
-      <w:pPr>
-        <w:pStyle w:val="Heading3"/>
-      </w:pPr>
-      <w:r>
-        <w:t>Space Segment Generation</w:t>
-      </w:r>
-    </w:p>
-    <w:p/>
-    <w:p>
-      <w:pPr>
-        <w:pStyle w:val="Heading3"/>
-      </w:pPr>
-      <w:r>
-        <w:t>team spawn Manager</w:t>
-      </w:r>
-    </w:p>
-    <w:p>
-      <w:pPr>
-        <w:pStyle w:val="ListParagraph"/>
-        <w:numPr>
-          <w:ilvl w:val="0"/>
-          <w:numId w:val="11"/>
-        </w:numPr>
-      </w:pPr>
-      <w:r>
-        <w:t>Change PlayerSpawn to TeamASpawn and TeamBSpawn</w:t>
-      </w:r>
-      <w:r>
-        <w:t xml:space="preserve"> and alinement labels</w:t>
-      </w:r>
-      <w:r>
-        <w:t xml:space="preserve"> custom spawn functionality</w:t>
-      </w:r>
-    </w:p>
-    <w:p>
-      <w:pPr>
-        <w:pStyle w:val="ListParagraph"/>
-        <w:numPr>
-          <w:ilvl w:val="1"/>
-          <w:numId w:val="11"/>
-        </w:numPr>
-      </w:pPr>
-      <w:r>
-        <w:t>Create</w:t>
-      </w:r>
-      <w:r>
-        <w:t xml:space="preserve"> team spawner</w:t>
-      </w:r>
-      <w:r>
-        <w:t xml:space="preserve"> manager</w:t>
-      </w:r>
-      <w:r>
-        <w:t xml:space="preserve"> (takes team sizes as a variable</w:t>
-      </w:r>
-      <w:r>
-        <w:t>) base class for different teams</w:t>
-      </w:r>
-      <w:r>
-        <w:t xml:space="preserve"> </w:t>
-      </w:r>
-    </w:p>
-    <w:p>
-      <w:pPr>
-        <w:pStyle w:val="ListParagraph"/>
-        <w:numPr>
-          <w:ilvl w:val="1"/>
-          <w:numId w:val="11"/>
-        </w:numPr>
-      </w:pPr>
-      <w:r>
-        <w:t>Team spawner consists of three functions</w:t>
-      </w:r>
-    </w:p>
-    <w:p>
-      <w:pPr>
-        <w:pStyle w:val="ListParagraph"/>
-        <w:numPr>
-          <w:ilvl w:val="2"/>
-          <w:numId w:val="11"/>
-        </w:numPr>
-      </w:pPr>
-      <w:r>
-        <w:t>Small teams (up to 32 players) – two station at opposite ends 200km away from each other, create TeamA and TeamB Spawns around these (don’t bother with two other functions yet)</w:t>
-      </w:r>
-    </w:p>
-    <w:p>
-      <w:pPr>
-        <w:pStyle w:val="ListParagraph"/>
-        <w:numPr>
-          <w:ilvl w:val="3"/>
-          <w:numId w:val="11"/>
-        </w:numPr>
-      </w:pPr>
-      <w:r>
-        <w:t xml:space="preserve">Add Network Identities </w:t>
-      </w:r>
-      <w:r>
-        <w:t xml:space="preserve">to station generator </w:t>
-      </w:r>
-    </w:p>
-    <w:p>
-      <w:pPr>
-        <w:pStyle w:val="ListParagraph"/>
-        <w:numPr>
-          <w:ilvl w:val="2"/>
-          <w:numId w:val="11"/>
-        </w:numPr>
-      </w:pPr>
-      <w:r>
-        <w:t>T</w:t>
-      </w:r>
-      <w:r>
-        <w:t>eam Spawner Manager will store a dictionary&lt;</w:t>
-      </w:r>
-      <w:r>
-        <w:t>short, Transform&gt;</w:t>
-      </w:r>
-      <w:r>
-        <w:t xml:space="preserve"> for current ships</w:t>
-      </w:r>
-    </w:p>
-    <w:p>
-      <w:pPr>
-        <w:pStyle w:val="ListParagraph"/>
-        <w:numPr>
-          <w:ilvl w:val="2"/>
-          <w:numId w:val="11"/>
-        </w:numPr>
-      </w:pPr>
-      <w:r>
-        <w:t>And store &lt;short, ShipData&gt; for player accounts.</w:t>
-      </w:r>
-      <w:r>
-        <w:t xml:space="preserve"> Shot being client ID</w:t>
-      </w:r>
-    </w:p>
-    <w:p>
-      <w:pPr>
-        <w:pStyle w:val="ListParagraph"/>
-        <w:numPr>
-          <w:ilvl w:val="1"/>
-          <w:numId w:val="11"/>
-        </w:numPr>
-      </w:pPr>
-      <w:r>
-        <w:t>Don’t sync alignment labels so some will be enemies and others will be friendly</w:t>
-      </w:r>
-    </w:p>
-    <w:p>
-      <w:pPr>
-        <w:pStyle w:val="ListParagraph"/>
-        <w:numPr>
-          <w:ilvl w:val="0"/>
-          <w:numId w:val="11"/>
-        </w:numPr>
-      </w:pPr>
-      <w:r>
-        <w:lastRenderedPageBreak/>
-        <w:t>Before spawning allow player to choose side</w:t>
-      </w:r>
-      <w:r>
-        <w:t xml:space="preserve"> (Create new popup)</w:t>
-      </w:r>
-    </w:p>
-    <w:p>
-      <w:pPr>
-        <w:pStyle w:val="ListParagraph"/>
-        <w:numPr>
-          <w:ilvl w:val="0"/>
-          <w:numId w:val="11"/>
-        </w:numPr>
-      </w:pPr>
-      <w:r>
-        <w:t xml:space="preserve">Store ship data within space attributes </w:t>
-      </w:r>
-      <w:r>
-        <w:t>for player (ShipData PlayerShip)</w:t>
-      </w:r>
-    </w:p>
-    <w:p>
-      <w:pPr>
-        <w:pStyle w:val="ListParagraph"/>
-        <w:numPr>
-          <w:ilvl w:val="0"/>
-          <w:numId w:val="11"/>
-        </w:numPr>
-      </w:pPr>
-      <w:r>
-        <w:t>Delete any AI waypoints</w:t>
-      </w:r>
-      <w:r>
-        <w:t>, contract specific station data</w:t>
-      </w:r>
-    </w:p>
-    <w:p>
-      <w:pPr>
-        <w:pStyle w:val="ListParagraph"/>
-        <w:numPr>
-          <w:ilvl w:val="0"/>
-          <w:numId w:val="10"/>
-        </w:numPr>
-      </w:pPr>
-      <w:r>
-        <w:t xml:space="preserve">Override on </w:t>
-      </w:r>
-      <w:r>
-        <w:t xml:space="preserve"> OnServerAddPlayer(NetworkConnection conn, short playerControllerId)</w:t>
-      </w:r>
-      <w:r>
-        <w:t xml:space="preserve"> that sends a player pending to the space generator. </w:t>
-      </w:r>
-      <w:r>
-        <w:t xml:space="preserve"> A third parameter network reader will be used to pass the player’s steam name and shipdata to pass to the space generator</w:t>
-      </w:r>
-      <w:r>
-        <w:t>.</w:t>
-      </w:r>
-    </w:p>
-    <w:p>
-      <w:pPr>
-        <w:pStyle w:val="Heading3"/>
-      </w:pPr>
-      <w:r>
-        <w:t>Matchmaking</w:t>
-      </w:r>
-    </w:p>
-    <w:p>
-      <w:pPr>
-        <w:pStyle w:val="ListParagraph"/>
-        <w:numPr>
-          <w:ilvl w:val="0"/>
-          <w:numId w:val="5"/>
-        </w:numPr>
-      </w:pPr>
-      <w:r>
-        <w:t>Create chat message window</w:t>
-      </w:r>
-    </w:p>
-    <w:p>
-      <w:pPr>
-        <w:pStyle w:val="ListParagraph"/>
-        <w:numPr>
-          <w:ilvl w:val="0"/>
-          <w:numId w:val="5"/>
-        </w:numPr>
-      </w:pPr>
-      <w:r>
-        <w:t>Receive and process chat messages (ON HOLD)</w:t>
-      </w:r>
-    </w:p>
-    <w:p>
-      <w:pPr>
-        <w:pStyle w:val="ListParagraph"/>
-        <w:numPr>
-          <w:ilvl w:val="0"/>
-          <w:numId w:val="5"/>
-        </w:numPr>
-      </w:pPr>
-      <w:r>
-        <w:t>Test matchmaking with two computers</w:t>
-      </w:r>
-    </w:p>
-    <w:p>
-      <w:pPr>
-        <w:pStyle w:val="ListParagraph"/>
-        <w:numPr>
-          <w:ilvl w:val="0"/>
-          <w:numId w:val="5"/>
-        </w:numPr>
-      </w:pPr>
-      <w:r>
-        <w:t xml:space="preserve">Set every UI widget that displays user information to register for the </w:t>
-      </w:r>
-      <w:r>
-        <w:rPr>
-          <w:rStyle w:val="HTMLCode"/>
-          <w:rFonts w:eastAsiaTheme="minorEastAsia"/>
-        </w:rPr>
-        <w:t>PersonaStateChanged_t</w:t>
-      </w:r>
-      <w:r>
-        <w:t xml:space="preserve"> callback, and update on any change.</w:t>
-      </w:r>
-    </w:p>
-    <w:p>
-      <w:pPr>
-        <w:pStyle w:val="ListParagraph"/>
-        <w:numPr>
-          <w:ilvl w:val="0"/>
-          <w:numId w:val="5"/>
-        </w:numPr>
-      </w:pPr>
-      <w:r>
-        <w:t>Make sure UNET can then take over with peer to peer networking.</w:t>
-      </w:r>
-    </w:p>
-    <w:p>
-      <w:pPr>
-        <w:pStyle w:val="ListParagraph"/>
-        <w:numPr>
-          <w:ilvl w:val="0"/>
-          <w:numId w:val="5"/>
-        </w:numPr>
-      </w:pPr>
-      <w:r>
-        <w:t>Add ability to kick players</w:t>
-      </w:r>
-    </w:p>
-    <w:p>
-      <w:pPr>
-        <w:pStyle w:val="Heading3"/>
-      </w:pPr>
-      <w:r>
-        <w:t>PlayerData and Stat Storage</w:t>
-      </w:r>
-    </w:p>
-    <w:p>
-      <w:pPr>
-        <w:pStyle w:val="ListParagraph"/>
-        <w:numPr>
-          <w:ilvl w:val="0"/>
-          <w:numId w:val="7"/>
-        </w:numPr>
-      </w:pPr>
-      <w:r>
-        <w:t xml:space="preserve">Create StatTracker– controller component with stat storage that’s responsible for keeping track of stats and updating steam. Get and sets </w:t>
-      </w:r>
-    </w:p>
-    <w:p>
-      <w:pPr>
-        <w:pStyle w:val="ListParagraph"/>
-        <w:numPr>
-          <w:ilvl w:val="0"/>
-          <w:numId w:val="7"/>
-        </w:numPr>
-      </w:pPr>
-      <w:r>
-        <w:t>Add player info in lobby list to display player stats</w:t>
-      </w:r>
-    </w:p>
-    <w:p>
-      <w:pPr>
-        <w:pStyle w:val="Heading2"/>
-      </w:pPr>
-      <w:r>
-        <w:t>Extra</w:t>
-      </w:r>
-    </w:p>
-    <w:p>
-      <w:pPr>
-        <w:pStyle w:val="Heading3"/>
-      </w:pPr>
-      <w:r>
-        <w:t>Server</w:t>
-      </w:r>
-    </w:p>
-    <w:p>
-      <w:pPr>
-        <w:pStyle w:val="ListParagraph"/>
-        <w:numPr>
-          <w:ilvl w:val="0"/>
-          <w:numId w:val="10"/>
-        </w:numPr>
-      </w:pPr>
-      <w:r>
-        <w:t>Create a new Artificer Project called Artificer Server (</w:t>
-      </w:r>
-      <w:r>
-        <w:rPr>
-          <w:rFonts w:ascii="Arial" w:hAnsi="Arial" w:cs="Arial"/>
-          <w:color w:val="455463"/>
-          <w:sz w:val="21"/>
-          <w:szCs w:val="21"/>
-        </w:rPr>
-        <w:t xml:space="preserve">NetworkManager.StartServer()) </w:t>
-      </w:r>
-      <w:r>
-        <w:t>This should possibly have all the same game assets? Possibly keep on same project with different scene.</w:t>
-      </w:r>
-    </w:p>
-    <w:p/>
     <w:p/>
     <w:p>
       <w:pPr>
@@ -2249,8 +2696,13 @@
         </w:numPr>
       </w:pPr>
       <w:r>
-        <w:t>Repair self components</w:t>
-      </w:r>
+        <w:t xml:space="preserve">Repair </w:t>
+      </w:r>
+      <w:proofErr w:type="spellStart"/>
+      <w:r>
+        <w:t>self components</w:t>
+      </w:r>
+      <w:proofErr w:type="spellEnd"/>
     </w:p>
     <w:p/>
     <w:p/>
@@ -3032,7 +3484,7 @@
   <w:abstractNum w:abstractNumId="7" w15:restartNumberingAfterBreak="0">
     <w:nsid w:val="391773D6"/>
     <w:multiLevelType w:val="hybridMultilevel"/>
-    <w:tmpl w:val="74009A1C"/>
+    <w:tmpl w:val="3F0C057A"/>
     <w:lvl w:ilvl="0" w:tplc="08090001">
       <w:start w:val="1"/>
       <w:numFmt w:val="bullet"/>
@@ -5239,7 +5691,7 @@
 </file>
 
 <file path=customXml/itemProps1.xml><?xml version="1.0" encoding="utf-8"?>
-<ds:datastoreItem xmlns:ds="http://schemas.openxmlformats.org/officeDocument/2006/customXml" ds:itemID="{6936A4DD-0436-4049-A3C8-2C0C9C88652A}">
+<ds:datastoreItem xmlns:ds="http://schemas.openxmlformats.org/officeDocument/2006/customXml" ds:itemID="{27D4C5F3-4BA2-4762-9DFF-6F75A6E27004}">
   <ds:schemaRefs>
     <ds:schemaRef ds:uri="http://schemas.openxmlformats.org/officeDocument/2006/bibliography"/>
   </ds:schemaRefs>

</xml_diff>

<commit_message>
Networked object visibility and segment update
</commit_message>
<xml_diff>
--- a/MOBA Design Document.docx
+++ b/MOBA Design Document.docx
@@ -49,15 +49,7 @@
         <w:t xml:space="preserve"> </w:t>
       </w:r>
       <w:r>
-        <w:t xml:space="preserve">Replace single and </w:t>
-      </w:r>
-      <w:proofErr w:type="spellStart"/>
-      <w:r>
-        <w:t>multi player</w:t>
-      </w:r>
-      <w:proofErr w:type="spellEnd"/>
-      <w:r>
-        <w:t xml:space="preserve"> with ‘Find a game’ and ‘Quick Connect’</w:t>
+        <w:t>Replace single and multi player with ‘Find a game’ and ‘Quick Connect’</w:t>
       </w:r>
     </w:p>
     <w:p>
@@ -283,23 +275,7 @@
     </w:p>
     <w:p>
       <w:r>
-        <w:t xml:space="preserve">Following an unsuccessful greenlight and some UNET + </w:t>
-      </w:r>
-      <w:proofErr w:type="spellStart"/>
-      <w:r>
-        <w:t>Steamworks</w:t>
-      </w:r>
-      <w:proofErr w:type="spellEnd"/>
-      <w:r>
-        <w:t xml:space="preserve">/.Net tutorials, I have decided to implement online functionality over June including matchmaking with </w:t>
-      </w:r>
-      <w:proofErr w:type="spellStart"/>
-      <w:r>
-        <w:t>steamworks</w:t>
-      </w:r>
-      <w:proofErr w:type="spellEnd"/>
-      <w:r>
-        <w:t xml:space="preserve"> and using UNET for creating peer to peer networking</w:t>
+        <w:t>Following an unsuccessful greenlight and some UNET + Steamworks/.Net tutorials, I have decided to implement online functionality over June including matchmaking with steamworks and using UNET for creating peer to peer networking</w:t>
       </w:r>
       <w:r>
         <w:t xml:space="preserve">. </w:t>
@@ -340,15 +316,7 @@
         </w:numPr>
       </w:pPr>
       <w:r>
-        <w:t xml:space="preserve">Make </w:t>
-      </w:r>
-      <w:proofErr w:type="spellStart"/>
-      <w:r>
-        <w:t>shipdata</w:t>
-      </w:r>
-      <w:proofErr w:type="spellEnd"/>
-      <w:r>
-        <w:t xml:space="preserve"> able to sync</w:t>
+        <w:t>Make shipdata able to sync</w:t>
       </w:r>
       <w:r>
         <w:t xml:space="preserve"> fully</w:t>
@@ -487,15 +455,7 @@
         </w:numPr>
       </w:pPr>
       <w:r>
-        <w:t xml:space="preserve">Firing weapon </w:t>
-      </w:r>
-      <w:proofErr w:type="gramStart"/>
-      <w:r>
-        <w:t>spawns</w:t>
-      </w:r>
-      <w:proofErr w:type="gramEnd"/>
-      <w:r>
-        <w:t xml:space="preserve"> projectile on server</w:t>
+        <w:t>Firing weapon spawns projectile on server</w:t>
       </w:r>
       <w:r>
         <w:t xml:space="preserve"> </w:t>
@@ -510,42 +470,13 @@
         </w:numPr>
       </w:pPr>
       <w:r>
-        <w:t xml:space="preserve">Create </w:t>
-      </w:r>
-      <w:proofErr w:type="spellStart"/>
-      <w:r>
-        <w:t>projectilespawn</w:t>
-      </w:r>
-      <w:proofErr w:type="spellEnd"/>
-      <w:r>
-        <w:t xml:space="preserve"> </w:t>
-      </w:r>
-      <w:proofErr w:type="spellStart"/>
-      <w:r>
-        <w:t>obj</w:t>
-      </w:r>
-      <w:proofErr w:type="spellEnd"/>
-      <w:r>
-        <w:t xml:space="preserve"> with </w:t>
-      </w:r>
-      <w:proofErr w:type="spellStart"/>
-      <w:r>
-        <w:t>ProjectileSpawner</w:t>
-      </w:r>
-      <w:proofErr w:type="spellEnd"/>
-      <w:r>
-        <w:t xml:space="preserve"> </w:t>
-      </w:r>
-      <w:proofErr w:type="gramStart"/>
-      <w:r>
-        <w:t>script</w:t>
-      </w:r>
-      <w:r>
-        <w:t>(</w:t>
-      </w:r>
-      <w:proofErr w:type="gramEnd"/>
-      <w:r>
-        <w:t>23/6/16)</w:t>
+        <w:t>Create projectilespawn obj</w:t>
+      </w:r>
+      <w:r>
+        <w:t xml:space="preserve"> with ProjectileSpawner script</w:t>
+      </w:r>
+      <w:r>
+        <w:t>(23/6/16)</w:t>
       </w:r>
     </w:p>
     <w:p>
@@ -606,15 +537,7 @@
         </w:numPr>
       </w:pPr>
       <w:r>
-        <w:t xml:space="preserve">Firing weapon </w:t>
-      </w:r>
-      <w:proofErr w:type="gramStart"/>
-      <w:r>
-        <w:t>spawns</w:t>
-      </w:r>
-      <w:proofErr w:type="gramEnd"/>
-      <w:r>
-        <w:t xml:space="preserve"> projectile on server </w:t>
+        <w:t xml:space="preserve">Firing weapon spawns projectile on server </w:t>
       </w:r>
     </w:p>
     <w:p>
@@ -731,23 +654,7 @@
         </w:numPr>
       </w:pPr>
       <w:r>
-        <w:t xml:space="preserve">Create </w:t>
-      </w:r>
-      <w:proofErr w:type="spellStart"/>
-      <w:r>
-        <w:t>clientRPC</w:t>
-      </w:r>
-      <w:proofErr w:type="spellEnd"/>
-      <w:r>
-        <w:t xml:space="preserve"> and command to pass </w:t>
-      </w:r>
-      <w:proofErr w:type="spellStart"/>
-      <w:r>
-        <w:t>int</w:t>
-      </w:r>
-      <w:proofErr w:type="spellEnd"/>
-      <w:r>
-        <w:t xml:space="preserve"> array that then uses script mentioned above</w:t>
+        <w:t>Create clientRPC and command to pass int array that then uses script mentioned above</w:t>
       </w:r>
       <w:r>
         <w:t xml:space="preserve"> (12/7/16)</w:t>
@@ -762,13 +669,8 @@
         </w:numPr>
       </w:pPr>
       <w:r>
-        <w:t xml:space="preserve">Create </w:t>
-      </w:r>
-      <w:proofErr w:type="spellStart"/>
-      <w:r>
-        <w:t>WreckagePrefab</w:t>
-      </w:r>
-      <w:proofErr w:type="spellEnd"/>
+        <w:t>Create WreckagePrefab</w:t>
+      </w:r>
       <w:r>
         <w:t xml:space="preserve"> for network spawning</w:t>
       </w:r>
@@ -785,15 +687,7 @@
         </w:numPr>
       </w:pPr>
       <w:r>
-        <w:t xml:space="preserve">Spawn </w:t>
-      </w:r>
-      <w:proofErr w:type="spellStart"/>
-      <w:r>
-        <w:t>WreckagePrefab</w:t>
-      </w:r>
-      <w:proofErr w:type="spellEnd"/>
-      <w:r>
-        <w:t xml:space="preserve"> to server (able to destroy)</w:t>
+        <w:t>Spawn WreckagePrefab to server (able to destroy)</w:t>
       </w:r>
       <w:r>
         <w:t xml:space="preserve"> </w:t>
@@ -811,18 +705,10 @@
         </w:numPr>
       </w:pPr>
       <w:r>
-        <w:t xml:space="preserve">Add sync ability for child components on </w:t>
-      </w:r>
-      <w:proofErr w:type="gramStart"/>
-      <w:r>
-        <w:t>wreckage</w:t>
-      </w:r>
-      <w:r>
-        <w:t>(</w:t>
-      </w:r>
-      <w:proofErr w:type="gramEnd"/>
-      <w:r>
-        <w:t>12/7/16)</w:t>
+        <w:t>Add sync ability for child components on wreckage</w:t>
+      </w:r>
+      <w:r>
+        <w:t>(12/7/16)</w:t>
       </w:r>
     </w:p>
     <w:p>
@@ -834,18 +720,10 @@
         </w:numPr>
       </w:pPr>
       <w:r>
-        <w:t xml:space="preserve">Performance boost and movement </w:t>
-      </w:r>
-      <w:proofErr w:type="gramStart"/>
-      <w:r>
-        <w:t>syncing</w:t>
-      </w:r>
-      <w:r>
-        <w:t>(</w:t>
-      </w:r>
-      <w:proofErr w:type="gramEnd"/>
-      <w:r>
-        <w:t>13</w:t>
+        <w:t>Performance boost and movement syncing</w:t>
+      </w:r>
+      <w:r>
+        <w:t>(13</w:t>
       </w:r>
       <w:r>
         <w:t>/7/16)</w:t>
@@ -860,18 +738,10 @@
         </w:numPr>
       </w:pPr>
       <w:r>
-        <w:t xml:space="preserve">Place projectiles in their own </w:t>
-      </w:r>
-      <w:proofErr w:type="gramStart"/>
-      <w:r>
-        <w:t>namespace</w:t>
-      </w:r>
-      <w:r>
-        <w:t>(</w:t>
-      </w:r>
-      <w:proofErr w:type="gramEnd"/>
-      <w:r>
-        <w:t>14</w:t>
+        <w:t>Place projectiles in their own namespace</w:t>
+      </w:r>
+      <w:r>
+        <w:t>(14</w:t>
       </w:r>
       <w:r>
         <w:t>/7/16)</w:t>
@@ -979,18 +849,10 @@
         </w:numPr>
       </w:pPr>
       <w:r>
-        <w:t xml:space="preserve">Fix Projectiles hitting ship but not damaging individual </w:t>
-      </w:r>
-      <w:proofErr w:type="gramStart"/>
-      <w:r>
-        <w:t>components</w:t>
-      </w:r>
-      <w:r>
-        <w:t xml:space="preserve">  (</w:t>
-      </w:r>
-      <w:proofErr w:type="gramEnd"/>
-      <w:r>
-        <w:t>15/07/16)</w:t>
+        <w:t>Fix Projectiles hitting ship but not damaging individual components</w:t>
+      </w:r>
+      <w:r>
+        <w:t xml:space="preserve">  (15/07/16)</w:t>
       </w:r>
     </w:p>
     <w:p>
@@ -1024,21 +886,8 @@
           <w:numId w:val="14"/>
         </w:numPr>
       </w:pPr>
-      <w:proofErr w:type="spellStart"/>
-      <w:r>
-        <w:t>GameBuilder</w:t>
-      </w:r>
-      <w:proofErr w:type="spellEnd"/>
-      <w:r>
-        <w:t xml:space="preserve"> </w:t>
-      </w:r>
-      <w:proofErr w:type="gramStart"/>
-      <w:r>
-        <w:t>spawns</w:t>
-      </w:r>
-      <w:proofErr w:type="gramEnd"/>
-      <w:r>
-        <w:t xml:space="preserve"> players spawns and passes them to team spawner</w:t>
+      <w:r>
+        <w:t>GameBuilder spawns players spawns and passes them to team spawner</w:t>
       </w:r>
       <w:r>
         <w:t xml:space="preserve"> (19/07/16)</w:t>
@@ -1053,15 +902,7 @@
         </w:numPr>
       </w:pPr>
       <w:r>
-        <w:t xml:space="preserve">Set </w:t>
-      </w:r>
-      <w:proofErr w:type="spellStart"/>
-      <w:r>
-        <w:t>teamspawner</w:t>
-      </w:r>
-      <w:proofErr w:type="spellEnd"/>
-      <w:r>
-        <w:t xml:space="preserve"> to spawn player at any spawn point</w:t>
+        <w:t>Set teamspawner to spawn player at any spawn point</w:t>
       </w:r>
       <w:r>
         <w:t xml:space="preserve"> (19/07/16)</w:t>
@@ -1145,13 +986,8 @@
         <w:lastRenderedPageBreak/>
         <w:t xml:space="preserve">Use for respawning the player ship in the event of the ship being destroyed </w:t>
       </w:r>
-      <w:proofErr w:type="spellStart"/>
-      <w:r>
-        <w:t>NetworkServer.ReplacePlayerForConnection</w:t>
-      </w:r>
-      <w:proofErr w:type="spellEnd"/>
-      <w:r>
-        <w:t>(</w:t>
+      <w:r>
+        <w:t>NetworkServer.ReplacePlayerForConnection(</w:t>
       </w:r>
       <w:r>
         <w:t>) (19/07/16)</w:t>
@@ -1189,15 +1025,7 @@
         </w:numPr>
       </w:pPr>
       <w:r>
-        <w:t xml:space="preserve">Add tracker to tracking </w:t>
-      </w:r>
-      <w:proofErr w:type="spellStart"/>
-      <w:r>
-        <w:t>hud</w:t>
-      </w:r>
-      <w:proofErr w:type="spellEnd"/>
-      <w:r>
-        <w:t xml:space="preserve"> (21/07/16)</w:t>
+        <w:t>Add tracker to tracking hud (21/07/16)</w:t>
       </w:r>
     </w:p>
     <w:p>
@@ -1212,18 +1040,10 @@
         <w:t>Create greyed out arro</w:t>
       </w:r>
       <w:r>
-        <w:t>w for none tagged objects [temp</w:t>
-      </w:r>
-      <w:proofErr w:type="gramStart"/>
-      <w:r>
-        <w:t>]</w:t>
-      </w:r>
-      <w:r>
-        <w:t>(</w:t>
-      </w:r>
-      <w:proofErr w:type="gramEnd"/>
-      <w:r>
-        <w:t>22/7/16)</w:t>
+        <w:t>w for none tagged objects [temp]</w:t>
+      </w:r>
+      <w:r>
+        <w:t>(22/7/16)</w:t>
       </w:r>
     </w:p>
     <w:p>
@@ -1235,26 +1055,10 @@
         </w:numPr>
       </w:pPr>
       <w:r>
-        <w:t xml:space="preserve">Update </w:t>
-      </w:r>
-      <w:proofErr w:type="spellStart"/>
-      <w:r>
-        <w:t>TrackerHUD</w:t>
-      </w:r>
-      <w:proofErr w:type="spellEnd"/>
-      <w:r>
-        <w:t xml:space="preserve"> to show transforms, grey if no </w:t>
-      </w:r>
-      <w:proofErr w:type="gramStart"/>
-      <w:r>
-        <w:t>tag</w:t>
-      </w:r>
-      <w:r>
-        <w:t>(</w:t>
-      </w:r>
-      <w:proofErr w:type="gramEnd"/>
-      <w:r>
-        <w:t>22/7/16)</w:t>
+        <w:t>Update TrackerHUD to show transforms, grey if no tag</w:t>
+      </w:r>
+      <w:r>
+        <w:t>(22/7/16)</w:t>
       </w:r>
     </w:p>
     <w:p>
@@ -1301,18 +1105,10 @@
         </w:numPr>
       </w:pPr>
       <w:r>
-        <w:t xml:space="preserve">Create initialize function that will eventually take game </w:t>
-      </w:r>
-      <w:proofErr w:type="gramStart"/>
-      <w:r>
-        <w:t>parameters</w:t>
-      </w:r>
-      <w:r>
-        <w:t xml:space="preserve">  (</w:t>
-      </w:r>
-      <w:proofErr w:type="gramEnd"/>
-      <w:r>
-        <w:t>25/7/16)</w:t>
+        <w:t>Create initialize function that will eventually take game parameters</w:t>
+      </w:r>
+      <w:r>
+        <w:t xml:space="preserve">  (25/7/16)</w:t>
       </w:r>
     </w:p>
     <w:p>
@@ -1324,18 +1120,10 @@
         </w:numPr>
       </w:pPr>
       <w:r>
-        <w:t xml:space="preserve">Starts the Game Builder Process, will do more </w:t>
-      </w:r>
-      <w:proofErr w:type="gramStart"/>
-      <w:r>
-        <w:t>later</w:t>
-      </w:r>
-      <w:r>
-        <w:t xml:space="preserve">  (</w:t>
-      </w:r>
-      <w:proofErr w:type="gramEnd"/>
-      <w:r>
-        <w:t>25/7/16)</w:t>
+        <w:t>Starts the Game Builder Process, will do more later</w:t>
+      </w:r>
+      <w:r>
+        <w:t xml:space="preserve">  (25/7/16)</w:t>
       </w:r>
     </w:p>
     <w:p>
@@ -1385,13 +1173,8 @@
           <w:numId w:val="14"/>
         </w:numPr>
       </w:pPr>
-      <w:proofErr w:type="spellStart"/>
-      <w:r>
-        <w:t>FactionData</w:t>
-      </w:r>
-      <w:proofErr w:type="spellEnd"/>
-      <w:r>
-        <w:t xml:space="preserve"> contains:</w:t>
+      <w:r>
+        <w:t>FactionData contains:</w:t>
       </w:r>
       <w:r>
         <w:t xml:space="preserve"> </w:t>
@@ -1408,18 +1191,8 @@
           <w:numId w:val="14"/>
         </w:numPr>
       </w:pPr>
-      <w:proofErr w:type="spellStart"/>
-      <w:proofErr w:type="gramStart"/>
-      <w:r>
-        <w:t>FactionID</w:t>
-      </w:r>
-      <w:proofErr w:type="spellEnd"/>
-      <w:r>
-        <w:t xml:space="preserve"> :</w:t>
-      </w:r>
-      <w:proofErr w:type="gramEnd"/>
-      <w:r>
-        <w:t xml:space="preserve"> passed through parameters</w:t>
+      <w:r>
+        <w:t>FactionID : passed through parameters</w:t>
       </w:r>
       <w:r>
         <w:t xml:space="preserve"> (25/7/16)</w:t>
@@ -1434,15 +1207,7 @@
         </w:numPr>
       </w:pPr>
       <w:r>
-        <w:t xml:space="preserve">Faction </w:t>
-      </w:r>
-      <w:proofErr w:type="gramStart"/>
-      <w:r>
-        <w:t>Icon :</w:t>
-      </w:r>
-      <w:proofErr w:type="gramEnd"/>
-      <w:r>
-        <w:t xml:space="preserve"> texture of faction logo</w:t>
+        <w:t>Faction Icon : texture of faction logo</w:t>
       </w:r>
       <w:r>
         <w:t>(25/7/16)</w:t>
@@ -1591,7 +1356,6 @@
       <w:r>
         <w:t xml:space="preserve">Game controller creates two teams consisting of random of the three </w:t>
       </w:r>
-      <w:proofErr w:type="gramStart"/>
       <w:r>
         <w:t>factions</w:t>
       </w:r>
@@ -1599,11 +1363,7 @@
         <w:t xml:space="preserve"> </w:t>
       </w:r>
       <w:r>
-        <w:t>.</w:t>
-      </w:r>
-      <w:proofErr w:type="gramEnd"/>
-      <w:r>
-        <w:t xml:space="preserve"> (28/7/16)</w:t>
+        <w:t>. (28/7/16)</w:t>
       </w:r>
     </w:p>
     <w:p>
@@ -1654,15 +1414,7 @@
         </w:numPr>
       </w:pPr>
       <w:r>
-        <w:t xml:space="preserve">Create a popup </w:t>
-      </w:r>
-      <w:proofErr w:type="spellStart"/>
-      <w:r>
-        <w:t>gui</w:t>
-      </w:r>
-      <w:proofErr w:type="spellEnd"/>
-      <w:r>
-        <w:t xml:space="preserve"> with team</w:t>
+        <w:t>Create a popup gui with team</w:t>
       </w:r>
       <w:r>
         <w:t xml:space="preserve"> picker</w:t>
@@ -1694,13 +1446,8 @@
           <w:numId w:val="14"/>
         </w:numPr>
       </w:pPr>
-      <w:proofErr w:type="spellStart"/>
-      <w:r>
-        <w:t>Teampicker</w:t>
-      </w:r>
-      <w:proofErr w:type="spellEnd"/>
-      <w:r>
-        <w:t xml:space="preserve"> needs to implement set teams</w:t>
+      <w:r>
+        <w:t>Teampicker needs to implement set teams</w:t>
       </w:r>
       <w:r>
         <w:t xml:space="preserve"> (29/7/16)</w:t>
@@ -1715,26 +1462,10 @@
         </w:numPr>
       </w:pPr>
       <w:r>
-        <w:t xml:space="preserve">Space manager game controller will store a </w:t>
-      </w:r>
-      <w:proofErr w:type="spellStart"/>
-      <w:r>
-        <w:t>refence</w:t>
-      </w:r>
-      <w:proofErr w:type="spellEnd"/>
-      <w:r>
-        <w:t xml:space="preserve"> to those teams rather than create </w:t>
-      </w:r>
-      <w:proofErr w:type="gramStart"/>
-      <w:r>
-        <w:t>them</w:t>
-      </w:r>
-      <w:r>
-        <w:t>(</w:t>
-      </w:r>
-      <w:proofErr w:type="gramEnd"/>
-      <w:r>
-        <w:t>29/7/16)</w:t>
+        <w:t>Space manager game controller will store a refence to those teams rather than create them</w:t>
+      </w:r>
+      <w:r>
+        <w:t>(29/7/16)</w:t>
       </w:r>
     </w:p>
     <w:p>
@@ -1746,21 +1477,8 @@
         </w:numPr>
       </w:pPr>
       <w:r>
-        <w:t xml:space="preserve">Selecting a team will send </w:t>
-      </w:r>
-      <w:proofErr w:type="spellStart"/>
-      <w:r>
-        <w:t>setplayerteam</w:t>
-      </w:r>
-      <w:proofErr w:type="spellEnd"/>
-      <w:r>
-        <w:t xml:space="preserve"> </w:t>
-      </w:r>
-      <w:proofErr w:type="spellStart"/>
-      <w:r>
-        <w:t>msg</w:t>
-      </w:r>
-      <w:proofErr w:type="spellEnd"/>
+        <w:t>Selecting a team will send setplayerteam msg</w:t>
+      </w:r>
       <w:r>
         <w:t xml:space="preserve"> to game controller</w:t>
       </w:r>
@@ -1796,13 +1514,8 @@
           <w:numId w:val="15"/>
         </w:numPr>
       </w:pPr>
-      <w:proofErr w:type="spellStart"/>
-      <w:r>
-        <w:t>TeamController</w:t>
-      </w:r>
-      <w:proofErr w:type="spellEnd"/>
-      <w:r>
-        <w:t xml:space="preserve"> Objects</w:t>
+      <w:r>
+        <w:t>TeamController Objects</w:t>
       </w:r>
     </w:p>
     <w:p>
@@ -1832,15 +1545,7 @@
         </w:numPr>
       </w:pPr>
       <w:r>
-        <w:t xml:space="preserve">Create </w:t>
-      </w:r>
-      <w:proofErr w:type="spellStart"/>
-      <w:r>
-        <w:t>SpawnDialog</w:t>
-      </w:r>
-      <w:proofErr w:type="spellEnd"/>
-      <w:r>
-        <w:t>.</w:t>
+        <w:t>Create SpawnDialog.</w:t>
       </w:r>
     </w:p>
     <w:p>
@@ -1867,18 +1572,10 @@
         </w:numPr>
       </w:pPr>
       <w:r>
-        <w:t xml:space="preserve">Controller Adds spawn timer and enables button after allotted </w:t>
-      </w:r>
-      <w:proofErr w:type="gramStart"/>
-      <w:r>
-        <w:t>time</w:t>
-      </w:r>
-      <w:r>
-        <w:t>(</w:t>
-      </w:r>
-      <w:proofErr w:type="gramEnd"/>
-      <w:r>
-        <w:t>2/8/16)</w:t>
+        <w:t>Controller Adds spawn timer and enables button after allotted time</w:t>
+      </w:r>
+      <w:r>
+        <w:t>(2/8/16)</w:t>
       </w:r>
     </w:p>
     <w:p>
@@ -1904,40 +1601,14 @@
       <w:r>
         <w:t xml:space="preserve">In </w:t>
       </w:r>
-      <w:proofErr w:type="spellStart"/>
-      <w:proofErr w:type="gramStart"/>
-      <w:r>
-        <w:t>PlayerDeath</w:t>
-      </w:r>
-      <w:proofErr w:type="spellEnd"/>
+      <w:r>
+        <w:t xml:space="preserve">PlayerDeath </w:t>
+      </w:r>
       <w:r>
         <w:t xml:space="preserve"> </w:t>
       </w:r>
       <w:r>
-        <w:t xml:space="preserve"> </w:t>
-      </w:r>
-      <w:r>
-        <w:t>display</w:t>
-      </w:r>
-      <w:proofErr w:type="gramEnd"/>
-      <w:r>
-        <w:t xml:space="preserve"> spawn screen. </w:t>
-      </w:r>
-      <w:proofErr w:type="spellStart"/>
-      <w:r>
-        <w:t>Spawnscreen</w:t>
-      </w:r>
-      <w:proofErr w:type="spellEnd"/>
-      <w:r>
-        <w:t xml:space="preserve"> will then call the </w:t>
-      </w:r>
-      <w:proofErr w:type="spellStart"/>
-      <w:r>
-        <w:t>gameMSG</w:t>
-      </w:r>
-      <w:proofErr w:type="spellEnd"/>
-      <w:r>
-        <w:t xml:space="preserve"> spawn player at.</w:t>
+        <w:t>display spawn screen. Spawnscreen will then call the gameMSG spawn player at.</w:t>
       </w:r>
       <w:r>
         <w:t xml:space="preserve"> (2/8/16)</w:t>
@@ -1970,15 +1641,7 @@
         </w:numPr>
       </w:pPr>
       <w:r>
-        <w:t xml:space="preserve">Team spawner uses spawn generator to build local </w:t>
-      </w:r>
-      <w:proofErr w:type="spellStart"/>
-      <w:r>
-        <w:t>playerspawn</w:t>
-      </w:r>
-      <w:proofErr w:type="spellEnd"/>
-      <w:r>
-        <w:t xml:space="preserve"> points that apply to the local player</w:t>
+        <w:t>Team spawner uses spawn generator to build local playerspawn points that apply to the local player</w:t>
       </w:r>
       <w:r>
         <w:t xml:space="preserve"> (4/8/16)</w:t>
@@ -2061,8 +1724,26 @@
     </w:p>
     <w:p>
       <w:pPr>
+        <w:pStyle w:val="ListParagraph"/>
+        <w:numPr>
+          <w:ilvl w:val="2"/>
+          <w:numId w:val="15"/>
+        </w:numPr>
+      </w:pPr>
+      <w:r>
+        <w:t>Team spawns not in right pos</w:t>
+      </w:r>
+      <w:r>
+        <w:t>(6/8/16)</w:t>
+      </w:r>
+    </w:p>
+    <w:p>
+      <w:pPr>
         <w:pStyle w:val="Heading3"/>
       </w:pPr>
+      <w:r>
+        <w:t xml:space="preserve">Week Two - </w:t>
+      </w:r>
       <w:r>
         <w:t>Space Segment Generation</w:t>
       </w:r>
@@ -2076,26 +1757,283 @@
         </w:numPr>
       </w:pPr>
       <w:r>
-        <w:t xml:space="preserve">Add </w:t>
-      </w:r>
-      <w:proofErr w:type="spellStart"/>
-      <w:r>
-        <w:t>networkproximitychecker</w:t>
-      </w:r>
-      <w:proofErr w:type="spellEnd"/>
-      <w:r>
-        <w:t xml:space="preserve"> to player objects when the player </w:t>
+        <w:t>Build Space data for segment object (8/8/16)</w:t>
+      </w:r>
+    </w:p>
+    <w:p>
+      <w:pPr>
+        <w:pStyle w:val="ListParagraph"/>
+        <w:numPr>
+          <w:ilvl w:val="0"/>
+          <w:numId w:val="15"/>
+        </w:numPr>
+      </w:pPr>
+      <w:r>
+        <w:t>Cycle segment and generate objects in range (8/8/16)</w:t>
+      </w:r>
+    </w:p>
+    <w:p>
+      <w:pPr>
+        <w:pStyle w:val="ListParagraph"/>
+        <w:numPr>
+          <w:ilvl w:val="0"/>
+          <w:numId w:val="15"/>
+        </w:numPr>
+      </w:pPr>
+      <w:r>
+        <w:t>Update segment structure</w:t>
+      </w:r>
+    </w:p>
+    <w:p>
+      <w:pPr>
+        <w:pStyle w:val="ListParagraph"/>
+        <w:numPr>
+          <w:ilvl w:val="1"/>
+          <w:numId w:val="15"/>
+        </w:numPr>
+      </w:pPr>
+      <w:r>
+        <w:t>Initialize segment will spawn objects (server only) and then spawn them to server</w:t>
+      </w:r>
+    </w:p>
+    <w:p>
+      <w:pPr>
+        <w:pStyle w:val="ListParagraph"/>
+        <w:numPr>
+          <w:ilvl w:val="2"/>
+          <w:numId w:val="15"/>
+        </w:numPr>
+      </w:pPr>
+      <w:r>
+        <w:t>Segment objects store netInstanceID</w:t>
+      </w:r>
+    </w:p>
+    <w:p>
+      <w:pPr>
+        <w:pStyle w:val="ListParagraph"/>
+        <w:numPr>
+          <w:ilvl w:val="2"/>
+          <w:numId w:val="15"/>
+        </w:numPr>
+      </w:pPr>
+      <w:r>
+        <w:t>For now proceed as if we don’t destroy objects</w:t>
+      </w:r>
+    </w:p>
+    <w:p>
+      <w:pPr>
+        <w:pStyle w:val="ListParagraph"/>
+        <w:numPr>
+          <w:ilvl w:val="2"/>
+          <w:numId w:val="15"/>
+        </w:numPr>
+      </w:pPr>
+      <w:r>
+        <w:t>Create segment objects as actual prefabs</w:t>
+      </w:r>
+    </w:p>
+    <w:p>
+      <w:pPr>
+        <w:pStyle w:val="ListParagraph"/>
+        <w:numPr>
+          <w:ilvl w:val="3"/>
+          <w:numId w:val="15"/>
+        </w:numPr>
+      </w:pPr>
+      <w:r>
+        <w:t>Satellite prefab</w:t>
+      </w:r>
+      <w:r>
+        <w:t xml:space="preserve"> </w:t>
+      </w:r>
+      <w:r>
+        <w:t>(9/8/16)</w:t>
+      </w:r>
+    </w:p>
+    <w:p>
+      <w:pPr>
+        <w:pStyle w:val="ListParagraph"/>
+        <w:numPr>
+          <w:ilvl w:val="3"/>
+          <w:numId w:val="15"/>
+        </w:numPr>
+      </w:pPr>
+      <w:r>
+        <w:t>Asteroid prefab</w:t>
+      </w:r>
+    </w:p>
+    <w:p>
+      <w:pPr>
+        <w:pStyle w:val="ListParagraph"/>
+        <w:numPr>
+          <w:ilvl w:val="1"/>
+          <w:numId w:val="15"/>
+        </w:numPr>
+      </w:pPr>
+      <w:r>
+        <w:t>Cycle segment (rename generator) will enable the game object (maybe using netID) or recreate it depending on if we destroy the object or not</w:t>
+      </w:r>
+    </w:p>
+    <w:p>
+      <w:pPr>
+        <w:pStyle w:val="ListParagraph"/>
+        <w:numPr>
+          <w:ilvl w:val="1"/>
+          <w:numId w:val="15"/>
+        </w:numPr>
+      </w:pPr>
+      <w:r>
+        <w:t xml:space="preserve">Create segment object behaviour </w:t>
+      </w:r>
+      <w:r>
+        <w:t xml:space="preserve">and create a procedure to disable or destroy the object when out of distance </w:t>
       </w:r>
       <w:bookmarkStart w:id="0" w:name="_GoBack"/>
       <w:bookmarkEnd w:id="0"/>
     </w:p>
+    <w:p>
+      <w:pPr>
+        <w:pStyle w:val="ListParagraph"/>
+        <w:numPr>
+          <w:ilvl w:val="1"/>
+          <w:numId w:val="15"/>
+        </w:numPr>
+      </w:pPr>
+      <w:r>
+        <w:t>Blend all generators into one script with regions and it will keep reference to all sub GO in the scene</w:t>
+      </w:r>
+    </w:p>
+    <w:p>
+      <w:pPr>
+        <w:pStyle w:val="ListParagraph"/>
+        <w:numPr>
+          <w:ilvl w:val="1"/>
+          <w:numId w:val="15"/>
+        </w:numPr>
+      </w:pPr>
+      <w:r>
+        <w:t>Rename sub obj back to _satellites</w:t>
+      </w:r>
+    </w:p>
+    <w:p>
+      <w:pPr>
+        <w:pStyle w:val="ListParagraph"/>
+        <w:numPr>
+          <w:ilvl w:val="1"/>
+          <w:numId w:val="15"/>
+        </w:numPr>
+      </w:pPr>
+      <w:r>
+        <w:t>Create rubble texture and rubble field</w:t>
+      </w:r>
+    </w:p>
+    <w:p>
+      <w:pPr>
+        <w:pStyle w:val="ListParagraph"/>
+        <w:numPr>
+          <w:ilvl w:val="1"/>
+          <w:numId w:val="15"/>
+        </w:numPr>
+      </w:pPr>
+      <w:r>
+        <w:t>Include broken ship components and create ship graveyard</w:t>
+      </w:r>
+    </w:p>
+    <w:p>
+      <w:pPr>
+        <w:pStyle w:val="ListParagraph"/>
+        <w:numPr>
+          <w:ilvl w:val="0"/>
+          <w:numId w:val="15"/>
+        </w:numPr>
+      </w:pPr>
+      <w:r>
+        <w:t>Create camera add ons:</w:t>
+      </w:r>
+    </w:p>
+    <w:p>
+      <w:pPr>
+        <w:pStyle w:val="ListParagraph"/>
+        <w:numPr>
+          <w:ilvl w:val="1"/>
+          <w:numId w:val="15"/>
+        </w:numPr>
+      </w:pPr>
+      <w:r>
+        <w:t>Create planet script</w:t>
+      </w:r>
+    </w:p>
+    <w:p>
+      <w:pPr>
+        <w:pStyle w:val="ListParagraph"/>
+        <w:numPr>
+          <w:ilvl w:val="2"/>
+          <w:numId w:val="15"/>
+        </w:numPr>
+      </w:pPr>
+      <w:r>
+        <w:t>Stores list of p</w:t>
+      </w:r>
+      <w:r>
+        <w:t>lanets and their moons position, these will be retrieved not generated</w:t>
+      </w:r>
+    </w:p>
+    <w:p>
+      <w:pPr>
+        <w:pStyle w:val="ListParagraph"/>
+        <w:numPr>
+          <w:ilvl w:val="2"/>
+          <w:numId w:val="15"/>
+        </w:numPr>
+      </w:pPr>
+      <w:r>
+        <w:t>When player is close enough, spawn planet and make it move very slowly (when in range move ~0.001 depending on supposed difference</w:t>
+      </w:r>
+    </w:p>
+    <w:p>
+      <w:pPr>
+        <w:pStyle w:val="ListParagraph"/>
+        <w:numPr>
+          <w:ilvl w:val="2"/>
+          <w:numId w:val="15"/>
+        </w:numPr>
+      </w:pPr>
+      <w:r>
+        <w:t>Do the same for moons</w:t>
+      </w:r>
+    </w:p>
+    <w:p>
+      <w:pPr>
+        <w:pStyle w:val="ListParagraph"/>
+        <w:numPr>
+          <w:ilvl w:val="1"/>
+          <w:numId w:val="15"/>
+        </w:numPr>
+      </w:pPr>
+      <w:r>
+        <w:t>Create space cloud script – all edges get cloudy and some areas inside</w:t>
+      </w:r>
+    </w:p>
+    <w:p>
+      <w:pPr>
+        <w:pStyle w:val="ListParagraph"/>
+        <w:numPr>
+          <w:ilvl w:val="1"/>
+          <w:numId w:val="15"/>
+        </w:numPr>
+      </w:pPr>
+      <w:r>
+        <w:lastRenderedPageBreak/>
+        <w:t>Galaxy script – works like planet script but with galaxy images on bigger scale</w:t>
+      </w:r>
+    </w:p>
     <w:p/>
     <w:p>
       <w:pPr>
         <w:pStyle w:val="Heading3"/>
       </w:pPr>
       <w:r>
-        <w:t>team spawn Manager</w:t>
+        <w:t>team spawning</w:t>
       </w:r>
     </w:p>
     <w:p>
@@ -2107,29 +2045,20 @@
         </w:numPr>
       </w:pPr>
       <w:r>
-        <w:t xml:space="preserve">Change </w:t>
-      </w:r>
-      <w:proofErr w:type="spellStart"/>
-      <w:r>
-        <w:t>PlayerSpawn</w:t>
-      </w:r>
-      <w:proofErr w:type="spellEnd"/>
-      <w:r>
-        <w:t xml:space="preserve"> to </w:t>
-      </w:r>
-      <w:proofErr w:type="spellStart"/>
-      <w:r>
-        <w:t>TeamASpawn</w:t>
-      </w:r>
-      <w:proofErr w:type="spellEnd"/>
-      <w:r>
-        <w:t xml:space="preserve"> and </w:t>
-      </w:r>
-      <w:proofErr w:type="spellStart"/>
-      <w:r>
-        <w:t>TeamBSpawn</w:t>
-      </w:r>
-      <w:proofErr w:type="spellEnd"/>
+        <w:t>Left side of spawn picker with have default ship choice, provided by teamcontrollers</w:t>
+      </w:r>
+    </w:p>
+    <w:p>
+      <w:pPr>
+        <w:pStyle w:val="ListParagraph"/>
+        <w:numPr>
+          <w:ilvl w:val="0"/>
+          <w:numId w:val="11"/>
+        </w:numPr>
+      </w:pPr>
+      <w:r>
+        <w:t>Change PlayerSpawn to TeamASpawn and TeamBSpawn</w:t>
+      </w:r>
       <w:r>
         <w:t xml:space="preserve"> and alinement labels</w:t>
       </w:r>
@@ -2185,23 +2114,7 @@
         </w:numPr>
       </w:pPr>
       <w:r>
-        <w:t xml:space="preserve">Small teams (up to 32 players) – two station at opposite ends 200km away from each other, create </w:t>
-      </w:r>
-      <w:proofErr w:type="spellStart"/>
-      <w:r>
-        <w:t>TeamA</w:t>
-      </w:r>
-      <w:proofErr w:type="spellEnd"/>
-      <w:r>
-        <w:t xml:space="preserve"> and </w:t>
-      </w:r>
-      <w:proofErr w:type="spellStart"/>
-      <w:r>
-        <w:t>TeamB</w:t>
-      </w:r>
-      <w:proofErr w:type="spellEnd"/>
-      <w:r>
-        <w:t xml:space="preserve"> Spawns around these (don’t bother with two other functions yet)</w:t>
+        <w:t>Small teams (up to 32 players) – two station at opposite ends 200km away from each other, create TeamA and TeamB Spawns around these (don’t bother with two other functions yet)</w:t>
       </w:r>
     </w:p>
     <w:p>
@@ -2249,15 +2162,7 @@
         </w:numPr>
       </w:pPr>
       <w:r>
-        <w:t xml:space="preserve">And store &lt;short, </w:t>
-      </w:r>
-      <w:proofErr w:type="spellStart"/>
-      <w:r>
-        <w:t>ShipData</w:t>
-      </w:r>
-      <w:proofErr w:type="spellEnd"/>
-      <w:r>
-        <w:t>&gt; for player accounts.</w:t>
+        <w:t>And store &lt;short, ShipData&gt; for player accounts.</w:t>
       </w:r>
       <w:r>
         <w:t xml:space="preserve"> Shot being client ID</w:t>
@@ -2284,10 +2189,10 @@
         </w:numPr>
       </w:pPr>
       <w:r>
-        <w:t>Before spawning allow player to choose side</w:t>
-      </w:r>
-      <w:r>
-        <w:t xml:space="preserve"> (Create new popup)</w:t>
+        <w:t xml:space="preserve">Store ship data within space attributes </w:t>
+      </w:r>
+      <w:r>
+        <w:t>for player (ShipData PlayerShip)</w:t>
       </w:r>
     </w:p>
     <w:p>
@@ -2299,102 +2204,10 @@
         </w:numPr>
       </w:pPr>
       <w:r>
-        <w:t xml:space="preserve">Store ship data within space attributes </w:t>
-      </w:r>
-      <w:r>
-        <w:t>for player (</w:t>
-      </w:r>
-      <w:proofErr w:type="spellStart"/>
-      <w:r>
-        <w:t>ShipData</w:t>
-      </w:r>
-      <w:proofErr w:type="spellEnd"/>
-      <w:r>
-        <w:t xml:space="preserve"> </w:t>
-      </w:r>
-      <w:proofErr w:type="spellStart"/>
-      <w:r>
-        <w:t>PlayerShip</w:t>
-      </w:r>
-      <w:proofErr w:type="spellEnd"/>
-      <w:r>
-        <w:t>)</w:t>
-      </w:r>
-    </w:p>
-    <w:p>
-      <w:pPr>
-        <w:pStyle w:val="ListParagraph"/>
-        <w:numPr>
-          <w:ilvl w:val="0"/>
-          <w:numId w:val="11"/>
-        </w:numPr>
-      </w:pPr>
-      <w:r>
         <w:t>Delete any AI waypoints</w:t>
       </w:r>
       <w:r>
         <w:t>, contract specific station data</w:t>
-      </w:r>
-    </w:p>
-    <w:p>
-      <w:pPr>
-        <w:pStyle w:val="ListParagraph"/>
-        <w:numPr>
-          <w:ilvl w:val="0"/>
-          <w:numId w:val="10"/>
-        </w:numPr>
-      </w:pPr>
-      <w:r>
-        <w:t xml:space="preserve">Override </w:t>
-      </w:r>
-      <w:proofErr w:type="gramStart"/>
-      <w:r>
-        <w:t xml:space="preserve">on </w:t>
-      </w:r>
-      <w:r>
-        <w:t xml:space="preserve"> </w:t>
-      </w:r>
-      <w:proofErr w:type="spellStart"/>
-      <w:r>
-        <w:t>OnServerAddPlayer</w:t>
-      </w:r>
-      <w:proofErr w:type="spellEnd"/>
-      <w:proofErr w:type="gramEnd"/>
-      <w:r>
-        <w:t>(</w:t>
-      </w:r>
-      <w:proofErr w:type="spellStart"/>
-      <w:r>
-        <w:t>NetworkConnection</w:t>
-      </w:r>
-      <w:proofErr w:type="spellEnd"/>
-      <w:r>
-        <w:t xml:space="preserve"> conn, short </w:t>
-      </w:r>
-      <w:proofErr w:type="spellStart"/>
-      <w:r>
-        <w:t>playerControllerId</w:t>
-      </w:r>
-      <w:proofErr w:type="spellEnd"/>
-      <w:r>
-        <w:t>)</w:t>
-      </w:r>
-      <w:r>
-        <w:t xml:space="preserve"> that sends a player pending to the space generator. </w:t>
-      </w:r>
-      <w:r>
-        <w:t xml:space="preserve"> A third parameter network reader will be used to pass the player’s steam name and </w:t>
-      </w:r>
-      <w:proofErr w:type="spellStart"/>
-      <w:r>
-        <w:t>shipdata</w:t>
-      </w:r>
-      <w:proofErr w:type="spellEnd"/>
-      <w:r>
-        <w:t xml:space="preserve"> to pass to the space generator</w:t>
-      </w:r>
-      <w:r>
-        <w:t>.</w:t>
       </w:r>
     </w:p>
     <w:p>
@@ -2426,7 +2239,6 @@
         </w:numPr>
       </w:pPr>
       <w:r>
-        <w:lastRenderedPageBreak/>
         <w:t>Receive and process chat messages (ON HOLD)</w:t>
       </w:r>
     </w:p>
@@ -2453,7 +2265,6 @@
       <w:r>
         <w:t xml:space="preserve">Set every UI widget that displays user information to register for the </w:t>
       </w:r>
-      <w:proofErr w:type="spellStart"/>
       <w:r>
         <w:rPr>
           <w:rStyle w:val="HTMLCode"/>
@@ -2461,17 +2272,8 @@
         </w:rPr>
         <w:t>PersonaStateChanged_t</w:t>
       </w:r>
-      <w:proofErr w:type="spellEnd"/>
-      <w:r>
-        <w:t xml:space="preserve"> </w:t>
-      </w:r>
-      <w:proofErr w:type="spellStart"/>
-      <w:r>
-        <w:t>callback</w:t>
-      </w:r>
-      <w:proofErr w:type="spellEnd"/>
-      <w:r>
-        <w:t>, and update on any change.</w:t>
+      <w:r>
+        <w:t xml:space="preserve"> callback, and update on any change.</w:t>
       </w:r>
     </w:p>
     <w:p>
@@ -2515,15 +2317,7 @@
         </w:numPr>
       </w:pPr>
       <w:r>
-        <w:t xml:space="preserve">Create </w:t>
-      </w:r>
-      <w:proofErr w:type="spellStart"/>
-      <w:r>
-        <w:t>StatTracker</w:t>
-      </w:r>
-      <w:proofErr w:type="spellEnd"/>
-      <w:r>
-        <w:t xml:space="preserve">– controller component with stat storage that’s responsible for keeping track of stats and updating steam. Get and sets </w:t>
+        <w:t xml:space="preserve">Create StatTracker– controller component with stat storage that’s responsible for keeping track of stats and updating steam. Get and sets </w:t>
       </w:r>
     </w:p>
     <w:p>
@@ -2565,7 +2359,6 @@
       <w:r>
         <w:t>Create a new Artificer Project called Artificer Server (</w:t>
       </w:r>
-      <w:proofErr w:type="spellStart"/>
       <w:r>
         <w:rPr>
           <w:rFonts w:ascii="Arial" w:hAnsi="Arial" w:cs="Arial"/>
@@ -2573,25 +2366,181 @@
           <w:sz w:val="21"/>
           <w:szCs w:val="21"/>
         </w:rPr>
-        <w:t>NetworkManager.StartServer</w:t>
-      </w:r>
-      <w:proofErr w:type="spellEnd"/>
-      <w:r>
+        <w:t xml:space="preserve">NetworkManager.StartServer()) </w:t>
+      </w:r>
+      <w:r>
+        <w:t>This should possibly have all the same game assets? Possibly keep on same project with different scene.</w:t>
+      </w:r>
+    </w:p>
+    <w:p/>
+    <w:p>
+      <w:pPr>
+        <w:pStyle w:val="ListParagraph"/>
+        <w:numPr>
+          <w:ilvl w:val="0"/>
+          <w:numId w:val="4"/>
+        </w:numPr>
+      </w:pPr>
+      <w:hyperlink r:id="rId6" w:history="1">
+        <w:r>
+          <w:rPr>
+            <w:rStyle w:val="Hyperlink"/>
+          </w:rPr>
+          <w:t>http://www.alanzucconi.com/2015/09/02/a-practical-tutorial-to-hack-and-protect-unity-games/</w:t>
+        </w:r>
+      </w:hyperlink>
+    </w:p>
+    <w:p>
+      <w:pPr>
+        <w:pStyle w:val="ListParagraph"/>
+        <w:numPr>
+          <w:ilvl w:val="0"/>
+          <w:numId w:val="4"/>
+        </w:numPr>
+      </w:pPr>
+      <w:hyperlink r:id="rId7" w:history="1">
+        <w:r>
+          <w:rPr>
+            <w:rStyle w:val="Hyperlink"/>
+          </w:rPr>
+          <w:t>http://en.unity3d.netobf.com/Video_help</w:t>
+        </w:r>
+      </w:hyperlink>
+      <w:r>
+        <w:t xml:space="preserve"> </w:t>
+      </w:r>
+    </w:p>
+    <w:p>
+      <w:pPr>
+        <w:pStyle w:val="ListParagraph"/>
+        <w:numPr>
+          <w:ilvl w:val="0"/>
+          <w:numId w:val="4"/>
+        </w:numPr>
+      </w:pPr>
+      <w:r>
+        <w:t>https://www.hackthis.co.uk/articles/game-hacking-chapter-1-unity3d-attack-by-reverse-engineering</w:t>
+      </w:r>
+    </w:p>
+    <w:p/>
+    <w:p>
+      <w:pPr>
+        <w:pStyle w:val="ListParagraph"/>
+        <w:numPr>
+          <w:ilvl w:val="0"/>
+          <w:numId w:val="4"/>
+        </w:numPr>
+      </w:pPr>
+      <w:r>
+        <w:lastRenderedPageBreak/>
+        <w:t>Create normal map and assign it when creating component</w:t>
+      </w:r>
+    </w:p>
+    <w:p>
+      <w:pPr>
+        <w:pStyle w:val="ListParagraph"/>
+        <w:numPr>
+          <w:ilvl w:val="0"/>
+          <w:numId w:val="4"/>
+        </w:numPr>
+      </w:pPr>
+      <w:r>
+        <w:t>Not all sockets within proximity light up when connecting components in unity editor</w:t>
+      </w:r>
+    </w:p>
+    <w:p>
+      <w:pPr>
+        <w:pStyle w:val="ListParagraph"/>
+        <w:numPr>
+          <w:ilvl w:val="0"/>
+          <w:numId w:val="4"/>
+        </w:numPr>
+      </w:pPr>
+      <w:r>
+        <w:t>Add multi language support (Russian)</w:t>
+      </w:r>
+    </w:p>
+    <w:p>
+      <w:pPr>
+        <w:pStyle w:val="ListParagraph"/>
+        <w:numPr>
+          <w:ilvl w:val="0"/>
+          <w:numId w:val="4"/>
+        </w:numPr>
+      </w:pPr>
+      <w:r>
+        <w:t>Repair self components</w:t>
+      </w:r>
+      <w:r>
+        <w:t xml:space="preserve"> (maybe repair in a station)</w:t>
+      </w:r>
+    </w:p>
+    <w:p>
+      <w:pPr>
+        <w:pStyle w:val="ListParagraph"/>
+        <w:numPr>
+          <w:ilvl w:val="0"/>
+          <w:numId w:val="4"/>
+        </w:numPr>
         <w:rPr>
-          <w:rFonts w:ascii="Arial" w:hAnsi="Arial" w:cs="Arial"/>
-          <w:color w:val="455463"/>
-          <w:sz w:val="21"/>
-          <w:szCs w:val="21"/>
+          <w:rStyle w:val="Hyperlink"/>
         </w:rPr>
-        <w:t xml:space="preserve">()) </w:t>
-      </w:r>
-      <w:r>
-        <w:t>This should possibly have all the same game assets? Possibly keep on same project with different scene.</w:t>
-      </w:r>
-    </w:p>
-    <w:p/>
-    <w:p>
-      <w:hyperlink r:id="rId6" w:history="1">
+      </w:pPr>
+      <w:hyperlink r:id="rId8" w:history="1">
+        <w:r>
+          <w:rPr>
+            <w:rStyle w:val="Hyperlink"/>
+          </w:rPr>
+          <w:t>https://docs.unity3d.com/Manual/UNetVisibility.html</w:t>
+        </w:r>
+      </w:hyperlink>
+    </w:p>
+    <w:p>
+      <w:pPr>
+        <w:pStyle w:val="ListParagraph"/>
+        <w:numPr>
+          <w:ilvl w:val="0"/>
+          <w:numId w:val="4"/>
+        </w:numPr>
+      </w:pPr>
+      <w:hyperlink r:id="rId9" w:history="1">
+        <w:r>
+          <w:rPr>
+            <w:rStyle w:val="Hyperlink"/>
+          </w:rPr>
+          <w:t>https://www.reddit.com/r/Unity3D/comments/3bbk1y/help_with_unity_networking/csn4avc</w:t>
+        </w:r>
+      </w:hyperlink>
+      <w:r>
+        <w:t xml:space="preserve"> </w:t>
+      </w:r>
+    </w:p>
+    <w:p>
+      <w:pPr>
+        <w:pStyle w:val="ListParagraph"/>
+        <w:numPr>
+          <w:ilvl w:val="0"/>
+          <w:numId w:val="4"/>
+        </w:numPr>
+      </w:pPr>
+      <w:hyperlink r:id="rId10" w:history="1">
+        <w:r>
+          <w:rPr>
+            <w:rStyle w:val="Hyperlink"/>
+          </w:rPr>
+          <w:t>https://docs.unity3d.com/Manual/class-NetworkProximityChecker.htm</w:t>
+        </w:r>
+      </w:hyperlink>
+    </w:p>
+    <w:p>
+      <w:pPr>
+        <w:pStyle w:val="ListParagraph"/>
+        <w:numPr>
+          <w:ilvl w:val="0"/>
+          <w:numId w:val="4"/>
+        </w:numPr>
+      </w:pPr>
+      <w:hyperlink r:id="rId11" w:history="1">
         <w:r>
           <w:rPr>
             <w:rStyle w:val="Hyperlink"/>
@@ -2599,110 +2548,6 @@
           <w:t>https://docs.unity3d.com/ScriptReference/Networking.ClientScene.Ready.html</w:t>
         </w:r>
       </w:hyperlink>
-    </w:p>
-    <w:p/>
-    <w:p>
-      <w:pPr>
-        <w:pStyle w:val="ListParagraph"/>
-        <w:numPr>
-          <w:ilvl w:val="0"/>
-          <w:numId w:val="4"/>
-        </w:numPr>
-      </w:pPr>
-      <w:hyperlink r:id="rId7" w:history="1">
-        <w:r>
-          <w:rPr>
-            <w:rStyle w:val="Hyperlink"/>
-          </w:rPr>
-          <w:t>http://www.alanzucconi.com/2015/09/02/a-practical-tutorial-to-hack-and-protect-unity-games/</w:t>
-        </w:r>
-      </w:hyperlink>
-    </w:p>
-    <w:p>
-      <w:pPr>
-        <w:pStyle w:val="ListParagraph"/>
-        <w:numPr>
-          <w:ilvl w:val="0"/>
-          <w:numId w:val="4"/>
-        </w:numPr>
-      </w:pPr>
-      <w:hyperlink r:id="rId8" w:history="1">
-        <w:r>
-          <w:rPr>
-            <w:rStyle w:val="Hyperlink"/>
-          </w:rPr>
-          <w:t>http://en.unity3d.netobf.com/Video_help</w:t>
-        </w:r>
-      </w:hyperlink>
-      <w:r>
-        <w:t xml:space="preserve"> </w:t>
-      </w:r>
-    </w:p>
-    <w:p>
-      <w:pPr>
-        <w:pStyle w:val="ListParagraph"/>
-        <w:numPr>
-          <w:ilvl w:val="0"/>
-          <w:numId w:val="4"/>
-        </w:numPr>
-      </w:pPr>
-      <w:r>
-        <w:t>https://www.hackthis.co.uk/articles/game-hacking-chapter-1-unity3d-attack-by-reverse-engineering</w:t>
-      </w:r>
-    </w:p>
-    <w:p/>
-    <w:p>
-      <w:pPr>
-        <w:pStyle w:val="ListParagraph"/>
-        <w:numPr>
-          <w:ilvl w:val="0"/>
-          <w:numId w:val="4"/>
-        </w:numPr>
-      </w:pPr>
-      <w:r>
-        <w:t>Create normal map and assign it when creating component</w:t>
-      </w:r>
-    </w:p>
-    <w:p>
-      <w:pPr>
-        <w:pStyle w:val="ListParagraph"/>
-        <w:numPr>
-          <w:ilvl w:val="0"/>
-          <w:numId w:val="4"/>
-        </w:numPr>
-      </w:pPr>
-      <w:r>
-        <w:t>Not all sockets within proximity light up when connecting components in unity editor</w:t>
-      </w:r>
-    </w:p>
-    <w:p>
-      <w:pPr>
-        <w:pStyle w:val="ListParagraph"/>
-        <w:numPr>
-          <w:ilvl w:val="0"/>
-          <w:numId w:val="4"/>
-        </w:numPr>
-      </w:pPr>
-      <w:r>
-        <w:t>Add multi language support (Russian)</w:t>
-      </w:r>
-    </w:p>
-    <w:p>
-      <w:pPr>
-        <w:pStyle w:val="ListParagraph"/>
-        <w:numPr>
-          <w:ilvl w:val="0"/>
-          <w:numId w:val="4"/>
-        </w:numPr>
-      </w:pPr>
-      <w:r>
-        <w:t xml:space="preserve">Repair </w:t>
-      </w:r>
-      <w:proofErr w:type="spellStart"/>
-      <w:r>
-        <w:t>self components</w:t>
-      </w:r>
-      <w:proofErr w:type="spellEnd"/>
     </w:p>
     <w:p/>
     <w:p/>
@@ -3484,7 +3329,7 @@
   <w:abstractNum w:abstractNumId="7" w15:restartNumberingAfterBreak="0">
     <w:nsid w:val="391773D6"/>
     <w:multiLevelType w:val="hybridMultilevel"/>
-    <w:tmpl w:val="3F0C057A"/>
+    <w:tmpl w:val="178258AE"/>
     <w:lvl w:ilvl="0" w:tplc="08090001">
       <w:start w:val="1"/>
       <w:numFmt w:val="bullet"/>
@@ -3521,7 +3366,7 @@
         <w:rFonts w:ascii="Wingdings" w:hAnsi="Wingdings" w:hint="default"/>
       </w:rPr>
     </w:lvl>
-    <w:lvl w:ilvl="3" w:tplc="08090001" w:tentative="1">
+    <w:lvl w:ilvl="3" w:tplc="08090001">
       <w:start w:val="1"/>
       <w:numFmt w:val="bullet"/>
       <w:lvlText w:val=""/>
@@ -5691,7 +5536,7 @@
 </file>
 
 <file path=customXml/itemProps1.xml><?xml version="1.0" encoding="utf-8"?>
-<ds:datastoreItem xmlns:ds="http://schemas.openxmlformats.org/officeDocument/2006/customXml" ds:itemID="{27D4C5F3-4BA2-4762-9DFF-6F75A6E27004}">
+<ds:datastoreItem xmlns:ds="http://schemas.openxmlformats.org/officeDocument/2006/customXml" ds:itemID="{F2A8D8EE-77EE-4866-8DA9-368FD2EE3DC8}">
   <ds:schemaRefs>
     <ds:schemaRef ds:uri="http://schemas.openxmlformats.org/officeDocument/2006/bibliography"/>
   </ds:schemaRefs>

</xml_diff>

<commit_message>
Asteroid prefab and network testing
</commit_message>
<xml_diff>
--- a/MOBA Design Document.docx
+++ b/MOBA Design Document.docx
@@ -1861,6 +1861,33 @@
       <w:r>
         <w:t>Asteroid prefab</w:t>
       </w:r>
+      <w:r>
+        <w:t xml:space="preserve"> (10/8/16)</w:t>
+      </w:r>
+    </w:p>
+    <w:p>
+      <w:pPr>
+        <w:pStyle w:val="ListParagraph"/>
+        <w:numPr>
+          <w:ilvl w:val="4"/>
+          <w:numId w:val="15"/>
+        </w:numPr>
+      </w:pPr>
+      <w:r>
+        <w:t>Individual asteroid – asteroid behaviour</w:t>
+      </w:r>
+    </w:p>
+    <w:p>
+      <w:pPr>
+        <w:pStyle w:val="ListParagraph"/>
+        <w:numPr>
+          <w:ilvl w:val="4"/>
+          <w:numId w:val="15"/>
+        </w:numPr>
+      </w:pPr>
+      <w:r>
+        <w:t>Field - segobjbehaviour</w:t>
+      </w:r>
     </w:p>
     <w:p>
       <w:pPr>
@@ -1873,6 +1900,9 @@
       <w:r>
         <w:t>Cycle segment (rename generator) will enable the game object (maybe using netID) or recreate it depending on if we destroy the object or not</w:t>
       </w:r>
+      <w:r>
+        <w:t xml:space="preserve"> </w:t>
+      </w:r>
     </w:p>
     <w:p>
       <w:pPr>
@@ -1888,8 +1918,74 @@
       <w:r>
         <w:t xml:space="preserve">and create a procedure to disable or destroy the object when out of distance </w:t>
       </w:r>
+      <w:r>
+        <w:t>(9/8/16)</w:t>
+      </w:r>
+    </w:p>
+    <w:p>
+      <w:pPr>
+        <w:pStyle w:val="ListParagraph"/>
+        <w:numPr>
+          <w:ilvl w:val="1"/>
+          <w:numId w:val="15"/>
+        </w:numPr>
+      </w:pPr>
+      <w:r>
+        <w:t>Blend all generators into one script with regions and it will keep reference to all sub GO in the scene</w:t>
+      </w:r>
+      <w:r>
+        <w:t xml:space="preserve"> (10/8/16)</w:t>
+      </w:r>
+    </w:p>
+    <w:p>
+      <w:pPr>
+        <w:pStyle w:val="ListParagraph"/>
+        <w:numPr>
+          <w:ilvl w:val="1"/>
+          <w:numId w:val="15"/>
+        </w:numPr>
+      </w:pPr>
+      <w:r>
+        <w:t>Rename sub obj back to _satellites</w:t>
+      </w:r>
+      <w:r>
+        <w:t xml:space="preserve"> </w:t>
+      </w:r>
+      <w:r>
+        <w:t>(9/8/16)</w:t>
+      </w:r>
+    </w:p>
+    <w:p>
+      <w:pPr>
+        <w:pStyle w:val="ListParagraph"/>
+        <w:numPr>
+          <w:ilvl w:val="1"/>
+          <w:numId w:val="15"/>
+        </w:numPr>
+      </w:pPr>
+      <w:r>
+        <w:t>Add hit functionality back to asteroids</w:t>
+      </w:r>
+    </w:p>
+    <w:p>
+      <w:pPr>
+        <w:pStyle w:val="ListParagraph"/>
+        <w:numPr>
+          <w:ilvl w:val="1"/>
+          <w:numId w:val="15"/>
+        </w:numPr>
+      </w:pPr>
+      <w:r>
+        <w:t xml:space="preserve">Add asteroid </w:t>
+      </w:r>
+      <w:r>
+        <w:t>dis</w:t>
+      </w:r>
       <w:bookmarkStart w:id="0" w:name="_GoBack"/>
       <w:bookmarkEnd w:id="0"/>
+      <w:r>
+        <w:t>abled state</w:t>
+      </w:r>
     </w:p>
     <w:p>
       <w:pPr>
@@ -1900,7 +1996,19 @@
         </w:numPr>
       </w:pPr>
       <w:r>
-        <w:t>Blend all generators into one script with regions and it will keep reference to all sub GO in the scene</w:t>
+        <w:t>Create rubble texture and rubble field</w:t>
+      </w:r>
+    </w:p>
+    <w:p>
+      <w:pPr>
+        <w:pStyle w:val="ListParagraph"/>
+        <w:numPr>
+          <w:ilvl w:val="2"/>
+          <w:numId w:val="15"/>
+        </w:numPr>
+      </w:pPr>
+      <w:r>
+        <w:t>Implement this into wreckage prefab</w:t>
       </w:r>
     </w:p>
     <w:p>
@@ -1912,7 +2020,19 @@
         </w:numPr>
       </w:pPr>
       <w:r>
-        <w:t>Rename sub obj back to _satellites</w:t>
+        <w:t>Include broken ship components and create ship graveyard</w:t>
+      </w:r>
+    </w:p>
+    <w:p>
+      <w:pPr>
+        <w:pStyle w:val="ListParagraph"/>
+        <w:numPr>
+          <w:ilvl w:val="0"/>
+          <w:numId w:val="15"/>
+        </w:numPr>
+      </w:pPr>
+      <w:r>
+        <w:t>Create camera add ons:</w:t>
       </w:r>
     </w:p>
     <w:p>
@@ -1924,7 +2044,47 @@
         </w:numPr>
       </w:pPr>
       <w:r>
-        <w:t>Create rubble texture and rubble field</w:t>
+        <w:t>Create planet script</w:t>
+      </w:r>
+    </w:p>
+    <w:p>
+      <w:pPr>
+        <w:pStyle w:val="ListParagraph"/>
+        <w:numPr>
+          <w:ilvl w:val="2"/>
+          <w:numId w:val="15"/>
+        </w:numPr>
+      </w:pPr>
+      <w:r>
+        <w:lastRenderedPageBreak/>
+        <w:t>Stores list of p</w:t>
+      </w:r>
+      <w:r>
+        <w:t>lanets and their moons position, these will be retrieved not generated</w:t>
+      </w:r>
+    </w:p>
+    <w:p>
+      <w:pPr>
+        <w:pStyle w:val="ListParagraph"/>
+        <w:numPr>
+          <w:ilvl w:val="2"/>
+          <w:numId w:val="15"/>
+        </w:numPr>
+      </w:pPr>
+      <w:r>
+        <w:t>When player is close enough, spawn planet and make it move very slowly (when in range move ~0.001 depending on supposed difference</w:t>
+      </w:r>
+    </w:p>
+    <w:p>
+      <w:pPr>
+        <w:pStyle w:val="ListParagraph"/>
+        <w:numPr>
+          <w:ilvl w:val="2"/>
+          <w:numId w:val="15"/>
+        </w:numPr>
+      </w:pPr>
+      <w:r>
+        <w:t>Do the same for moons</w:t>
       </w:r>
     </w:p>
     <w:p>
@@ -1936,19 +2096,7 @@
         </w:numPr>
       </w:pPr>
       <w:r>
-        <w:t>Include broken ship components and create ship graveyard</w:t>
-      </w:r>
-    </w:p>
-    <w:p>
-      <w:pPr>
-        <w:pStyle w:val="ListParagraph"/>
-        <w:numPr>
-          <w:ilvl w:val="0"/>
-          <w:numId w:val="15"/>
-        </w:numPr>
-      </w:pPr>
-      <w:r>
-        <w:t>Create camera add ons:</w:t>
+        <w:t>Create space cloud script – all edges get cloudy and some areas inside</w:t>
       </w:r>
     </w:p>
     <w:p>
@@ -1960,70 +2108,6 @@
         </w:numPr>
       </w:pPr>
       <w:r>
-        <w:t>Create planet script</w:t>
-      </w:r>
-    </w:p>
-    <w:p>
-      <w:pPr>
-        <w:pStyle w:val="ListParagraph"/>
-        <w:numPr>
-          <w:ilvl w:val="2"/>
-          <w:numId w:val="15"/>
-        </w:numPr>
-      </w:pPr>
-      <w:r>
-        <w:t>Stores list of p</w:t>
-      </w:r>
-      <w:r>
-        <w:t>lanets and their moons position, these will be retrieved not generated</w:t>
-      </w:r>
-    </w:p>
-    <w:p>
-      <w:pPr>
-        <w:pStyle w:val="ListParagraph"/>
-        <w:numPr>
-          <w:ilvl w:val="2"/>
-          <w:numId w:val="15"/>
-        </w:numPr>
-      </w:pPr>
-      <w:r>
-        <w:t>When player is close enough, spawn planet and make it move very slowly (when in range move ~0.001 depending on supposed difference</w:t>
-      </w:r>
-    </w:p>
-    <w:p>
-      <w:pPr>
-        <w:pStyle w:val="ListParagraph"/>
-        <w:numPr>
-          <w:ilvl w:val="2"/>
-          <w:numId w:val="15"/>
-        </w:numPr>
-      </w:pPr>
-      <w:r>
-        <w:t>Do the same for moons</w:t>
-      </w:r>
-    </w:p>
-    <w:p>
-      <w:pPr>
-        <w:pStyle w:val="ListParagraph"/>
-        <w:numPr>
-          <w:ilvl w:val="1"/>
-          <w:numId w:val="15"/>
-        </w:numPr>
-      </w:pPr>
-      <w:r>
-        <w:t>Create space cloud script – all edges get cloudy and some areas inside</w:t>
-      </w:r>
-    </w:p>
-    <w:p>
-      <w:pPr>
-        <w:pStyle w:val="ListParagraph"/>
-        <w:numPr>
-          <w:ilvl w:val="1"/>
-          <w:numId w:val="15"/>
-        </w:numPr>
-      </w:pPr>
-      <w:r>
-        <w:lastRenderedPageBreak/>
         <w:t>Galaxy script – works like planet script but with galaxy images on bigger scale</w:t>
       </w:r>
     </w:p>
@@ -2432,7 +2516,6 @@
         </w:numPr>
       </w:pPr>
       <w:r>
-        <w:lastRenderedPageBreak/>
         <w:t>Create normal map and assign it when creating component</w:t>
       </w:r>
     </w:p>
@@ -3378,7 +3461,7 @@
         <w:rFonts w:ascii="Symbol" w:hAnsi="Symbol" w:hint="default"/>
       </w:rPr>
     </w:lvl>
-    <w:lvl w:ilvl="4" w:tplc="08090003" w:tentative="1">
+    <w:lvl w:ilvl="4" w:tplc="08090003">
       <w:start w:val="1"/>
       <w:numFmt w:val="bullet"/>
       <w:lvlText w:val="o"/>
@@ -5536,7 +5619,7 @@
 </file>
 
 <file path=customXml/itemProps1.xml><?xml version="1.0" encoding="utf-8"?>
-<ds:datastoreItem xmlns:ds="http://schemas.openxmlformats.org/officeDocument/2006/customXml" ds:itemID="{F2A8D8EE-77EE-4866-8DA9-368FD2EE3DC8}">
+<ds:datastoreItem xmlns:ds="http://schemas.openxmlformats.org/officeDocument/2006/customXml" ds:itemID="{CED975AC-5C95-4418-B26C-3E890C057710}">
   <ds:schemaRefs>
     <ds:schemaRef ds:uri="http://schemas.openxmlformats.org/officeDocument/2006/bibliography"/>
   </ds:schemaRefs>

</xml_diff>

<commit_message>
Added asteroid hit functionailty and fixed  synclist syncing to clients
</commit_message>
<xml_diff>
--- a/MOBA Design Document.docx
+++ b/MOBA Design Document.docx
@@ -1903,6 +1903,9 @@
       <w:r>
         <w:t xml:space="preserve"> </w:t>
       </w:r>
+      <w:r>
+        <w:t>(10/08/16)</w:t>
+      </w:r>
     </w:p>
     <w:p>
       <w:pPr>
@@ -1949,10 +1952,7 @@
         <w:t>Rename sub obj back to _satellites</w:t>
       </w:r>
       <w:r>
-        <w:t xml:space="preserve"> </w:t>
-      </w:r>
-      <w:r>
-        <w:t>(9/8/16)</w:t>
+        <w:t xml:space="preserve"> (9/8/16)</w:t>
       </w:r>
     </w:p>
     <w:p>
@@ -1964,7 +1964,10 @@
         </w:numPr>
       </w:pPr>
       <w:r>
-        <w:t>Add hit functionality back to asteroids</w:t>
+        <w:t>Add asteroid disabled state</w:t>
+      </w:r>
+      <w:r>
+        <w:t xml:space="preserve"> (10/08/16)</w:t>
       </w:r>
     </w:p>
     <w:p>
@@ -1976,15 +1979,399 @@
         </w:numPr>
       </w:pPr>
       <w:r>
-        <w:t xml:space="preserve">Add asteroid </w:t>
-      </w:r>
-      <w:r>
-        <w:t>dis</w:t>
+        <w:t>Make syncspaceobjects sync</w:t>
+      </w:r>
+      <w:r>
+        <w:t xml:space="preserve"> (11/08/16)</w:t>
+      </w:r>
+    </w:p>
+    <w:p>
+      <w:pPr>
+        <w:pStyle w:val="ListParagraph"/>
+        <w:numPr>
+          <w:ilvl w:val="1"/>
+          <w:numId w:val="15"/>
+        </w:numPr>
+      </w:pPr>
+      <w:r>
+        <w:t>Add hit functionality back to asteroids</w:t>
+      </w:r>
+      <w:r>
+        <w:t>(11/08/16)</w:t>
+      </w:r>
+    </w:p>
+    <w:p>
+      <w:pPr>
+        <w:pStyle w:val="ListParagraph"/>
+        <w:numPr>
+          <w:ilvl w:val="2"/>
+          <w:numId w:val="15"/>
+        </w:numPr>
+      </w:pPr>
+      <w:r>
+        <w:t xml:space="preserve">Create asteroidhit collider or asteroidbehaviour extends hit </w:t>
+      </w:r>
+      <w:r>
+        <w:t>collider</w:t>
+      </w:r>
+      <w:r>
+        <w:t>(11/08/16)</w:t>
+      </w:r>
+    </w:p>
+    <w:p>
+      <w:pPr>
+        <w:pStyle w:val="ListParagraph"/>
+        <w:numPr>
+          <w:ilvl w:val="1"/>
+          <w:numId w:val="15"/>
+        </w:numPr>
+      </w:pPr>
+      <w:r>
+        <w:t>Create rubble texture and rubble field</w:t>
+      </w:r>
+    </w:p>
+    <w:p>
+      <w:pPr>
+        <w:pStyle w:val="ListParagraph"/>
+        <w:numPr>
+          <w:ilvl w:val="2"/>
+          <w:numId w:val="15"/>
+        </w:numPr>
+      </w:pPr>
+      <w:r>
+        <w:t>Implement this into wreckage prefab</w:t>
+      </w:r>
+    </w:p>
+    <w:p>
+      <w:pPr>
+        <w:pStyle w:val="ListParagraph"/>
+        <w:numPr>
+          <w:ilvl w:val="1"/>
+          <w:numId w:val="15"/>
+        </w:numPr>
+      </w:pPr>
+      <w:r>
+        <w:t>Include broken ship components and create ship graveyard</w:t>
+      </w:r>
+    </w:p>
+    <w:p>
+      <w:pPr>
+        <w:pStyle w:val="ListParagraph"/>
+        <w:numPr>
+          <w:ilvl w:val="0"/>
+          <w:numId w:val="15"/>
+        </w:numPr>
+      </w:pPr>
+      <w:r>
+        <w:lastRenderedPageBreak/>
+        <w:t>Create camera add ons:</w:t>
+      </w:r>
+    </w:p>
+    <w:p>
+      <w:pPr>
+        <w:pStyle w:val="ListParagraph"/>
+        <w:numPr>
+          <w:ilvl w:val="1"/>
+          <w:numId w:val="15"/>
+        </w:numPr>
+      </w:pPr>
+      <w:r>
+        <w:t>Create planet script</w:t>
+      </w:r>
+    </w:p>
+    <w:p>
+      <w:pPr>
+        <w:pStyle w:val="ListParagraph"/>
+        <w:numPr>
+          <w:ilvl w:val="2"/>
+          <w:numId w:val="15"/>
+        </w:numPr>
+      </w:pPr>
+      <w:r>
+        <w:t>Stores list of p</w:t>
+      </w:r>
+      <w:r>
+        <w:t>lanets and their moons position, these will be retrieved not generated</w:t>
+      </w:r>
+    </w:p>
+    <w:p>
+      <w:pPr>
+        <w:pStyle w:val="ListParagraph"/>
+        <w:numPr>
+          <w:ilvl w:val="2"/>
+          <w:numId w:val="15"/>
+        </w:numPr>
+      </w:pPr>
+      <w:r>
+        <w:t>When player is close enough, spawn planet and make it move very slowly (when in range move ~0.001 depending on supposed difference</w:t>
+      </w:r>
+    </w:p>
+    <w:p>
+      <w:pPr>
+        <w:pStyle w:val="ListParagraph"/>
+        <w:numPr>
+          <w:ilvl w:val="2"/>
+          <w:numId w:val="15"/>
+        </w:numPr>
+      </w:pPr>
+      <w:r>
+        <w:t>Do the same for moons</w:t>
+      </w:r>
+    </w:p>
+    <w:p>
+      <w:pPr>
+        <w:pStyle w:val="ListParagraph"/>
+        <w:numPr>
+          <w:ilvl w:val="1"/>
+          <w:numId w:val="15"/>
+        </w:numPr>
+      </w:pPr>
+      <w:r>
+        <w:t>Create space cloud script – all edges get cloudy and some areas inside</w:t>
+      </w:r>
+    </w:p>
+    <w:p>
+      <w:pPr>
+        <w:pStyle w:val="ListParagraph"/>
+        <w:numPr>
+          <w:ilvl w:val="1"/>
+          <w:numId w:val="15"/>
+        </w:numPr>
+      </w:pPr>
+      <w:r>
+        <w:t>Galaxy script – works like planet script but with galaxy images on bigger scale</w:t>
+      </w:r>
+    </w:p>
+    <w:p/>
+    <w:p>
+      <w:pPr>
+        <w:pStyle w:val="Heading3"/>
+      </w:pPr>
+      <w:r>
+        <w:t>team spawning</w:t>
+      </w:r>
+    </w:p>
+    <w:p>
+      <w:pPr>
+        <w:pStyle w:val="ListParagraph"/>
+        <w:numPr>
+          <w:ilvl w:val="0"/>
+          <w:numId w:val="11"/>
+        </w:numPr>
+      </w:pPr>
+      <w:r>
+        <w:t>Left side of spawn picker with have default ship choice, provided by teamcontrollers</w:t>
+      </w:r>
+    </w:p>
+    <w:p>
+      <w:pPr>
+        <w:pStyle w:val="ListParagraph"/>
+        <w:numPr>
+          <w:ilvl w:val="0"/>
+          <w:numId w:val="11"/>
+        </w:numPr>
+      </w:pPr>
+      <w:r>
+        <w:t>Change PlayerSpawn to TeamASpawn and TeamBSpawn</w:t>
+      </w:r>
+      <w:r>
+        <w:t xml:space="preserve"> and alinement labels</w:t>
+      </w:r>
+      <w:r>
+        <w:t xml:space="preserve"> custom spawn functionality</w:t>
+      </w:r>
+    </w:p>
+    <w:p>
+      <w:pPr>
+        <w:pStyle w:val="ListParagraph"/>
+        <w:numPr>
+          <w:ilvl w:val="1"/>
+          <w:numId w:val="11"/>
+        </w:numPr>
+      </w:pPr>
+      <w:r>
+        <w:t>Create</w:t>
+      </w:r>
+      <w:r>
+        <w:t xml:space="preserve"> team spawner</w:t>
+      </w:r>
+      <w:r>
+        <w:t xml:space="preserve"> manager</w:t>
+      </w:r>
+      <w:r>
+        <w:t xml:space="preserve"> (takes team sizes as a variable</w:t>
+      </w:r>
+      <w:r>
+        <w:t>) base class for different teams</w:t>
+      </w:r>
+      <w:r>
+        <w:t xml:space="preserve"> </w:t>
+      </w:r>
+    </w:p>
+    <w:p>
+      <w:pPr>
+        <w:pStyle w:val="ListParagraph"/>
+        <w:numPr>
+          <w:ilvl w:val="1"/>
+          <w:numId w:val="11"/>
+        </w:numPr>
+      </w:pPr>
+      <w:r>
+        <w:t>Team spawner consists of three functions</w:t>
+      </w:r>
+    </w:p>
+    <w:p>
+      <w:pPr>
+        <w:pStyle w:val="ListParagraph"/>
+        <w:numPr>
+          <w:ilvl w:val="2"/>
+          <w:numId w:val="11"/>
+        </w:numPr>
+      </w:pPr>
+      <w:r>
+        <w:t>Small teams (up to 32 players) – two station at opposite ends 200km away from each other, create TeamA and TeamB Spawns around these (don’t bother with two other functions yet)</w:t>
+      </w:r>
+    </w:p>
+    <w:p>
+      <w:pPr>
+        <w:pStyle w:val="ListParagraph"/>
+        <w:numPr>
+          <w:ilvl w:val="3"/>
+          <w:numId w:val="11"/>
+        </w:numPr>
+      </w:pPr>
+      <w:r>
+        <w:t xml:space="preserve">Add Network Identities </w:t>
+      </w:r>
+      <w:r>
+        <w:t xml:space="preserve">to station generator </w:t>
+      </w:r>
+    </w:p>
+    <w:p>
+      <w:pPr>
+        <w:pStyle w:val="ListParagraph"/>
+        <w:numPr>
+          <w:ilvl w:val="2"/>
+          <w:numId w:val="11"/>
+        </w:numPr>
+      </w:pPr>
+      <w:r>
+        <w:t>T</w:t>
+      </w:r>
+      <w:r>
+        <w:t>eam Spawner Manager will store a dictionary&lt;</w:t>
+      </w:r>
+      <w:r>
+        <w:t>short, Transform&gt;</w:t>
+      </w:r>
+      <w:r>
+        <w:t xml:space="preserve"> for current ships</w:t>
+      </w:r>
+    </w:p>
+    <w:p>
+      <w:pPr>
+        <w:pStyle w:val="ListParagraph"/>
+        <w:numPr>
+          <w:ilvl w:val="2"/>
+          <w:numId w:val="11"/>
+        </w:numPr>
+      </w:pPr>
+      <w:r>
+        <w:t>And store &lt;short, ShipData&gt; for player accounts.</w:t>
+      </w:r>
+      <w:r>
+        <w:t xml:space="preserve"> Shot being client ID</w:t>
+      </w:r>
+    </w:p>
+    <w:p>
+      <w:pPr>
+        <w:pStyle w:val="ListParagraph"/>
+        <w:numPr>
+          <w:ilvl w:val="1"/>
+          <w:numId w:val="11"/>
+        </w:numPr>
+      </w:pPr>
+      <w:r>
+        <w:t>Don’t sync alignment labels so some will be enemies and others will be friendly</w:t>
+      </w:r>
+    </w:p>
+    <w:p>
+      <w:pPr>
+        <w:pStyle w:val="ListParagraph"/>
+        <w:numPr>
+          <w:ilvl w:val="0"/>
+          <w:numId w:val="11"/>
+        </w:numPr>
+      </w:pPr>
+      <w:r>
+        <w:t xml:space="preserve">Store ship data within space attributes </w:t>
+      </w:r>
+      <w:r>
+        <w:t>for player (ShipData PlayerShip)</w:t>
+      </w:r>
+    </w:p>
+    <w:p>
+      <w:pPr>
+        <w:pStyle w:val="ListParagraph"/>
+        <w:numPr>
+          <w:ilvl w:val="0"/>
+          <w:numId w:val="11"/>
+        </w:numPr>
+      </w:pPr>
+      <w:r>
+        <w:t>Delete any AI waypoints</w:t>
+      </w:r>
+      <w:r>
+        <w:t>, contract specific station data</w:t>
+      </w:r>
+    </w:p>
+    <w:p>
+      <w:pPr>
+        <w:pStyle w:val="Heading3"/>
+      </w:pPr>
+      <w:r>
+        <w:t>Complex Segment Object</w:t>
+      </w:r>
+    </w:p>
+    <w:p>
+      <w:pPr>
+        <w:pStyle w:val="ListParagraph"/>
+        <w:numPr>
+          <w:ilvl w:val="0"/>
+          <w:numId w:val="16"/>
+        </w:numPr>
+      </w:pPr>
+      <w:r>
+        <w:t>Asteroids</w:t>
+      </w:r>
+    </w:p>
+    <w:p>
+      <w:pPr>
+        <w:pStyle w:val="ListParagraph"/>
+        <w:numPr>
+          <w:ilvl w:val="1"/>
+          <w:numId w:val="16"/>
+        </w:numPr>
+      </w:pPr>
+      <w:r>
+        <w:t>Damage when hitting shit depends on velocity</w:t>
+      </w:r>
+      <w:r>
+        <w:t xml:space="preserve"> and mass</w:t>
       </w:r>
       <w:bookmarkStart w:id="0" w:name="_GoBack"/>
       <w:bookmarkEnd w:id="0"/>
-      <w:r>
-        <w:t>abled state</w:t>
+    </w:p>
+    <w:p>
+      <w:pPr>
+        <w:pStyle w:val="ListParagraph"/>
+        <w:numPr>
+          <w:ilvl w:val="0"/>
+          <w:numId w:val="16"/>
+        </w:numPr>
+      </w:pPr>
+      <w:r>
+        <w:t>Impact Collider</w:t>
       </w:r>
     </w:p>
     <w:p>
@@ -1992,23 +2379,11 @@
         <w:pStyle w:val="ListParagraph"/>
         <w:numPr>
           <w:ilvl w:val="1"/>
-          <w:numId w:val="15"/>
-        </w:numPr>
-      </w:pPr>
-      <w:r>
-        <w:t>Create rubble texture and rubble field</w:t>
-      </w:r>
-    </w:p>
-    <w:p>
-      <w:pPr>
-        <w:pStyle w:val="ListParagraph"/>
-        <w:numPr>
-          <w:ilvl w:val="2"/>
-          <w:numId w:val="15"/>
-        </w:numPr>
-      </w:pPr>
-      <w:r>
-        <w:t>Implement this into wreckage prefab</w:t>
+          <w:numId w:val="16"/>
+        </w:numPr>
+      </w:pPr>
+      <w:r>
+        <w:t>Hit damage area damage fades with difference</w:t>
       </w:r>
     </w:p>
     <w:p>
@@ -2016,11 +2391,11 @@
         <w:pStyle w:val="ListParagraph"/>
         <w:numPr>
           <w:ilvl w:val="1"/>
-          <w:numId w:val="15"/>
-        </w:numPr>
-      </w:pPr>
-      <w:r>
-        <w:t>Include broken ship components and create ship graveyard</w:t>
+          <w:numId w:val="16"/>
+        </w:numPr>
+      </w:pPr>
+      <w:r>
+        <w:t>Redraw sprite when asteroid hit and create smaller fragments</w:t>
       </w:r>
     </w:p>
     <w:p>
@@ -2028,11 +2403,11 @@
         <w:pStyle w:val="ListParagraph"/>
         <w:numPr>
           <w:ilvl w:val="0"/>
-          <w:numId w:val="15"/>
-        </w:numPr>
-      </w:pPr>
-      <w:r>
-        <w:t>Create camera add ons:</w:t>
+          <w:numId w:val="16"/>
+        </w:numPr>
+      </w:pPr>
+      <w:r>
+        <w:t>Components</w:t>
       </w:r>
     </w:p>
     <w:p>
@@ -2040,51 +2415,11 @@
         <w:pStyle w:val="ListParagraph"/>
         <w:numPr>
           <w:ilvl w:val="1"/>
-          <w:numId w:val="15"/>
-        </w:numPr>
-      </w:pPr>
-      <w:r>
-        <w:t>Create planet script</w:t>
-      </w:r>
-    </w:p>
-    <w:p>
-      <w:pPr>
-        <w:pStyle w:val="ListParagraph"/>
-        <w:numPr>
-          <w:ilvl w:val="2"/>
-          <w:numId w:val="15"/>
-        </w:numPr>
-      </w:pPr>
-      <w:r>
-        <w:lastRenderedPageBreak/>
-        <w:t>Stores list of p</w:t>
-      </w:r>
-      <w:r>
-        <w:t>lanets and their moons position, these will be retrieved not generated</w:t>
-      </w:r>
-    </w:p>
-    <w:p>
-      <w:pPr>
-        <w:pStyle w:val="ListParagraph"/>
-        <w:numPr>
-          <w:ilvl w:val="2"/>
-          <w:numId w:val="15"/>
-        </w:numPr>
-      </w:pPr>
-      <w:r>
-        <w:t>When player is close enough, spawn planet and make it move very slowly (when in range move ~0.001 depending on supposed difference</w:t>
-      </w:r>
-    </w:p>
-    <w:p>
-      <w:pPr>
-        <w:pStyle w:val="ListParagraph"/>
-        <w:numPr>
-          <w:ilvl w:val="2"/>
-          <w:numId w:val="15"/>
-        </w:numPr>
-      </w:pPr>
-      <w:r>
-        <w:t>Do the same for moons</w:t>
+          <w:numId w:val="16"/>
+        </w:numPr>
+      </w:pPr>
+      <w:r>
+        <w:t>Create destroyed component, break component sprites apart when destroyed</w:t>
       </w:r>
     </w:p>
     <w:p>
@@ -2092,206 +2427,11 @@
         <w:pStyle w:val="ListParagraph"/>
         <w:numPr>
           <w:ilvl w:val="1"/>
-          <w:numId w:val="15"/>
-        </w:numPr>
-      </w:pPr>
-      <w:r>
-        <w:t>Create space cloud script – all edges get cloudy and some areas inside</w:t>
-      </w:r>
-    </w:p>
-    <w:p>
-      <w:pPr>
-        <w:pStyle w:val="ListParagraph"/>
-        <w:numPr>
-          <w:ilvl w:val="1"/>
-          <w:numId w:val="15"/>
-        </w:numPr>
-      </w:pPr>
-      <w:r>
-        <w:t>Galaxy script – works like planet script but with galaxy images on bigger scale</w:t>
-      </w:r>
-    </w:p>
-    <w:p/>
-    <w:p>
-      <w:pPr>
-        <w:pStyle w:val="Heading3"/>
-      </w:pPr>
-      <w:r>
-        <w:t>team spawning</w:t>
-      </w:r>
-    </w:p>
-    <w:p>
-      <w:pPr>
-        <w:pStyle w:val="ListParagraph"/>
-        <w:numPr>
-          <w:ilvl w:val="0"/>
-          <w:numId w:val="11"/>
-        </w:numPr>
-      </w:pPr>
-      <w:r>
-        <w:t>Left side of spawn picker with have default ship choice, provided by teamcontrollers</w:t>
-      </w:r>
-    </w:p>
-    <w:p>
-      <w:pPr>
-        <w:pStyle w:val="ListParagraph"/>
-        <w:numPr>
-          <w:ilvl w:val="0"/>
-          <w:numId w:val="11"/>
-        </w:numPr>
-      </w:pPr>
-      <w:r>
-        <w:t>Change PlayerSpawn to TeamASpawn and TeamBSpawn</w:t>
-      </w:r>
-      <w:r>
-        <w:t xml:space="preserve"> and alinement labels</w:t>
-      </w:r>
-      <w:r>
-        <w:t xml:space="preserve"> custom spawn functionality</w:t>
-      </w:r>
-    </w:p>
-    <w:p>
-      <w:pPr>
-        <w:pStyle w:val="ListParagraph"/>
-        <w:numPr>
-          <w:ilvl w:val="1"/>
-          <w:numId w:val="11"/>
-        </w:numPr>
-      </w:pPr>
-      <w:r>
-        <w:t>Create</w:t>
-      </w:r>
-      <w:r>
-        <w:t xml:space="preserve"> team spawner</w:t>
-      </w:r>
-      <w:r>
-        <w:t xml:space="preserve"> manager</w:t>
-      </w:r>
-      <w:r>
-        <w:t xml:space="preserve"> (takes team sizes as a variable</w:t>
-      </w:r>
-      <w:r>
-        <w:t>) base class for different teams</w:t>
-      </w:r>
-      <w:r>
-        <w:t xml:space="preserve"> </w:t>
-      </w:r>
-    </w:p>
-    <w:p>
-      <w:pPr>
-        <w:pStyle w:val="ListParagraph"/>
-        <w:numPr>
-          <w:ilvl w:val="1"/>
-          <w:numId w:val="11"/>
-        </w:numPr>
-      </w:pPr>
-      <w:r>
-        <w:t>Team spawner consists of three functions</w:t>
-      </w:r>
-    </w:p>
-    <w:p>
-      <w:pPr>
-        <w:pStyle w:val="ListParagraph"/>
-        <w:numPr>
-          <w:ilvl w:val="2"/>
-          <w:numId w:val="11"/>
-        </w:numPr>
-      </w:pPr>
-      <w:r>
-        <w:t>Small teams (up to 32 players) – two station at opposite ends 200km away from each other, create TeamA and TeamB Spawns around these (don’t bother with two other functions yet)</w:t>
-      </w:r>
-    </w:p>
-    <w:p>
-      <w:pPr>
-        <w:pStyle w:val="ListParagraph"/>
-        <w:numPr>
-          <w:ilvl w:val="3"/>
-          <w:numId w:val="11"/>
-        </w:numPr>
-      </w:pPr>
-      <w:r>
-        <w:t xml:space="preserve">Add Network Identities </w:t>
-      </w:r>
-      <w:r>
-        <w:t xml:space="preserve">to station generator </w:t>
-      </w:r>
-    </w:p>
-    <w:p>
-      <w:pPr>
-        <w:pStyle w:val="ListParagraph"/>
-        <w:numPr>
-          <w:ilvl w:val="2"/>
-          <w:numId w:val="11"/>
-        </w:numPr>
-      </w:pPr>
-      <w:r>
-        <w:t>T</w:t>
-      </w:r>
-      <w:r>
-        <w:t>eam Spawner Manager will store a dictionary&lt;</w:t>
-      </w:r>
-      <w:r>
-        <w:t>short, Transform&gt;</w:t>
-      </w:r>
-      <w:r>
-        <w:t xml:space="preserve"> for current ships</w:t>
-      </w:r>
-    </w:p>
-    <w:p>
-      <w:pPr>
-        <w:pStyle w:val="ListParagraph"/>
-        <w:numPr>
-          <w:ilvl w:val="2"/>
-          <w:numId w:val="11"/>
-        </w:numPr>
-      </w:pPr>
-      <w:r>
-        <w:t>And store &lt;short, ShipData&gt; for player accounts.</w:t>
-      </w:r>
-      <w:r>
-        <w:t xml:space="preserve"> Shot being client ID</w:t>
-      </w:r>
-    </w:p>
-    <w:p>
-      <w:pPr>
-        <w:pStyle w:val="ListParagraph"/>
-        <w:numPr>
-          <w:ilvl w:val="1"/>
-          <w:numId w:val="11"/>
-        </w:numPr>
-      </w:pPr>
-      <w:r>
-        <w:t>Don’t sync alignment labels so some will be enemies and others will be friendly</w:t>
-      </w:r>
-    </w:p>
-    <w:p>
-      <w:pPr>
-        <w:pStyle w:val="ListParagraph"/>
-        <w:numPr>
-          <w:ilvl w:val="0"/>
-          <w:numId w:val="11"/>
-        </w:numPr>
-      </w:pPr>
-      <w:r>
-        <w:t xml:space="preserve">Store ship data within space attributes </w:t>
-      </w:r>
-      <w:r>
-        <w:t>for player (ShipData PlayerShip)</w:t>
-      </w:r>
-    </w:p>
-    <w:p>
-      <w:pPr>
-        <w:pStyle w:val="ListParagraph"/>
-        <w:numPr>
-          <w:ilvl w:val="0"/>
-          <w:numId w:val="11"/>
-        </w:numPr>
-      </w:pPr>
-      <w:r>
-        <w:t>Delete any AI waypoints</w:t>
-      </w:r>
-      <w:r>
-        <w:t>, contract specific station data</w:t>
+          <w:numId w:val="16"/>
+        </w:numPr>
+      </w:pPr>
+      <w:r>
+        <w:t>when ship destroyed, continue to break down components as opposed to destroying the whole ship</w:t>
       </w:r>
     </w:p>
     <w:p>
@@ -2389,6 +2529,7 @@
         <w:pStyle w:val="Heading3"/>
       </w:pPr>
       <w:r>
+        <w:lastRenderedPageBreak/>
         <w:t>PlayerData and Stat Storage</w:t>
       </w:r>
     </w:p>
@@ -2506,7 +2647,45 @@
         <w:t>https://www.hackthis.co.uk/articles/game-hacking-chapter-1-unity3d-attack-by-reverse-engineering</w:t>
       </w:r>
     </w:p>
-    <w:p/>
+    <w:p>
+      <w:hyperlink r:id="rId8" w:history="1">
+        <w:r>
+          <w:rPr>
+            <w:rStyle w:val="Hyperlink"/>
+          </w:rPr>
+          <w:t>http://forum.unity3d.com/threads/unet-steamworks-final-connect.415474/</w:t>
+        </w:r>
+      </w:hyperlink>
+      <w:r>
+        <w:t xml:space="preserve"> </w:t>
+      </w:r>
+    </w:p>
+    <w:p>
+      <w:hyperlink r:id="rId9" w:history="1">
+        <w:r>
+          <w:rPr>
+            <w:rStyle w:val="Hyperlink"/>
+          </w:rPr>
+          <w:t>http://www.codeproject.com/Articles/807861/Open-NAT-A-NAT-Traversal-library-for-NET-and-Mono</w:t>
+        </w:r>
+      </w:hyperlink>
+      <w:r>
+        <w:t xml:space="preserve"> </w:t>
+      </w:r>
+    </w:p>
+    <w:p>
+      <w:hyperlink r:id="rId10" w:history="1">
+        <w:r>
+          <w:rPr>
+            <w:rStyle w:val="Hyperlink"/>
+          </w:rPr>
+          <w:t>https://github.com/lontivero/Open.NAT</w:t>
+        </w:r>
+      </w:hyperlink>
+      <w:r>
+        <w:t xml:space="preserve"> </w:t>
+      </w:r>
+    </w:p>
     <w:p>
       <w:pPr>
         <w:pStyle w:val="ListParagraph"/>
@@ -2569,7 +2748,7 @@
           <w:rStyle w:val="Hyperlink"/>
         </w:rPr>
       </w:pPr>
-      <w:hyperlink r:id="rId8" w:history="1">
+      <w:hyperlink r:id="rId11" w:history="1">
         <w:r>
           <w:rPr>
             <w:rStyle w:val="Hyperlink"/>
@@ -2586,7 +2765,7 @@
           <w:numId w:val="4"/>
         </w:numPr>
       </w:pPr>
-      <w:hyperlink r:id="rId9" w:history="1">
+      <w:hyperlink r:id="rId12" w:history="1">
         <w:r>
           <w:rPr>
             <w:rStyle w:val="Hyperlink"/>
@@ -2606,7 +2785,7 @@
           <w:numId w:val="4"/>
         </w:numPr>
       </w:pPr>
-      <w:hyperlink r:id="rId10" w:history="1">
+      <w:hyperlink r:id="rId13" w:history="1">
         <w:r>
           <w:rPr>
             <w:rStyle w:val="Hyperlink"/>
@@ -2623,7 +2802,7 @@
           <w:numId w:val="4"/>
         </w:numPr>
       </w:pPr>
-      <w:hyperlink r:id="rId11" w:history="1">
+      <w:hyperlink r:id="rId14" w:history="1">
         <w:r>
           <w:rPr>
             <w:rStyle w:val="Hyperlink"/>
@@ -2760,6 +2939,119 @@
     </w:lvl>
   </w:abstractNum>
   <w:abstractNum w:abstractNumId="1" w15:restartNumberingAfterBreak="0">
+    <w:nsid w:val="10007CA5"/>
+    <w:multiLevelType w:val="hybridMultilevel"/>
+    <w:tmpl w:val="5106BA28"/>
+    <w:lvl w:ilvl="0" w:tplc="08090001">
+      <w:start w:val="1"/>
+      <w:numFmt w:val="bullet"/>
+      <w:lvlText w:val=""/>
+      <w:lvlJc w:val="left"/>
+      <w:pPr>
+        <w:ind w:left="720" w:hanging="360"/>
+      </w:pPr>
+      <w:rPr>
+        <w:rFonts w:ascii="Symbol" w:hAnsi="Symbol" w:hint="default"/>
+      </w:rPr>
+    </w:lvl>
+    <w:lvl w:ilvl="1" w:tplc="08090003">
+      <w:start w:val="1"/>
+      <w:numFmt w:val="bullet"/>
+      <w:lvlText w:val="o"/>
+      <w:lvlJc w:val="left"/>
+      <w:pPr>
+        <w:ind w:left="1440" w:hanging="360"/>
+      </w:pPr>
+      <w:rPr>
+        <w:rFonts w:ascii="Courier New" w:hAnsi="Courier New" w:cs="Courier New" w:hint="default"/>
+      </w:rPr>
+    </w:lvl>
+    <w:lvl w:ilvl="2" w:tplc="08090005" w:tentative="1">
+      <w:start w:val="1"/>
+      <w:numFmt w:val="bullet"/>
+      <w:lvlText w:val=""/>
+      <w:lvlJc w:val="left"/>
+      <w:pPr>
+        <w:ind w:left="2160" w:hanging="360"/>
+      </w:pPr>
+      <w:rPr>
+        <w:rFonts w:ascii="Wingdings" w:hAnsi="Wingdings" w:hint="default"/>
+      </w:rPr>
+    </w:lvl>
+    <w:lvl w:ilvl="3" w:tplc="08090001" w:tentative="1">
+      <w:start w:val="1"/>
+      <w:numFmt w:val="bullet"/>
+      <w:lvlText w:val=""/>
+      <w:lvlJc w:val="left"/>
+      <w:pPr>
+        <w:ind w:left="2880" w:hanging="360"/>
+      </w:pPr>
+      <w:rPr>
+        <w:rFonts w:ascii="Symbol" w:hAnsi="Symbol" w:hint="default"/>
+      </w:rPr>
+    </w:lvl>
+    <w:lvl w:ilvl="4" w:tplc="08090003" w:tentative="1">
+      <w:start w:val="1"/>
+      <w:numFmt w:val="bullet"/>
+      <w:lvlText w:val="o"/>
+      <w:lvlJc w:val="left"/>
+      <w:pPr>
+        <w:ind w:left="3600" w:hanging="360"/>
+      </w:pPr>
+      <w:rPr>
+        <w:rFonts w:ascii="Courier New" w:hAnsi="Courier New" w:cs="Courier New" w:hint="default"/>
+      </w:rPr>
+    </w:lvl>
+    <w:lvl w:ilvl="5" w:tplc="08090005" w:tentative="1">
+      <w:start w:val="1"/>
+      <w:numFmt w:val="bullet"/>
+      <w:lvlText w:val=""/>
+      <w:lvlJc w:val="left"/>
+      <w:pPr>
+        <w:ind w:left="4320" w:hanging="360"/>
+      </w:pPr>
+      <w:rPr>
+        <w:rFonts w:ascii="Wingdings" w:hAnsi="Wingdings" w:hint="default"/>
+      </w:rPr>
+    </w:lvl>
+    <w:lvl w:ilvl="6" w:tplc="08090001" w:tentative="1">
+      <w:start w:val="1"/>
+      <w:numFmt w:val="bullet"/>
+      <w:lvlText w:val=""/>
+      <w:lvlJc w:val="left"/>
+      <w:pPr>
+        <w:ind w:left="5040" w:hanging="360"/>
+      </w:pPr>
+      <w:rPr>
+        <w:rFonts w:ascii="Symbol" w:hAnsi="Symbol" w:hint="default"/>
+      </w:rPr>
+    </w:lvl>
+    <w:lvl w:ilvl="7" w:tplc="08090003" w:tentative="1">
+      <w:start w:val="1"/>
+      <w:numFmt w:val="bullet"/>
+      <w:lvlText w:val="o"/>
+      <w:lvlJc w:val="left"/>
+      <w:pPr>
+        <w:ind w:left="5760" w:hanging="360"/>
+      </w:pPr>
+      <w:rPr>
+        <w:rFonts w:ascii="Courier New" w:hAnsi="Courier New" w:cs="Courier New" w:hint="default"/>
+      </w:rPr>
+    </w:lvl>
+    <w:lvl w:ilvl="8" w:tplc="08090005" w:tentative="1">
+      <w:start w:val="1"/>
+      <w:numFmt w:val="bullet"/>
+      <w:lvlText w:val=""/>
+      <w:lvlJc w:val="left"/>
+      <w:pPr>
+        <w:ind w:left="6480" w:hanging="360"/>
+      </w:pPr>
+      <w:rPr>
+        <w:rFonts w:ascii="Wingdings" w:hAnsi="Wingdings" w:hint="default"/>
+      </w:rPr>
+    </w:lvl>
+  </w:abstractNum>
+  <w:abstractNum w:abstractNumId="2" w15:restartNumberingAfterBreak="0">
     <w:nsid w:val="102C17CF"/>
     <w:multiLevelType w:val="hybridMultilevel"/>
     <w:tmpl w:val="07E67272"/>
@@ -2872,7 +3164,7 @@
       </w:rPr>
     </w:lvl>
   </w:abstractNum>
-  <w:abstractNum w:abstractNumId="2" w15:restartNumberingAfterBreak="0">
+  <w:abstractNum w:abstractNumId="3" w15:restartNumberingAfterBreak="0">
     <w:nsid w:val="160A243B"/>
     <w:multiLevelType w:val="hybridMultilevel"/>
     <w:tmpl w:val="19A2D844"/>
@@ -2985,7 +3277,7 @@
       </w:rPr>
     </w:lvl>
   </w:abstractNum>
-  <w:abstractNum w:abstractNumId="3" w15:restartNumberingAfterBreak="0">
+  <w:abstractNum w:abstractNumId="4" w15:restartNumberingAfterBreak="0">
     <w:nsid w:val="1E280C1A"/>
     <w:multiLevelType w:val="hybridMultilevel"/>
     <w:tmpl w:val="9DBCB02A"/>
@@ -3097,7 +3389,7 @@
       </w:rPr>
     </w:lvl>
   </w:abstractNum>
-  <w:abstractNum w:abstractNumId="4" w15:restartNumberingAfterBreak="0">
+  <w:abstractNum w:abstractNumId="5" w15:restartNumberingAfterBreak="0">
     <w:nsid w:val="1E5852B6"/>
     <w:multiLevelType w:val="hybridMultilevel"/>
     <w:tmpl w:val="9BDE307A"/>
@@ -3210,7 +3502,7 @@
       </w:rPr>
     </w:lvl>
   </w:abstractNum>
-  <w:abstractNum w:abstractNumId="5" w15:restartNumberingAfterBreak="0">
+  <w:abstractNum w:abstractNumId="6" w15:restartNumberingAfterBreak="0">
     <w:nsid w:val="2E984407"/>
     <w:multiLevelType w:val="hybridMultilevel"/>
     <w:tmpl w:val="6ED211D0"/>
@@ -3323,7 +3615,7 @@
       </w:rPr>
     </w:lvl>
   </w:abstractNum>
-  <w:abstractNum w:abstractNumId="6" w15:restartNumberingAfterBreak="0">
+  <w:abstractNum w:abstractNumId="7" w15:restartNumberingAfterBreak="0">
     <w:nsid w:val="36104272"/>
     <w:multiLevelType w:val="hybridMultilevel"/>
     <w:tmpl w:val="95CE6AA6"/>
@@ -3409,7 +3701,7 @@
       </w:pPr>
     </w:lvl>
   </w:abstractNum>
-  <w:abstractNum w:abstractNumId="7" w15:restartNumberingAfterBreak="0">
+  <w:abstractNum w:abstractNumId="8" w15:restartNumberingAfterBreak="0">
     <w:nsid w:val="391773D6"/>
     <w:multiLevelType w:val="hybridMultilevel"/>
     <w:tmpl w:val="178258AE"/>
@@ -3522,7 +3814,7 @@
       </w:rPr>
     </w:lvl>
   </w:abstractNum>
-  <w:abstractNum w:abstractNumId="8" w15:restartNumberingAfterBreak="0">
+  <w:abstractNum w:abstractNumId="9" w15:restartNumberingAfterBreak="0">
     <w:nsid w:val="42777EE4"/>
     <w:multiLevelType w:val="hybridMultilevel"/>
     <w:tmpl w:val="A600B8C8"/>
@@ -3635,7 +3927,7 @@
       </w:rPr>
     </w:lvl>
   </w:abstractNum>
-  <w:abstractNum w:abstractNumId="9" w15:restartNumberingAfterBreak="0">
+  <w:abstractNum w:abstractNumId="10" w15:restartNumberingAfterBreak="0">
     <w:nsid w:val="4ACA6CE3"/>
     <w:multiLevelType w:val="hybridMultilevel"/>
     <w:tmpl w:val="A69E807A"/>
@@ -3748,7 +4040,7 @@
       </w:rPr>
     </w:lvl>
   </w:abstractNum>
-  <w:abstractNum w:abstractNumId="10" w15:restartNumberingAfterBreak="0">
+  <w:abstractNum w:abstractNumId="11" w15:restartNumberingAfterBreak="0">
     <w:nsid w:val="4DA45D27"/>
     <w:multiLevelType w:val="hybridMultilevel"/>
     <w:tmpl w:val="CAF46F3A"/>
@@ -3861,7 +4153,7 @@
       </w:rPr>
     </w:lvl>
   </w:abstractNum>
-  <w:abstractNum w:abstractNumId="11" w15:restartNumberingAfterBreak="0">
+  <w:abstractNum w:abstractNumId="12" w15:restartNumberingAfterBreak="0">
     <w:nsid w:val="673704F4"/>
     <w:multiLevelType w:val="hybridMultilevel"/>
     <w:tmpl w:val="573E7E1E"/>
@@ -3974,7 +4266,7 @@
       </w:rPr>
     </w:lvl>
   </w:abstractNum>
-  <w:abstractNum w:abstractNumId="12" w15:restartNumberingAfterBreak="0">
+  <w:abstractNum w:abstractNumId="13" w15:restartNumberingAfterBreak="0">
     <w:nsid w:val="6F531001"/>
     <w:multiLevelType w:val="hybridMultilevel"/>
     <w:tmpl w:val="8FD2F696"/>
@@ -4087,7 +4379,7 @@
       </w:rPr>
     </w:lvl>
   </w:abstractNum>
-  <w:abstractNum w:abstractNumId="13" w15:restartNumberingAfterBreak="0">
+  <w:abstractNum w:abstractNumId="14" w15:restartNumberingAfterBreak="0">
     <w:nsid w:val="7D644C3B"/>
     <w:multiLevelType w:val="hybridMultilevel"/>
     <w:tmpl w:val="E682CD68"/>
@@ -4201,7 +4493,7 @@
     </w:lvl>
   </w:abstractNum>
   <w:num w:numId="1">
-    <w:abstractNumId w:val="6"/>
+    <w:abstractNumId w:val="7"/>
     <w:lvlOverride w:ilvl="0">
       <w:startOverride w:val="1"/>
     </w:lvlOverride>
@@ -4231,46 +4523,49 @@
     </w:lvlOverride>
   </w:num>
   <w:num w:numId="2">
-    <w:abstractNumId w:val="8"/>
+    <w:abstractNumId w:val="9"/>
   </w:num>
   <w:num w:numId="3">
+    <w:abstractNumId w:val="4"/>
+  </w:num>
+  <w:num w:numId="4">
     <w:abstractNumId w:val="3"/>
   </w:num>
-  <w:num w:numId="4">
+  <w:num w:numId="5">
+    <w:abstractNumId w:val="13"/>
+  </w:num>
+  <w:num w:numId="6">
+    <w:abstractNumId w:val="11"/>
+  </w:num>
+  <w:num w:numId="7">
     <w:abstractNumId w:val="2"/>
   </w:num>
-  <w:num w:numId="5">
-    <w:abstractNumId w:val="12"/>
-  </w:num>
-  <w:num w:numId="6">
-    <w:abstractNumId w:val="10"/>
-  </w:num>
-  <w:num w:numId="7">
-    <w:abstractNumId w:val="1"/>
-  </w:num>
   <w:num w:numId="8">
-    <w:abstractNumId w:val="4"/>
+    <w:abstractNumId w:val="5"/>
   </w:num>
   <w:num w:numId="9">
-    <w:abstractNumId w:val="9"/>
+    <w:abstractNumId w:val="10"/>
   </w:num>
   <w:num w:numId="10">
     <w:abstractNumId w:val="0"/>
   </w:num>
   <w:num w:numId="11">
-    <w:abstractNumId w:val="5"/>
+    <w:abstractNumId w:val="6"/>
   </w:num>
   <w:num w:numId="12">
-    <w:abstractNumId w:val="6"/>
+    <w:abstractNumId w:val="7"/>
   </w:num>
   <w:num w:numId="13">
-    <w:abstractNumId w:val="11"/>
+    <w:abstractNumId w:val="12"/>
   </w:num>
   <w:num w:numId="14">
-    <w:abstractNumId w:val="13"/>
+    <w:abstractNumId w:val="14"/>
   </w:num>
   <w:num w:numId="15">
-    <w:abstractNumId w:val="7"/>
+    <w:abstractNumId w:val="8"/>
+  </w:num>
+  <w:num w:numId="16">
+    <w:abstractNumId w:val="1"/>
   </w:num>
 </w:numbering>
 </file>
@@ -5619,7 +5914,7 @@
 </file>
 
 <file path=customXml/itemProps1.xml><?xml version="1.0" encoding="utf-8"?>
-<ds:datastoreItem xmlns:ds="http://schemas.openxmlformats.org/officeDocument/2006/customXml" ds:itemID="{CED975AC-5C95-4418-B26C-3E890C057710}">
+<ds:datastoreItem xmlns:ds="http://schemas.openxmlformats.org/officeDocument/2006/customXml" ds:itemID="{2D60F9B0-537A-4946-81F7-940FB4743075}">
   <ds:schemaRefs>
     <ds:schemaRef ds:uri="http://schemas.openxmlformats.org/officeDocument/2006/bibliography"/>
   </ds:schemaRefs>

</xml_diff>

<commit_message>
Fixed engine appearance and added space storm clouds
</commit_message>
<xml_diff>
--- a/MOBA Design Document.docx
+++ b/MOBA Design Document.docx
@@ -49,7 +49,15 @@
         <w:t xml:space="preserve"> </w:t>
       </w:r>
       <w:r>
-        <w:t>Replace single and multi player with ‘Find a game’ and ‘Quick Connect’</w:t>
+        <w:t xml:space="preserve">Replace single and </w:t>
+      </w:r>
+      <w:proofErr w:type="spellStart"/>
+      <w:r>
+        <w:t>multi player</w:t>
+      </w:r>
+      <w:proofErr w:type="spellEnd"/>
+      <w:r>
+        <w:t xml:space="preserve"> with ‘Find a game’ and ‘Quick Connect’</w:t>
       </w:r>
     </w:p>
     <w:p>
@@ -275,7 +283,23 @@
     </w:p>
     <w:p>
       <w:r>
-        <w:t>Following an unsuccessful greenlight and some UNET + Steamworks/.Net tutorials, I have decided to implement online functionality over June including matchmaking with steamworks and using UNET for creating peer to peer networking</w:t>
+        <w:t xml:space="preserve">Following an unsuccessful greenlight and some UNET + </w:t>
+      </w:r>
+      <w:proofErr w:type="spellStart"/>
+      <w:r>
+        <w:t>Steamworks</w:t>
+      </w:r>
+      <w:proofErr w:type="spellEnd"/>
+      <w:r>
+        <w:t xml:space="preserve">/.Net tutorials, I have decided to implement online functionality over June including matchmaking with </w:t>
+      </w:r>
+      <w:proofErr w:type="spellStart"/>
+      <w:r>
+        <w:t>steamworks</w:t>
+      </w:r>
+      <w:proofErr w:type="spellEnd"/>
+      <w:r>
+        <w:t xml:space="preserve"> and using UNET for creating peer to peer networking</w:t>
       </w:r>
       <w:r>
         <w:t xml:space="preserve">. </w:t>
@@ -316,7 +340,15 @@
         </w:numPr>
       </w:pPr>
       <w:r>
-        <w:t>Make shipdata able to sync</w:t>
+        <w:t xml:space="preserve">Make </w:t>
+      </w:r>
+      <w:proofErr w:type="spellStart"/>
+      <w:r>
+        <w:t>shipdata</w:t>
+      </w:r>
+      <w:proofErr w:type="spellEnd"/>
+      <w:r>
+        <w:t xml:space="preserve"> able to sync</w:t>
       </w:r>
       <w:r>
         <w:t xml:space="preserve"> fully</w:t>
@@ -455,7 +487,15 @@
         </w:numPr>
       </w:pPr>
       <w:r>
-        <w:t>Firing weapon spawns projectile on server</w:t>
+        <w:t xml:space="preserve">Firing weapon </w:t>
+      </w:r>
+      <w:proofErr w:type="gramStart"/>
+      <w:r>
+        <w:t>spawns</w:t>
+      </w:r>
+      <w:proofErr w:type="gramEnd"/>
+      <w:r>
+        <w:t xml:space="preserve"> projectile on server</w:t>
       </w:r>
       <w:r>
         <w:t xml:space="preserve"> </w:t>
@@ -470,13 +510,42 @@
         </w:numPr>
       </w:pPr>
       <w:r>
-        <w:t>Create projectilespawn obj</w:t>
-      </w:r>
-      <w:r>
-        <w:t xml:space="preserve"> with ProjectileSpawner script</w:t>
-      </w:r>
-      <w:r>
-        <w:t>(23/6/16)</w:t>
+        <w:t xml:space="preserve">Create </w:t>
+      </w:r>
+      <w:proofErr w:type="spellStart"/>
+      <w:r>
+        <w:t>projectilespawn</w:t>
+      </w:r>
+      <w:proofErr w:type="spellEnd"/>
+      <w:r>
+        <w:t xml:space="preserve"> </w:t>
+      </w:r>
+      <w:proofErr w:type="spellStart"/>
+      <w:r>
+        <w:t>obj</w:t>
+      </w:r>
+      <w:proofErr w:type="spellEnd"/>
+      <w:r>
+        <w:t xml:space="preserve"> with </w:t>
+      </w:r>
+      <w:proofErr w:type="spellStart"/>
+      <w:r>
+        <w:t>ProjectileSpawner</w:t>
+      </w:r>
+      <w:proofErr w:type="spellEnd"/>
+      <w:r>
+        <w:t xml:space="preserve"> </w:t>
+      </w:r>
+      <w:proofErr w:type="gramStart"/>
+      <w:r>
+        <w:t>script</w:t>
+      </w:r>
+      <w:r>
+        <w:t>(</w:t>
+      </w:r>
+      <w:proofErr w:type="gramEnd"/>
+      <w:r>
+        <w:t>23/6/16)</w:t>
       </w:r>
     </w:p>
     <w:p>
@@ -537,7 +606,15 @@
         </w:numPr>
       </w:pPr>
       <w:r>
-        <w:t xml:space="preserve">Firing weapon spawns projectile on server </w:t>
+        <w:t xml:space="preserve">Firing weapon </w:t>
+      </w:r>
+      <w:proofErr w:type="gramStart"/>
+      <w:r>
+        <w:t>spawns</w:t>
+      </w:r>
+      <w:proofErr w:type="gramEnd"/>
+      <w:r>
+        <w:t xml:space="preserve"> projectile on server </w:t>
       </w:r>
     </w:p>
     <w:p>
@@ -654,7 +731,23 @@
         </w:numPr>
       </w:pPr>
       <w:r>
-        <w:t>Create clientRPC and command to pass int array that then uses script mentioned above</w:t>
+        <w:t xml:space="preserve">Create </w:t>
+      </w:r>
+      <w:proofErr w:type="spellStart"/>
+      <w:r>
+        <w:t>clientRPC</w:t>
+      </w:r>
+      <w:proofErr w:type="spellEnd"/>
+      <w:r>
+        <w:t xml:space="preserve"> and command to pass </w:t>
+      </w:r>
+      <w:proofErr w:type="spellStart"/>
+      <w:r>
+        <w:t>int</w:t>
+      </w:r>
+      <w:proofErr w:type="spellEnd"/>
+      <w:r>
+        <w:t xml:space="preserve"> array that then uses script mentioned above</w:t>
       </w:r>
       <w:r>
         <w:t xml:space="preserve"> (12/7/16)</w:t>
@@ -669,8 +762,13 @@
         </w:numPr>
       </w:pPr>
       <w:r>
-        <w:t>Create WreckagePrefab</w:t>
-      </w:r>
+        <w:t xml:space="preserve">Create </w:t>
+      </w:r>
+      <w:proofErr w:type="spellStart"/>
+      <w:r>
+        <w:t>WreckagePrefab</w:t>
+      </w:r>
+      <w:proofErr w:type="spellEnd"/>
       <w:r>
         <w:t xml:space="preserve"> for network spawning</w:t>
       </w:r>
@@ -687,7 +785,15 @@
         </w:numPr>
       </w:pPr>
       <w:r>
-        <w:t>Spawn WreckagePrefab to server (able to destroy)</w:t>
+        <w:t xml:space="preserve">Spawn </w:t>
+      </w:r>
+      <w:proofErr w:type="spellStart"/>
+      <w:r>
+        <w:t>WreckagePrefab</w:t>
+      </w:r>
+      <w:proofErr w:type="spellEnd"/>
+      <w:r>
+        <w:t xml:space="preserve"> to server (able to destroy)</w:t>
       </w:r>
       <w:r>
         <w:t xml:space="preserve"> </w:t>
@@ -705,10 +811,18 @@
         </w:numPr>
       </w:pPr>
       <w:r>
-        <w:t>Add sync ability for child components on wreckage</w:t>
-      </w:r>
-      <w:r>
-        <w:t>(12/7/16)</w:t>
+        <w:t xml:space="preserve">Add sync ability for child components on </w:t>
+      </w:r>
+      <w:proofErr w:type="gramStart"/>
+      <w:r>
+        <w:t>wreckage</w:t>
+      </w:r>
+      <w:r>
+        <w:t>(</w:t>
+      </w:r>
+      <w:proofErr w:type="gramEnd"/>
+      <w:r>
+        <w:t>12/7/16)</w:t>
       </w:r>
     </w:p>
     <w:p>
@@ -720,10 +834,18 @@
         </w:numPr>
       </w:pPr>
       <w:r>
-        <w:t>Performance boost and movement syncing</w:t>
-      </w:r>
-      <w:r>
-        <w:t>(13</w:t>
+        <w:t xml:space="preserve">Performance boost and movement </w:t>
+      </w:r>
+      <w:proofErr w:type="gramStart"/>
+      <w:r>
+        <w:t>syncing</w:t>
+      </w:r>
+      <w:r>
+        <w:t>(</w:t>
+      </w:r>
+      <w:proofErr w:type="gramEnd"/>
+      <w:r>
+        <w:t>13</w:t>
       </w:r>
       <w:r>
         <w:t>/7/16)</w:t>
@@ -738,10 +860,18 @@
         </w:numPr>
       </w:pPr>
       <w:r>
-        <w:t>Place projectiles in their own namespace</w:t>
-      </w:r>
-      <w:r>
-        <w:t>(14</w:t>
+        <w:t xml:space="preserve">Place projectiles in their own </w:t>
+      </w:r>
+      <w:proofErr w:type="gramStart"/>
+      <w:r>
+        <w:t>namespace</w:t>
+      </w:r>
+      <w:r>
+        <w:t>(</w:t>
+      </w:r>
+      <w:proofErr w:type="gramEnd"/>
+      <w:r>
+        <w:t>14</w:t>
       </w:r>
       <w:r>
         <w:t>/7/16)</w:t>
@@ -849,10 +979,18 @@
         </w:numPr>
       </w:pPr>
       <w:r>
-        <w:t>Fix Projectiles hitting ship but not damaging individual components</w:t>
-      </w:r>
-      <w:r>
-        <w:t xml:space="preserve">  (15/07/16)</w:t>
+        <w:t xml:space="preserve">Fix Projectiles hitting ship but not damaging individual </w:t>
+      </w:r>
+      <w:proofErr w:type="gramStart"/>
+      <w:r>
+        <w:t>components</w:t>
+      </w:r>
+      <w:r>
+        <w:t xml:space="preserve">  (</w:t>
+      </w:r>
+      <w:proofErr w:type="gramEnd"/>
+      <w:r>
+        <w:t>15/07/16)</w:t>
       </w:r>
     </w:p>
     <w:p>
@@ -886,8 +1024,21 @@
           <w:numId w:val="14"/>
         </w:numPr>
       </w:pPr>
-      <w:r>
-        <w:t>GameBuilder spawns players spawns and passes them to team spawner</w:t>
+      <w:proofErr w:type="spellStart"/>
+      <w:r>
+        <w:t>GameBuilder</w:t>
+      </w:r>
+      <w:proofErr w:type="spellEnd"/>
+      <w:r>
+        <w:t xml:space="preserve"> </w:t>
+      </w:r>
+      <w:proofErr w:type="gramStart"/>
+      <w:r>
+        <w:t>spawns</w:t>
+      </w:r>
+      <w:proofErr w:type="gramEnd"/>
+      <w:r>
+        <w:t xml:space="preserve"> players spawns and passes them to team spawner</w:t>
       </w:r>
       <w:r>
         <w:t xml:space="preserve"> (19/07/16)</w:t>
@@ -902,7 +1053,15 @@
         </w:numPr>
       </w:pPr>
       <w:r>
-        <w:t>Set teamspawner to spawn player at any spawn point</w:t>
+        <w:t xml:space="preserve">Set </w:t>
+      </w:r>
+      <w:proofErr w:type="spellStart"/>
+      <w:r>
+        <w:t>teamspawner</w:t>
+      </w:r>
+      <w:proofErr w:type="spellEnd"/>
+      <w:r>
+        <w:t xml:space="preserve"> to spawn player at any spawn point</w:t>
       </w:r>
       <w:r>
         <w:t xml:space="preserve"> (19/07/16)</w:t>
@@ -986,8 +1145,13 @@
         <w:lastRenderedPageBreak/>
         <w:t xml:space="preserve">Use for respawning the player ship in the event of the ship being destroyed </w:t>
       </w:r>
-      <w:r>
-        <w:t>NetworkServer.ReplacePlayerForConnection(</w:t>
+      <w:proofErr w:type="spellStart"/>
+      <w:r>
+        <w:t>NetworkServer.ReplacePlayerForConnection</w:t>
+      </w:r>
+      <w:proofErr w:type="spellEnd"/>
+      <w:r>
+        <w:t>(</w:t>
       </w:r>
       <w:r>
         <w:t>) (19/07/16)</w:t>
@@ -1025,7 +1189,15 @@
         </w:numPr>
       </w:pPr>
       <w:r>
-        <w:t>Add tracker to tracking hud (21/07/16)</w:t>
+        <w:t xml:space="preserve">Add tracker to tracking </w:t>
+      </w:r>
+      <w:proofErr w:type="spellStart"/>
+      <w:r>
+        <w:t>hud</w:t>
+      </w:r>
+      <w:proofErr w:type="spellEnd"/>
+      <w:r>
+        <w:t xml:space="preserve"> (21/07/16)</w:t>
       </w:r>
     </w:p>
     <w:p>
@@ -1040,10 +1212,18 @@
         <w:t>Create greyed out arro</w:t>
       </w:r>
       <w:r>
-        <w:t>w for none tagged objects [temp]</w:t>
-      </w:r>
-      <w:r>
-        <w:t>(22/7/16)</w:t>
+        <w:t>w for none tagged objects [temp</w:t>
+      </w:r>
+      <w:proofErr w:type="gramStart"/>
+      <w:r>
+        <w:t>]</w:t>
+      </w:r>
+      <w:r>
+        <w:t>(</w:t>
+      </w:r>
+      <w:proofErr w:type="gramEnd"/>
+      <w:r>
+        <w:t>22/7/16)</w:t>
       </w:r>
     </w:p>
     <w:p>
@@ -1055,10 +1235,26 @@
         </w:numPr>
       </w:pPr>
       <w:r>
-        <w:t>Update TrackerHUD to show transforms, grey if no tag</w:t>
-      </w:r>
-      <w:r>
-        <w:t>(22/7/16)</w:t>
+        <w:t xml:space="preserve">Update </w:t>
+      </w:r>
+      <w:proofErr w:type="spellStart"/>
+      <w:r>
+        <w:t>TrackerHUD</w:t>
+      </w:r>
+      <w:proofErr w:type="spellEnd"/>
+      <w:r>
+        <w:t xml:space="preserve"> to show transforms, grey if no </w:t>
+      </w:r>
+      <w:proofErr w:type="gramStart"/>
+      <w:r>
+        <w:t>tag</w:t>
+      </w:r>
+      <w:r>
+        <w:t>(</w:t>
+      </w:r>
+      <w:proofErr w:type="gramEnd"/>
+      <w:r>
+        <w:t>22/7/16)</w:t>
       </w:r>
     </w:p>
     <w:p>
@@ -1105,10 +1301,18 @@
         </w:numPr>
       </w:pPr>
       <w:r>
-        <w:t>Create initialize function that will eventually take game parameters</w:t>
-      </w:r>
-      <w:r>
-        <w:t xml:space="preserve">  (25/7/16)</w:t>
+        <w:t xml:space="preserve">Create initialize function that will eventually take game </w:t>
+      </w:r>
+      <w:proofErr w:type="gramStart"/>
+      <w:r>
+        <w:t>parameters</w:t>
+      </w:r>
+      <w:r>
+        <w:t xml:space="preserve">  (</w:t>
+      </w:r>
+      <w:proofErr w:type="gramEnd"/>
+      <w:r>
+        <w:t>25/7/16)</w:t>
       </w:r>
     </w:p>
     <w:p>
@@ -1120,10 +1324,18 @@
         </w:numPr>
       </w:pPr>
       <w:r>
-        <w:t>Starts the Game Builder Process, will do more later</w:t>
-      </w:r>
-      <w:r>
-        <w:t xml:space="preserve">  (25/7/16)</w:t>
+        <w:t xml:space="preserve">Starts the Game Builder Process, will do more </w:t>
+      </w:r>
+      <w:proofErr w:type="gramStart"/>
+      <w:r>
+        <w:t>later</w:t>
+      </w:r>
+      <w:r>
+        <w:t xml:space="preserve">  (</w:t>
+      </w:r>
+      <w:proofErr w:type="gramEnd"/>
+      <w:r>
+        <w:t>25/7/16)</w:t>
       </w:r>
     </w:p>
     <w:p>
@@ -1173,8 +1385,13 @@
           <w:numId w:val="14"/>
         </w:numPr>
       </w:pPr>
-      <w:r>
-        <w:t>FactionData contains:</w:t>
+      <w:proofErr w:type="spellStart"/>
+      <w:r>
+        <w:t>FactionData</w:t>
+      </w:r>
+      <w:proofErr w:type="spellEnd"/>
+      <w:r>
+        <w:t xml:space="preserve"> contains:</w:t>
       </w:r>
       <w:r>
         <w:t xml:space="preserve"> </w:t>
@@ -1191,8 +1408,18 @@
           <w:numId w:val="14"/>
         </w:numPr>
       </w:pPr>
-      <w:r>
-        <w:t>FactionID : passed through parameters</w:t>
+      <w:proofErr w:type="spellStart"/>
+      <w:proofErr w:type="gramStart"/>
+      <w:r>
+        <w:t>FactionID</w:t>
+      </w:r>
+      <w:proofErr w:type="spellEnd"/>
+      <w:r>
+        <w:t xml:space="preserve"> :</w:t>
+      </w:r>
+      <w:proofErr w:type="gramEnd"/>
+      <w:r>
+        <w:t xml:space="preserve"> passed through parameters</w:t>
       </w:r>
       <w:r>
         <w:t xml:space="preserve"> (25/7/16)</w:t>
@@ -1207,7 +1434,15 @@
         </w:numPr>
       </w:pPr>
       <w:r>
-        <w:t>Faction Icon : texture of faction logo</w:t>
+        <w:t xml:space="preserve">Faction </w:t>
+      </w:r>
+      <w:proofErr w:type="gramStart"/>
+      <w:r>
+        <w:t>Icon :</w:t>
+      </w:r>
+      <w:proofErr w:type="gramEnd"/>
+      <w:r>
+        <w:t xml:space="preserve"> texture of faction logo</w:t>
       </w:r>
       <w:r>
         <w:t>(25/7/16)</w:t>
@@ -1356,6 +1591,7 @@
       <w:r>
         <w:t xml:space="preserve">Game controller creates two teams consisting of random of the three </w:t>
       </w:r>
+      <w:proofErr w:type="gramStart"/>
       <w:r>
         <w:t>factions</w:t>
       </w:r>
@@ -1363,7 +1599,11 @@
         <w:t xml:space="preserve"> </w:t>
       </w:r>
       <w:r>
-        <w:t>. (28/7/16)</w:t>
+        <w:t>.</w:t>
+      </w:r>
+      <w:proofErr w:type="gramEnd"/>
+      <w:r>
+        <w:t xml:space="preserve"> (28/7/16)</w:t>
       </w:r>
     </w:p>
     <w:p>
@@ -1414,7 +1654,15 @@
         </w:numPr>
       </w:pPr>
       <w:r>
-        <w:t>Create a popup gui with team</w:t>
+        <w:t xml:space="preserve">Create a popup </w:t>
+      </w:r>
+      <w:proofErr w:type="spellStart"/>
+      <w:r>
+        <w:t>gui</w:t>
+      </w:r>
+      <w:proofErr w:type="spellEnd"/>
+      <w:r>
+        <w:t xml:space="preserve"> with team</w:t>
       </w:r>
       <w:r>
         <w:t xml:space="preserve"> picker</w:t>
@@ -1446,8 +1694,13 @@
           <w:numId w:val="14"/>
         </w:numPr>
       </w:pPr>
-      <w:r>
-        <w:t>Teampicker needs to implement set teams</w:t>
+      <w:proofErr w:type="spellStart"/>
+      <w:r>
+        <w:t>Teampicker</w:t>
+      </w:r>
+      <w:proofErr w:type="spellEnd"/>
+      <w:r>
+        <w:t xml:space="preserve"> needs to implement set teams</w:t>
       </w:r>
       <w:r>
         <w:t xml:space="preserve"> (29/7/16)</w:t>
@@ -1462,10 +1715,26 @@
         </w:numPr>
       </w:pPr>
       <w:r>
-        <w:t>Space manager game controller will store a refence to those teams rather than create them</w:t>
-      </w:r>
-      <w:r>
-        <w:t>(29/7/16)</w:t>
+        <w:t xml:space="preserve">Space manager game controller will store a </w:t>
+      </w:r>
+      <w:proofErr w:type="spellStart"/>
+      <w:r>
+        <w:t>refence</w:t>
+      </w:r>
+      <w:proofErr w:type="spellEnd"/>
+      <w:r>
+        <w:t xml:space="preserve"> to those teams rather than create </w:t>
+      </w:r>
+      <w:proofErr w:type="gramStart"/>
+      <w:r>
+        <w:t>them</w:t>
+      </w:r>
+      <w:r>
+        <w:t>(</w:t>
+      </w:r>
+      <w:proofErr w:type="gramEnd"/>
+      <w:r>
+        <w:t>29/7/16)</w:t>
       </w:r>
     </w:p>
     <w:p>
@@ -1477,8 +1746,21 @@
         </w:numPr>
       </w:pPr>
       <w:r>
-        <w:t>Selecting a team will send setplayerteam msg</w:t>
-      </w:r>
+        <w:t xml:space="preserve">Selecting a team will send </w:t>
+      </w:r>
+      <w:proofErr w:type="spellStart"/>
+      <w:r>
+        <w:t>setplayerteam</w:t>
+      </w:r>
+      <w:proofErr w:type="spellEnd"/>
+      <w:r>
+        <w:t xml:space="preserve"> </w:t>
+      </w:r>
+      <w:proofErr w:type="spellStart"/>
+      <w:r>
+        <w:t>msg</w:t>
+      </w:r>
+      <w:proofErr w:type="spellEnd"/>
       <w:r>
         <w:t xml:space="preserve"> to game controller</w:t>
       </w:r>
@@ -1514,8 +1796,13 @@
           <w:numId w:val="15"/>
         </w:numPr>
       </w:pPr>
-      <w:r>
-        <w:t>TeamController Objects</w:t>
+      <w:proofErr w:type="spellStart"/>
+      <w:r>
+        <w:t>TeamController</w:t>
+      </w:r>
+      <w:proofErr w:type="spellEnd"/>
+      <w:r>
+        <w:t xml:space="preserve"> Objects</w:t>
       </w:r>
     </w:p>
     <w:p>
@@ -1545,7 +1832,15 @@
         </w:numPr>
       </w:pPr>
       <w:r>
-        <w:t>Create SpawnDialog.</w:t>
+        <w:t xml:space="preserve">Create </w:t>
+      </w:r>
+      <w:proofErr w:type="spellStart"/>
+      <w:r>
+        <w:t>SpawnDialog</w:t>
+      </w:r>
+      <w:proofErr w:type="spellEnd"/>
+      <w:r>
+        <w:t>.</w:t>
       </w:r>
     </w:p>
     <w:p>
@@ -1572,10 +1867,18 @@
         </w:numPr>
       </w:pPr>
       <w:r>
-        <w:t>Controller Adds spawn timer and enables button after allotted time</w:t>
-      </w:r>
-      <w:r>
-        <w:t>(2/8/16)</w:t>
+        <w:t xml:space="preserve">Controller Adds spawn timer and enables button after allotted </w:t>
+      </w:r>
+      <w:proofErr w:type="gramStart"/>
+      <w:r>
+        <w:t>time</w:t>
+      </w:r>
+      <w:r>
+        <w:t>(</w:t>
+      </w:r>
+      <w:proofErr w:type="gramEnd"/>
+      <w:r>
+        <w:t>2/8/16)</w:t>
       </w:r>
     </w:p>
     <w:p>
@@ -1601,14 +1904,40 @@
       <w:r>
         <w:t xml:space="preserve">In </w:t>
       </w:r>
-      <w:r>
-        <w:t xml:space="preserve">PlayerDeath </w:t>
-      </w:r>
+      <w:proofErr w:type="spellStart"/>
+      <w:proofErr w:type="gramStart"/>
+      <w:r>
+        <w:t>PlayerDeath</w:t>
+      </w:r>
+      <w:proofErr w:type="spellEnd"/>
       <w:r>
         <w:t xml:space="preserve"> </w:t>
       </w:r>
       <w:r>
-        <w:t>display spawn screen. Spawnscreen will then call the gameMSG spawn player at.</w:t>
+        <w:t xml:space="preserve"> </w:t>
+      </w:r>
+      <w:r>
+        <w:t>display</w:t>
+      </w:r>
+      <w:proofErr w:type="gramEnd"/>
+      <w:r>
+        <w:t xml:space="preserve"> spawn screen. </w:t>
+      </w:r>
+      <w:proofErr w:type="spellStart"/>
+      <w:r>
+        <w:t>Spawnscreen</w:t>
+      </w:r>
+      <w:proofErr w:type="spellEnd"/>
+      <w:r>
+        <w:t xml:space="preserve"> will then call the </w:t>
+      </w:r>
+      <w:proofErr w:type="spellStart"/>
+      <w:r>
+        <w:t>gameMSG</w:t>
+      </w:r>
+      <w:proofErr w:type="spellEnd"/>
+      <w:r>
+        <w:t xml:space="preserve"> spawn player at.</w:t>
       </w:r>
       <w:r>
         <w:t xml:space="preserve"> (2/8/16)</w:t>
@@ -1641,7 +1970,15 @@
         </w:numPr>
       </w:pPr>
       <w:r>
-        <w:t>Team spawner uses spawn generator to build local playerspawn points that apply to the local player</w:t>
+        <w:t xml:space="preserve">Team spawner uses spawn generator to build local </w:t>
+      </w:r>
+      <w:proofErr w:type="spellStart"/>
+      <w:r>
+        <w:t>playerspawn</w:t>
+      </w:r>
+      <w:proofErr w:type="spellEnd"/>
+      <w:r>
+        <w:t xml:space="preserve"> points that apply to the local player</w:t>
       </w:r>
       <w:r>
         <w:t xml:space="preserve"> (4/8/16)</w:t>
@@ -1731,10 +2068,20 @@
         </w:numPr>
       </w:pPr>
       <w:r>
-        <w:t>Team spawns not in right pos</w:t>
-      </w:r>
-      <w:r>
-        <w:t>(6/8/16)</w:t>
+        <w:t xml:space="preserve">Team spawns not in right </w:t>
+      </w:r>
+      <w:proofErr w:type="spellStart"/>
+      <w:proofErr w:type="gramStart"/>
+      <w:r>
+        <w:t>pos</w:t>
+      </w:r>
+      <w:proofErr w:type="spellEnd"/>
+      <w:r>
+        <w:t>(</w:t>
+      </w:r>
+      <w:proofErr w:type="gramEnd"/>
+      <w:r>
+        <w:t>6/8/16)</w:t>
       </w:r>
     </w:p>
     <w:p>
@@ -1805,8 +2152,13 @@
         </w:numPr>
       </w:pPr>
       <w:r>
-        <w:t>Segment objects store netInstanceID</w:t>
-      </w:r>
+        <w:t xml:space="preserve">Segment objects store </w:t>
+      </w:r>
+      <w:proofErr w:type="spellStart"/>
+      <w:r>
+        <w:t>netInstanceID</w:t>
+      </w:r>
+      <w:proofErr w:type="spellEnd"/>
     </w:p>
     <w:p>
       <w:pPr>
@@ -1817,7 +2169,15 @@
         </w:numPr>
       </w:pPr>
       <w:r>
-        <w:t>For now proceed as if we don’t destroy objects</w:t>
+        <w:t xml:space="preserve">For </w:t>
+      </w:r>
+      <w:proofErr w:type="gramStart"/>
+      <w:r>
+        <w:t>now</w:t>
+      </w:r>
+      <w:proofErr w:type="gramEnd"/>
+      <w:r>
+        <w:t xml:space="preserve"> proceed as if we don’t destroy objects</w:t>
       </w:r>
     </w:p>
     <w:p>
@@ -1886,8 +2246,13 @@
         </w:numPr>
       </w:pPr>
       <w:r>
-        <w:t>Field - segobjbehaviour</w:t>
-      </w:r>
+        <w:t xml:space="preserve">Field - </w:t>
+      </w:r>
+      <w:proofErr w:type="spellStart"/>
+      <w:r>
+        <w:t>segobjbehaviour</w:t>
+      </w:r>
+      <w:proofErr w:type="spellEnd"/>
     </w:p>
     <w:p>
       <w:pPr>
@@ -1898,7 +2263,15 @@
         </w:numPr>
       </w:pPr>
       <w:r>
-        <w:t>Cycle segment (rename generator) will enable the game object (maybe using netID) or recreate it depending on if we destroy the object or not</w:t>
+        <w:t xml:space="preserve">Cycle segment (rename generator) will enable the game object (maybe using </w:t>
+      </w:r>
+      <w:proofErr w:type="spellStart"/>
+      <w:r>
+        <w:t>netID</w:t>
+      </w:r>
+      <w:proofErr w:type="spellEnd"/>
+      <w:r>
+        <w:t>) or recreate it depending on if we destroy the object or not</w:t>
       </w:r>
       <w:r>
         <w:t xml:space="preserve"> </w:t>
@@ -1949,7 +2322,15 @@
         </w:numPr>
       </w:pPr>
       <w:r>
-        <w:t>Rename sub obj back to _satellites</w:t>
+        <w:t xml:space="preserve">Rename sub </w:t>
+      </w:r>
+      <w:proofErr w:type="spellStart"/>
+      <w:r>
+        <w:t>obj</w:t>
+      </w:r>
+      <w:proofErr w:type="spellEnd"/>
+      <w:r>
+        <w:t xml:space="preserve"> back to _satellites</w:t>
       </w:r>
       <w:r>
         <w:t xml:space="preserve"> (9/8/16)</w:t>
@@ -1979,7 +2360,15 @@
         </w:numPr>
       </w:pPr>
       <w:r>
-        <w:t>Make syncspaceobjects sync</w:t>
+        <w:t xml:space="preserve">Make </w:t>
+      </w:r>
+      <w:proofErr w:type="spellStart"/>
+      <w:r>
+        <w:t>syncspaceobjects</w:t>
+      </w:r>
+      <w:proofErr w:type="spellEnd"/>
+      <w:r>
+        <w:t xml:space="preserve"> sync</w:t>
       </w:r>
       <w:r>
         <w:t xml:space="preserve"> (11/08/16)</w:t>
@@ -1994,10 +2383,18 @@
         </w:numPr>
       </w:pPr>
       <w:r>
-        <w:t>Add hit functionality back to asteroids</w:t>
-      </w:r>
-      <w:r>
-        <w:t>(11/08/16)</w:t>
+        <w:t xml:space="preserve">Add hit functionality back to </w:t>
+      </w:r>
+      <w:proofErr w:type="gramStart"/>
+      <w:r>
+        <w:t>asteroids</w:t>
+      </w:r>
+      <w:r>
+        <w:t>(</w:t>
+      </w:r>
+      <w:proofErr w:type="gramEnd"/>
+      <w:r>
+        <w:t>11/08/16)</w:t>
       </w:r>
     </w:p>
     <w:p>
@@ -2009,13 +2406,34 @@
         </w:numPr>
       </w:pPr>
       <w:r>
-        <w:t xml:space="preserve">Create asteroidhit collider or asteroidbehaviour extends hit </w:t>
-      </w:r>
+        <w:t xml:space="preserve">Create </w:t>
+      </w:r>
+      <w:proofErr w:type="spellStart"/>
+      <w:r>
+        <w:t>asteroidhit</w:t>
+      </w:r>
+      <w:proofErr w:type="spellEnd"/>
+      <w:r>
+        <w:t xml:space="preserve"> collider or </w:t>
+      </w:r>
+      <w:proofErr w:type="spellStart"/>
+      <w:r>
+        <w:t>asteroidbehaviour</w:t>
+      </w:r>
+      <w:proofErr w:type="spellEnd"/>
+      <w:r>
+        <w:t xml:space="preserve"> extends hit </w:t>
+      </w:r>
+      <w:proofErr w:type="gramStart"/>
       <w:r>
         <w:t>collider</w:t>
       </w:r>
       <w:r>
-        <w:t>(11/08/16)</w:t>
+        <w:t>(</w:t>
+      </w:r>
+      <w:proofErr w:type="gramEnd"/>
+      <w:r>
+        <w:t>11/08/16)</w:t>
       </w:r>
     </w:p>
     <w:p>
@@ -2027,6 +2445,45 @@
         </w:numPr>
       </w:pPr>
       <w:r>
+        <w:t xml:space="preserve">Fix </w:t>
+      </w:r>
+      <w:proofErr w:type="spellStart"/>
+      <w:r>
+        <w:t>popcheck</w:t>
+      </w:r>
+      <w:proofErr w:type="spellEnd"/>
+      <w:r>
+        <w:t xml:space="preserve"> </w:t>
+      </w:r>
+      <w:proofErr w:type="spellStart"/>
+      <w:r>
+        <w:t>coroutines</w:t>
+      </w:r>
+      <w:proofErr w:type="spellEnd"/>
+      <w:r>
+        <w:t xml:space="preserve"> slowing system</w:t>
+      </w:r>
+    </w:p>
+    <w:p>
+      <w:pPr>
+        <w:pStyle w:val="ListParagraph"/>
+        <w:numPr>
+          <w:ilvl w:val="1"/>
+          <w:numId w:val="15"/>
+        </w:numPr>
+      </w:pPr>
+      <w:bookmarkStart w:id="0" w:name="_GoBack"/>
+      <w:bookmarkEnd w:id="0"/>
+    </w:p>
+    <w:p>
+      <w:pPr>
+        <w:pStyle w:val="ListParagraph"/>
+        <w:numPr>
+          <w:ilvl w:val="1"/>
+          <w:numId w:val="15"/>
+        </w:numPr>
+      </w:pPr>
+      <w:r>
         <w:t>Create rubble texture and rubble field</w:t>
       </w:r>
     </w:p>
@@ -2039,6 +2496,7 @@
         </w:numPr>
       </w:pPr>
       <w:r>
+        <w:lastRenderedPageBreak/>
         <w:t>Implement this into wreckage prefab</w:t>
       </w:r>
     </w:p>
@@ -2058,13 +2516,35 @@
       <w:pPr>
         <w:pStyle w:val="ListParagraph"/>
         <w:numPr>
+          <w:ilvl w:val="1"/>
+          <w:numId w:val="15"/>
+        </w:numPr>
+      </w:pPr>
+      <w:r>
+        <w:t xml:space="preserve">Create space cloud </w:t>
+      </w:r>
+      <w:r>
+        <w:t>(12/8/16)</w:t>
+      </w:r>
+    </w:p>
+    <w:p>
+      <w:pPr>
+        <w:pStyle w:val="ListParagraph"/>
+        <w:numPr>
           <w:ilvl w:val="0"/>
           <w:numId w:val="15"/>
         </w:numPr>
       </w:pPr>
       <w:r>
-        <w:lastRenderedPageBreak/>
-        <w:t>Create camera add ons:</w:t>
+        <w:t xml:space="preserve">Create camera add </w:t>
+      </w:r>
+      <w:proofErr w:type="spellStart"/>
+      <w:r>
+        <w:t>ons</w:t>
+      </w:r>
+      <w:proofErr w:type="spellEnd"/>
+      <w:r>
+        <w:t>:</w:t>
       </w:r>
     </w:p>
     <w:p>
@@ -2127,18 +2607,6 @@
         </w:numPr>
       </w:pPr>
       <w:r>
-        <w:t>Create space cloud script – all edges get cloudy and some areas inside</w:t>
-      </w:r>
-    </w:p>
-    <w:p>
-      <w:pPr>
-        <w:pStyle w:val="ListParagraph"/>
-        <w:numPr>
-          <w:ilvl w:val="1"/>
-          <w:numId w:val="15"/>
-        </w:numPr>
-      </w:pPr>
-      <w:r>
         <w:t>Galaxy script – works like planet script but with galaxy images on bigger scale</w:t>
       </w:r>
     </w:p>
@@ -2160,8 +2628,13 @@
         </w:numPr>
       </w:pPr>
       <w:r>
-        <w:t>Left side of spawn picker with have default ship choice, provided by teamcontrollers</w:t>
-      </w:r>
+        <w:t xml:space="preserve">Left side of spawn picker with have default ship choice, provided by </w:t>
+      </w:r>
+      <w:proofErr w:type="spellStart"/>
+      <w:r>
+        <w:t>teamcontrollers</w:t>
+      </w:r>
+      <w:proofErr w:type="spellEnd"/>
     </w:p>
     <w:p>
       <w:pPr>
@@ -2172,8 +2645,29 @@
         </w:numPr>
       </w:pPr>
       <w:r>
-        <w:t>Change PlayerSpawn to TeamASpawn and TeamBSpawn</w:t>
-      </w:r>
+        <w:t xml:space="preserve">Change </w:t>
+      </w:r>
+      <w:proofErr w:type="spellStart"/>
+      <w:r>
+        <w:t>PlayerSpawn</w:t>
+      </w:r>
+      <w:proofErr w:type="spellEnd"/>
+      <w:r>
+        <w:t xml:space="preserve"> to </w:t>
+      </w:r>
+      <w:proofErr w:type="spellStart"/>
+      <w:r>
+        <w:t>TeamASpawn</w:t>
+      </w:r>
+      <w:proofErr w:type="spellEnd"/>
+      <w:r>
+        <w:t xml:space="preserve"> and </w:t>
+      </w:r>
+      <w:proofErr w:type="spellStart"/>
+      <w:r>
+        <w:t>TeamBSpawn</w:t>
+      </w:r>
+      <w:proofErr w:type="spellEnd"/>
       <w:r>
         <w:t xml:space="preserve"> and alinement labels</w:t>
       </w:r>
@@ -2229,7 +2723,23 @@
         </w:numPr>
       </w:pPr>
       <w:r>
-        <w:t>Small teams (up to 32 players) – two station at opposite ends 200km away from each other, create TeamA and TeamB Spawns around these (don’t bother with two other functions yet)</w:t>
+        <w:t xml:space="preserve">Small teams (up to 32 players) – two station at opposite ends 200km away from each other, create </w:t>
+      </w:r>
+      <w:proofErr w:type="spellStart"/>
+      <w:r>
+        <w:t>TeamA</w:t>
+      </w:r>
+      <w:proofErr w:type="spellEnd"/>
+      <w:r>
+        <w:t xml:space="preserve"> and </w:t>
+      </w:r>
+      <w:proofErr w:type="spellStart"/>
+      <w:r>
+        <w:t>TeamB</w:t>
+      </w:r>
+      <w:proofErr w:type="spellEnd"/>
+      <w:r>
+        <w:t xml:space="preserve"> Spawns around these (don’t bother with two other functions yet)</w:t>
       </w:r>
     </w:p>
     <w:p>
@@ -2277,7 +2787,15 @@
         </w:numPr>
       </w:pPr>
       <w:r>
-        <w:t>And store &lt;short, ShipData&gt; for player accounts.</w:t>
+        <w:t xml:space="preserve">And store &lt;short, </w:t>
+      </w:r>
+      <w:proofErr w:type="spellStart"/>
+      <w:r>
+        <w:t>ShipData</w:t>
+      </w:r>
+      <w:proofErr w:type="spellEnd"/>
+      <w:r>
+        <w:t>&gt; for player accounts.</w:t>
       </w:r>
       <w:r>
         <w:t xml:space="preserve"> Shot being client ID</w:t>
@@ -2307,7 +2825,23 @@
         <w:t xml:space="preserve">Store ship data within space attributes </w:t>
       </w:r>
       <w:r>
-        <w:t>for player (ShipData PlayerShip)</w:t>
+        <w:t>for player (</w:t>
+      </w:r>
+      <w:proofErr w:type="spellStart"/>
+      <w:r>
+        <w:t>ShipData</w:t>
+      </w:r>
+      <w:proofErr w:type="spellEnd"/>
+      <w:r>
+        <w:t xml:space="preserve"> </w:t>
+      </w:r>
+      <w:proofErr w:type="spellStart"/>
+      <w:r>
+        <w:t>PlayerShip</w:t>
+      </w:r>
+      <w:proofErr w:type="spellEnd"/>
+      <w:r>
+        <w:t>)</w:t>
       </w:r>
     </w:p>
     <w:p>
@@ -2359,8 +2893,6 @@
       <w:r>
         <w:t xml:space="preserve"> and mass</w:t>
       </w:r>
-      <w:bookmarkStart w:id="0" w:name="_GoBack"/>
-      <w:bookmarkEnd w:id="0"/>
     </w:p>
     <w:p>
       <w:pPr>
@@ -2489,6 +3021,7 @@
       <w:r>
         <w:t xml:space="preserve">Set every UI widget that displays user information to register for the </w:t>
       </w:r>
+      <w:proofErr w:type="spellStart"/>
       <w:r>
         <w:rPr>
           <w:rStyle w:val="HTMLCode"/>
@@ -2496,8 +3029,17 @@
         </w:rPr>
         <w:t>PersonaStateChanged_t</w:t>
       </w:r>
-      <w:r>
-        <w:t xml:space="preserve"> callback, and update on any change.</w:t>
+      <w:proofErr w:type="spellEnd"/>
+      <w:r>
+        <w:t xml:space="preserve"> </w:t>
+      </w:r>
+      <w:proofErr w:type="spellStart"/>
+      <w:r>
+        <w:t>callback</w:t>
+      </w:r>
+      <w:proofErr w:type="spellEnd"/>
+      <w:r>
+        <w:t>, and update on any change.</w:t>
       </w:r>
     </w:p>
     <w:p>
@@ -2521,6 +3063,7 @@
         </w:numPr>
       </w:pPr>
       <w:r>
+        <w:lastRenderedPageBreak/>
         <w:t>Add ability to kick players</w:t>
       </w:r>
     </w:p>
@@ -2529,7 +3072,6 @@
         <w:pStyle w:val="Heading3"/>
       </w:pPr>
       <w:r>
-        <w:lastRenderedPageBreak/>
         <w:t>PlayerData and Stat Storage</w:t>
       </w:r>
     </w:p>
@@ -2542,7 +3084,15 @@
         </w:numPr>
       </w:pPr>
       <w:r>
-        <w:t xml:space="preserve">Create StatTracker– controller component with stat storage that’s responsible for keeping track of stats and updating steam. Get and sets </w:t>
+        <w:t xml:space="preserve">Create </w:t>
+      </w:r>
+      <w:proofErr w:type="spellStart"/>
+      <w:r>
+        <w:t>StatTracker</w:t>
+      </w:r>
+      <w:proofErr w:type="spellEnd"/>
+      <w:r>
+        <w:t xml:space="preserve">– controller component with stat storage that’s responsible for keeping track of stats and updating steam. Get and sets </w:t>
       </w:r>
     </w:p>
     <w:p>
@@ -2584,6 +3134,7 @@
       <w:r>
         <w:t>Create a new Artificer Project called Artificer Server (</w:t>
       </w:r>
+      <w:proofErr w:type="spellStart"/>
       <w:r>
         <w:rPr>
           <w:rFonts w:ascii="Arial" w:hAnsi="Arial" w:cs="Arial"/>
@@ -2591,7 +3142,17 @@
           <w:sz w:val="21"/>
           <w:szCs w:val="21"/>
         </w:rPr>
-        <w:t xml:space="preserve">NetworkManager.StartServer()) </w:t>
+        <w:t>NetworkManager.StartServer</w:t>
+      </w:r>
+      <w:proofErr w:type="spellEnd"/>
+      <w:r>
+        <w:rPr>
+          <w:rFonts w:ascii="Arial" w:hAnsi="Arial" w:cs="Arial"/>
+          <w:color w:val="455463"/>
+          <w:sz w:val="21"/>
+          <w:szCs w:val="21"/>
+        </w:rPr>
+        <w:t xml:space="preserve">()) </w:t>
       </w:r>
       <w:r>
         <w:t>This should possibly have all the same game assets? Possibly keep on same project with different scene.</w:t>
@@ -2731,8 +3292,13 @@
         </w:numPr>
       </w:pPr>
       <w:r>
-        <w:t>Repair self components</w:t>
-      </w:r>
+        <w:t xml:space="preserve">Repair </w:t>
+      </w:r>
+      <w:proofErr w:type="spellStart"/>
+      <w:r>
+        <w:t>self components</w:t>
+      </w:r>
+      <w:proofErr w:type="spellEnd"/>
       <w:r>
         <w:t xml:space="preserve"> (maybe repair in a station)</w:t>
       </w:r>
@@ -5914,7 +6480,7 @@
 </file>
 
 <file path=customXml/itemProps1.xml><?xml version="1.0" encoding="utf-8"?>
-<ds:datastoreItem xmlns:ds="http://schemas.openxmlformats.org/officeDocument/2006/customXml" ds:itemID="{2D60F9B0-537A-4946-81F7-940FB4743075}">
+<ds:datastoreItem xmlns:ds="http://schemas.openxmlformats.org/officeDocument/2006/customXml" ds:itemID="{C01DC51B-C0F3-4077-BECB-4FDC75314EF0}">
   <ds:schemaRefs>
     <ds:schemaRef ds:uri="http://schemas.openxmlformats.org/officeDocument/2006/bibliography"/>
   </ds:schemaRefs>

</xml_diff>

<commit_message>
Implemented Client side collision detection
Work has been slow due to setting up for security work.
</commit_message>
<xml_diff>
--- a/MOBA Design Document.docx
+++ b/MOBA Design Document.docx
@@ -49,15 +49,7 @@
         <w:t xml:space="preserve"> </w:t>
       </w:r>
       <w:r>
-        <w:t xml:space="preserve">Replace single and </w:t>
-      </w:r>
-      <w:proofErr w:type="spellStart"/>
-      <w:r>
-        <w:t>multi player</w:t>
-      </w:r>
-      <w:proofErr w:type="spellEnd"/>
-      <w:r>
-        <w:t xml:space="preserve"> with ‘Find a game’ and ‘Quick Connect’</w:t>
+        <w:t>Replace single and multi player with ‘Find a game’ and ‘Quick Connect’</w:t>
       </w:r>
     </w:p>
     <w:p>
@@ -283,23 +275,7 @@
     </w:p>
     <w:p>
       <w:r>
-        <w:t xml:space="preserve">Following an unsuccessful greenlight and some UNET + </w:t>
-      </w:r>
-      <w:proofErr w:type="spellStart"/>
-      <w:r>
-        <w:t>Steamworks</w:t>
-      </w:r>
-      <w:proofErr w:type="spellEnd"/>
-      <w:r>
-        <w:t xml:space="preserve">/.Net tutorials, I have decided to implement online functionality over June including matchmaking with </w:t>
-      </w:r>
-      <w:proofErr w:type="spellStart"/>
-      <w:r>
-        <w:t>steamworks</w:t>
-      </w:r>
-      <w:proofErr w:type="spellEnd"/>
-      <w:r>
-        <w:t xml:space="preserve"> and using UNET for creating peer to peer networking</w:t>
+        <w:t>Following an unsuccessful greenlight and some UNET + Steamworks/.Net tutorials, I have decided to implement online functionality over June including matchmaking with steamworks and using UNET for creating peer to peer networking</w:t>
       </w:r>
       <w:r>
         <w:t xml:space="preserve">. </w:t>
@@ -340,15 +316,7 @@
         </w:numPr>
       </w:pPr>
       <w:r>
-        <w:t xml:space="preserve">Make </w:t>
-      </w:r>
-      <w:proofErr w:type="spellStart"/>
-      <w:r>
-        <w:t>shipdata</w:t>
-      </w:r>
-      <w:proofErr w:type="spellEnd"/>
-      <w:r>
-        <w:t xml:space="preserve"> able to sync</w:t>
+        <w:t>Make shipdata able to sync</w:t>
       </w:r>
       <w:r>
         <w:t xml:space="preserve"> fully</w:t>
@@ -487,15 +455,7 @@
         </w:numPr>
       </w:pPr>
       <w:r>
-        <w:t xml:space="preserve">Firing weapon </w:t>
-      </w:r>
-      <w:proofErr w:type="gramStart"/>
-      <w:r>
-        <w:t>spawns</w:t>
-      </w:r>
-      <w:proofErr w:type="gramEnd"/>
-      <w:r>
-        <w:t xml:space="preserve"> projectile on server</w:t>
+        <w:t>Firing weapon spawns projectile on server</w:t>
       </w:r>
       <w:r>
         <w:t xml:space="preserve"> </w:t>
@@ -510,42 +470,13 @@
         </w:numPr>
       </w:pPr>
       <w:r>
-        <w:t xml:space="preserve">Create </w:t>
-      </w:r>
-      <w:proofErr w:type="spellStart"/>
-      <w:r>
-        <w:t>projectilespawn</w:t>
-      </w:r>
-      <w:proofErr w:type="spellEnd"/>
-      <w:r>
-        <w:t xml:space="preserve"> </w:t>
-      </w:r>
-      <w:proofErr w:type="spellStart"/>
-      <w:r>
-        <w:t>obj</w:t>
-      </w:r>
-      <w:proofErr w:type="spellEnd"/>
-      <w:r>
-        <w:t xml:space="preserve"> with </w:t>
-      </w:r>
-      <w:proofErr w:type="spellStart"/>
-      <w:r>
-        <w:t>ProjectileSpawner</w:t>
-      </w:r>
-      <w:proofErr w:type="spellEnd"/>
-      <w:r>
-        <w:t xml:space="preserve"> </w:t>
-      </w:r>
-      <w:proofErr w:type="gramStart"/>
-      <w:r>
-        <w:t>script</w:t>
-      </w:r>
-      <w:r>
-        <w:t>(</w:t>
-      </w:r>
-      <w:proofErr w:type="gramEnd"/>
-      <w:r>
-        <w:t>23/6/16)</w:t>
+        <w:t>Create projectilespawn obj</w:t>
+      </w:r>
+      <w:r>
+        <w:t xml:space="preserve"> with ProjectileSpawner script</w:t>
+      </w:r>
+      <w:r>
+        <w:t>(23/6/16)</w:t>
       </w:r>
     </w:p>
     <w:p>
@@ -606,15 +537,7 @@
         </w:numPr>
       </w:pPr>
       <w:r>
-        <w:t xml:space="preserve">Firing weapon </w:t>
-      </w:r>
-      <w:proofErr w:type="gramStart"/>
-      <w:r>
-        <w:t>spawns</w:t>
-      </w:r>
-      <w:proofErr w:type="gramEnd"/>
-      <w:r>
-        <w:t xml:space="preserve"> projectile on server </w:t>
+        <w:t xml:space="preserve">Firing weapon spawns projectile on server </w:t>
       </w:r>
     </w:p>
     <w:p>
@@ -731,23 +654,7 @@
         </w:numPr>
       </w:pPr>
       <w:r>
-        <w:t xml:space="preserve">Create </w:t>
-      </w:r>
-      <w:proofErr w:type="spellStart"/>
-      <w:r>
-        <w:t>clientRPC</w:t>
-      </w:r>
-      <w:proofErr w:type="spellEnd"/>
-      <w:r>
-        <w:t xml:space="preserve"> and command to pass </w:t>
-      </w:r>
-      <w:proofErr w:type="spellStart"/>
-      <w:r>
-        <w:t>int</w:t>
-      </w:r>
-      <w:proofErr w:type="spellEnd"/>
-      <w:r>
-        <w:t xml:space="preserve"> array that then uses script mentioned above</w:t>
+        <w:t>Create clientRPC and command to pass int array that then uses script mentioned above</w:t>
       </w:r>
       <w:r>
         <w:t xml:space="preserve"> (12/7/16)</w:t>
@@ -762,13 +669,8 @@
         </w:numPr>
       </w:pPr>
       <w:r>
-        <w:t xml:space="preserve">Create </w:t>
-      </w:r>
-      <w:proofErr w:type="spellStart"/>
-      <w:r>
-        <w:t>WreckagePrefab</w:t>
-      </w:r>
-      <w:proofErr w:type="spellEnd"/>
+        <w:t>Create WreckagePrefab</w:t>
+      </w:r>
       <w:r>
         <w:t xml:space="preserve"> for network spawning</w:t>
       </w:r>
@@ -785,15 +687,7 @@
         </w:numPr>
       </w:pPr>
       <w:r>
-        <w:t xml:space="preserve">Spawn </w:t>
-      </w:r>
-      <w:proofErr w:type="spellStart"/>
-      <w:r>
-        <w:t>WreckagePrefab</w:t>
-      </w:r>
-      <w:proofErr w:type="spellEnd"/>
-      <w:r>
-        <w:t xml:space="preserve"> to server (able to destroy)</w:t>
+        <w:t>Spawn WreckagePrefab to server (able to destroy)</w:t>
       </w:r>
       <w:r>
         <w:t xml:space="preserve"> </w:t>
@@ -811,18 +705,10 @@
         </w:numPr>
       </w:pPr>
       <w:r>
-        <w:t xml:space="preserve">Add sync ability for child components on </w:t>
-      </w:r>
-      <w:proofErr w:type="gramStart"/>
-      <w:r>
-        <w:t>wreckage</w:t>
-      </w:r>
-      <w:r>
-        <w:t>(</w:t>
-      </w:r>
-      <w:proofErr w:type="gramEnd"/>
-      <w:r>
-        <w:t>12/7/16)</w:t>
+        <w:t>Add sync ability for child components on wreckage</w:t>
+      </w:r>
+      <w:r>
+        <w:t>(12/7/16)</w:t>
       </w:r>
     </w:p>
     <w:p>
@@ -834,18 +720,10 @@
         </w:numPr>
       </w:pPr>
       <w:r>
-        <w:t xml:space="preserve">Performance boost and movement </w:t>
-      </w:r>
-      <w:proofErr w:type="gramStart"/>
-      <w:r>
-        <w:t>syncing</w:t>
-      </w:r>
-      <w:r>
-        <w:t>(</w:t>
-      </w:r>
-      <w:proofErr w:type="gramEnd"/>
-      <w:r>
-        <w:t>13</w:t>
+        <w:t>Performance boost and movement syncing</w:t>
+      </w:r>
+      <w:r>
+        <w:t>(13</w:t>
       </w:r>
       <w:r>
         <w:t>/7/16)</w:t>
@@ -860,18 +738,10 @@
         </w:numPr>
       </w:pPr>
       <w:r>
-        <w:t xml:space="preserve">Place projectiles in their own </w:t>
-      </w:r>
-      <w:proofErr w:type="gramStart"/>
-      <w:r>
-        <w:t>namespace</w:t>
-      </w:r>
-      <w:r>
-        <w:t>(</w:t>
-      </w:r>
-      <w:proofErr w:type="gramEnd"/>
-      <w:r>
-        <w:t>14</w:t>
+        <w:t>Place projectiles in their own namespace</w:t>
+      </w:r>
+      <w:r>
+        <w:t>(14</w:t>
       </w:r>
       <w:r>
         <w:t>/7/16)</w:t>
@@ -979,18 +849,10 @@
         </w:numPr>
       </w:pPr>
       <w:r>
-        <w:t xml:space="preserve">Fix Projectiles hitting ship but not damaging individual </w:t>
-      </w:r>
-      <w:proofErr w:type="gramStart"/>
-      <w:r>
-        <w:t>components</w:t>
-      </w:r>
-      <w:r>
-        <w:t xml:space="preserve">  (</w:t>
-      </w:r>
-      <w:proofErr w:type="gramEnd"/>
-      <w:r>
-        <w:t>15/07/16)</w:t>
+        <w:t>Fix Projectiles hitting ship but not damaging individual components</w:t>
+      </w:r>
+      <w:r>
+        <w:t xml:space="preserve">  (15/07/16)</w:t>
       </w:r>
     </w:p>
     <w:p>
@@ -1024,21 +886,8 @@
           <w:numId w:val="14"/>
         </w:numPr>
       </w:pPr>
-      <w:proofErr w:type="spellStart"/>
-      <w:r>
-        <w:t>GameBuilder</w:t>
-      </w:r>
-      <w:proofErr w:type="spellEnd"/>
-      <w:r>
-        <w:t xml:space="preserve"> </w:t>
-      </w:r>
-      <w:proofErr w:type="gramStart"/>
-      <w:r>
-        <w:t>spawns</w:t>
-      </w:r>
-      <w:proofErr w:type="gramEnd"/>
-      <w:r>
-        <w:t xml:space="preserve"> players spawns and passes them to team spawner</w:t>
+      <w:r>
+        <w:t>GameBuilder spawns players spawns and passes them to team spawner</w:t>
       </w:r>
       <w:r>
         <w:t xml:space="preserve"> (19/07/16)</w:t>
@@ -1053,15 +902,7 @@
         </w:numPr>
       </w:pPr>
       <w:r>
-        <w:t xml:space="preserve">Set </w:t>
-      </w:r>
-      <w:proofErr w:type="spellStart"/>
-      <w:r>
-        <w:t>teamspawner</w:t>
-      </w:r>
-      <w:proofErr w:type="spellEnd"/>
-      <w:r>
-        <w:t xml:space="preserve"> to spawn player at any spawn point</w:t>
+        <w:t>Set teamspawner to spawn player at any spawn point</w:t>
       </w:r>
       <w:r>
         <w:t xml:space="preserve"> (19/07/16)</w:t>
@@ -1145,13 +986,8 @@
         <w:lastRenderedPageBreak/>
         <w:t xml:space="preserve">Use for respawning the player ship in the event of the ship being destroyed </w:t>
       </w:r>
-      <w:proofErr w:type="spellStart"/>
-      <w:r>
-        <w:t>NetworkServer.ReplacePlayerForConnection</w:t>
-      </w:r>
-      <w:proofErr w:type="spellEnd"/>
-      <w:r>
-        <w:t>(</w:t>
+      <w:r>
+        <w:t>NetworkServer.ReplacePlayerForConnection(</w:t>
       </w:r>
       <w:r>
         <w:t>) (19/07/16)</w:t>
@@ -1189,15 +1025,7 @@
         </w:numPr>
       </w:pPr>
       <w:r>
-        <w:t xml:space="preserve">Add tracker to tracking </w:t>
-      </w:r>
-      <w:proofErr w:type="spellStart"/>
-      <w:r>
-        <w:t>hud</w:t>
-      </w:r>
-      <w:proofErr w:type="spellEnd"/>
-      <w:r>
-        <w:t xml:space="preserve"> (21/07/16)</w:t>
+        <w:t>Add tracker to tracking hud (21/07/16)</w:t>
       </w:r>
     </w:p>
     <w:p>
@@ -1212,18 +1040,10 @@
         <w:t>Create greyed out arro</w:t>
       </w:r>
       <w:r>
-        <w:t>w for none tagged objects [temp</w:t>
-      </w:r>
-      <w:proofErr w:type="gramStart"/>
-      <w:r>
-        <w:t>]</w:t>
-      </w:r>
-      <w:r>
-        <w:t>(</w:t>
-      </w:r>
-      <w:proofErr w:type="gramEnd"/>
-      <w:r>
-        <w:t>22/7/16)</w:t>
+        <w:t>w for none tagged objects [temp]</w:t>
+      </w:r>
+      <w:r>
+        <w:t>(22/7/16)</w:t>
       </w:r>
     </w:p>
     <w:p>
@@ -1235,26 +1055,10 @@
         </w:numPr>
       </w:pPr>
       <w:r>
-        <w:t xml:space="preserve">Update </w:t>
-      </w:r>
-      <w:proofErr w:type="spellStart"/>
-      <w:r>
-        <w:t>TrackerHUD</w:t>
-      </w:r>
-      <w:proofErr w:type="spellEnd"/>
-      <w:r>
-        <w:t xml:space="preserve"> to show transforms, grey if no </w:t>
-      </w:r>
-      <w:proofErr w:type="gramStart"/>
-      <w:r>
-        <w:t>tag</w:t>
-      </w:r>
-      <w:r>
-        <w:t>(</w:t>
-      </w:r>
-      <w:proofErr w:type="gramEnd"/>
-      <w:r>
-        <w:t>22/7/16)</w:t>
+        <w:t>Update TrackerHUD to show transforms, grey if no tag</w:t>
+      </w:r>
+      <w:r>
+        <w:t>(22/7/16)</w:t>
       </w:r>
     </w:p>
     <w:p>
@@ -1301,18 +1105,10 @@
         </w:numPr>
       </w:pPr>
       <w:r>
-        <w:t xml:space="preserve">Create initialize function that will eventually take game </w:t>
-      </w:r>
-      <w:proofErr w:type="gramStart"/>
-      <w:r>
-        <w:t>parameters</w:t>
-      </w:r>
-      <w:r>
-        <w:t xml:space="preserve">  (</w:t>
-      </w:r>
-      <w:proofErr w:type="gramEnd"/>
-      <w:r>
-        <w:t>25/7/16)</w:t>
+        <w:t>Create initialize function that will eventually take game parameters</w:t>
+      </w:r>
+      <w:r>
+        <w:t xml:space="preserve">  (25/7/16)</w:t>
       </w:r>
     </w:p>
     <w:p>
@@ -1324,18 +1120,10 @@
         </w:numPr>
       </w:pPr>
       <w:r>
-        <w:t xml:space="preserve">Starts the Game Builder Process, will do more </w:t>
-      </w:r>
-      <w:proofErr w:type="gramStart"/>
-      <w:r>
-        <w:t>later</w:t>
-      </w:r>
-      <w:r>
-        <w:t xml:space="preserve">  (</w:t>
-      </w:r>
-      <w:proofErr w:type="gramEnd"/>
-      <w:r>
-        <w:t>25/7/16)</w:t>
+        <w:t>Starts the Game Builder Process, will do more later</w:t>
+      </w:r>
+      <w:r>
+        <w:t xml:space="preserve">  (25/7/16)</w:t>
       </w:r>
     </w:p>
     <w:p>
@@ -1385,13 +1173,8 @@
           <w:numId w:val="14"/>
         </w:numPr>
       </w:pPr>
-      <w:proofErr w:type="spellStart"/>
-      <w:r>
-        <w:t>FactionData</w:t>
-      </w:r>
-      <w:proofErr w:type="spellEnd"/>
-      <w:r>
-        <w:t xml:space="preserve"> contains:</w:t>
+      <w:r>
+        <w:t>FactionData contains:</w:t>
       </w:r>
       <w:r>
         <w:t xml:space="preserve"> </w:t>
@@ -1408,18 +1191,8 @@
           <w:numId w:val="14"/>
         </w:numPr>
       </w:pPr>
-      <w:proofErr w:type="spellStart"/>
-      <w:proofErr w:type="gramStart"/>
-      <w:r>
-        <w:t>FactionID</w:t>
-      </w:r>
-      <w:proofErr w:type="spellEnd"/>
-      <w:r>
-        <w:t xml:space="preserve"> :</w:t>
-      </w:r>
-      <w:proofErr w:type="gramEnd"/>
-      <w:r>
-        <w:t xml:space="preserve"> passed through parameters</w:t>
+      <w:r>
+        <w:t>FactionID : passed through parameters</w:t>
       </w:r>
       <w:r>
         <w:t xml:space="preserve"> (25/7/16)</w:t>
@@ -1434,15 +1207,7 @@
         </w:numPr>
       </w:pPr>
       <w:r>
-        <w:t xml:space="preserve">Faction </w:t>
-      </w:r>
-      <w:proofErr w:type="gramStart"/>
-      <w:r>
-        <w:t>Icon :</w:t>
-      </w:r>
-      <w:proofErr w:type="gramEnd"/>
-      <w:r>
-        <w:t xml:space="preserve"> texture of faction logo</w:t>
+        <w:t>Faction Icon : texture of faction logo</w:t>
       </w:r>
       <w:r>
         <w:t>(25/7/16)</w:t>
@@ -1591,7 +1356,6 @@
       <w:r>
         <w:t xml:space="preserve">Game controller creates two teams consisting of random of the three </w:t>
       </w:r>
-      <w:proofErr w:type="gramStart"/>
       <w:r>
         <w:t>factions</w:t>
       </w:r>
@@ -1599,11 +1363,7 @@
         <w:t xml:space="preserve"> </w:t>
       </w:r>
       <w:r>
-        <w:t>.</w:t>
-      </w:r>
-      <w:proofErr w:type="gramEnd"/>
-      <w:r>
-        <w:t xml:space="preserve"> (28/7/16)</w:t>
+        <w:t>. (28/7/16)</w:t>
       </w:r>
     </w:p>
     <w:p>
@@ -1654,15 +1414,7 @@
         </w:numPr>
       </w:pPr>
       <w:r>
-        <w:t xml:space="preserve">Create a popup </w:t>
-      </w:r>
-      <w:proofErr w:type="spellStart"/>
-      <w:r>
-        <w:t>gui</w:t>
-      </w:r>
-      <w:proofErr w:type="spellEnd"/>
-      <w:r>
-        <w:t xml:space="preserve"> with team</w:t>
+        <w:t>Create a popup gui with team</w:t>
       </w:r>
       <w:r>
         <w:t xml:space="preserve"> picker</w:t>
@@ -1694,13 +1446,8 @@
           <w:numId w:val="14"/>
         </w:numPr>
       </w:pPr>
-      <w:proofErr w:type="spellStart"/>
-      <w:r>
-        <w:t>Teampicker</w:t>
-      </w:r>
-      <w:proofErr w:type="spellEnd"/>
-      <w:r>
-        <w:t xml:space="preserve"> needs to implement set teams</w:t>
+      <w:r>
+        <w:t>Teampicker needs to implement set teams</w:t>
       </w:r>
       <w:r>
         <w:t xml:space="preserve"> (29/7/16)</w:t>
@@ -1715,26 +1462,10 @@
         </w:numPr>
       </w:pPr>
       <w:r>
-        <w:t xml:space="preserve">Space manager game controller will store a </w:t>
-      </w:r>
-      <w:proofErr w:type="spellStart"/>
-      <w:r>
-        <w:t>refence</w:t>
-      </w:r>
-      <w:proofErr w:type="spellEnd"/>
-      <w:r>
-        <w:t xml:space="preserve"> to those teams rather than create </w:t>
-      </w:r>
-      <w:proofErr w:type="gramStart"/>
-      <w:r>
-        <w:t>them</w:t>
-      </w:r>
-      <w:r>
-        <w:t>(</w:t>
-      </w:r>
-      <w:proofErr w:type="gramEnd"/>
-      <w:r>
-        <w:t>29/7/16)</w:t>
+        <w:t>Space manager game controller will store a refence to those teams rather than create them</w:t>
+      </w:r>
+      <w:r>
+        <w:t>(29/7/16)</w:t>
       </w:r>
     </w:p>
     <w:p>
@@ -1746,21 +1477,8 @@
         </w:numPr>
       </w:pPr>
       <w:r>
-        <w:t xml:space="preserve">Selecting a team will send </w:t>
-      </w:r>
-      <w:proofErr w:type="spellStart"/>
-      <w:r>
-        <w:t>setplayerteam</w:t>
-      </w:r>
-      <w:proofErr w:type="spellEnd"/>
-      <w:r>
-        <w:t xml:space="preserve"> </w:t>
-      </w:r>
-      <w:proofErr w:type="spellStart"/>
-      <w:r>
-        <w:t>msg</w:t>
-      </w:r>
-      <w:proofErr w:type="spellEnd"/>
+        <w:t>Selecting a team will send setplayerteam msg</w:t>
+      </w:r>
       <w:r>
         <w:t xml:space="preserve"> to game controller</w:t>
       </w:r>
@@ -1796,13 +1514,8 @@
           <w:numId w:val="15"/>
         </w:numPr>
       </w:pPr>
-      <w:proofErr w:type="spellStart"/>
-      <w:r>
-        <w:t>TeamController</w:t>
-      </w:r>
-      <w:proofErr w:type="spellEnd"/>
-      <w:r>
-        <w:t xml:space="preserve"> Objects</w:t>
+      <w:r>
+        <w:t>TeamController Objects</w:t>
       </w:r>
     </w:p>
     <w:p>
@@ -1832,15 +1545,7 @@
         </w:numPr>
       </w:pPr>
       <w:r>
-        <w:t xml:space="preserve">Create </w:t>
-      </w:r>
-      <w:proofErr w:type="spellStart"/>
-      <w:r>
-        <w:t>SpawnDialog</w:t>
-      </w:r>
-      <w:proofErr w:type="spellEnd"/>
-      <w:r>
-        <w:t>.</w:t>
+        <w:t>Create SpawnDialog.</w:t>
       </w:r>
     </w:p>
     <w:p>
@@ -1867,18 +1572,10 @@
         </w:numPr>
       </w:pPr>
       <w:r>
-        <w:t xml:space="preserve">Controller Adds spawn timer and enables button after allotted </w:t>
-      </w:r>
-      <w:proofErr w:type="gramStart"/>
-      <w:r>
-        <w:t>time</w:t>
-      </w:r>
-      <w:r>
-        <w:t>(</w:t>
-      </w:r>
-      <w:proofErr w:type="gramEnd"/>
-      <w:r>
-        <w:t>2/8/16)</w:t>
+        <w:t>Controller Adds spawn timer and enables button after allotted time</w:t>
+      </w:r>
+      <w:r>
+        <w:t>(2/8/16)</w:t>
       </w:r>
     </w:p>
     <w:p>
@@ -1904,40 +1601,14 @@
       <w:r>
         <w:t xml:space="preserve">In </w:t>
       </w:r>
-      <w:proofErr w:type="spellStart"/>
-      <w:proofErr w:type="gramStart"/>
-      <w:r>
-        <w:t>PlayerDeath</w:t>
-      </w:r>
-      <w:proofErr w:type="spellEnd"/>
+      <w:r>
+        <w:t xml:space="preserve">PlayerDeath </w:t>
+      </w:r>
       <w:r>
         <w:t xml:space="preserve"> </w:t>
       </w:r>
       <w:r>
-        <w:t xml:space="preserve"> </w:t>
-      </w:r>
-      <w:r>
-        <w:t>display</w:t>
-      </w:r>
-      <w:proofErr w:type="gramEnd"/>
-      <w:r>
-        <w:t xml:space="preserve"> spawn screen. </w:t>
-      </w:r>
-      <w:proofErr w:type="spellStart"/>
-      <w:r>
-        <w:t>Spawnscreen</w:t>
-      </w:r>
-      <w:proofErr w:type="spellEnd"/>
-      <w:r>
-        <w:t xml:space="preserve"> will then call the </w:t>
-      </w:r>
-      <w:proofErr w:type="spellStart"/>
-      <w:r>
-        <w:t>gameMSG</w:t>
-      </w:r>
-      <w:proofErr w:type="spellEnd"/>
-      <w:r>
-        <w:t xml:space="preserve"> spawn player at.</w:t>
+        <w:t>display spawn screen. Spawnscreen will then call the gameMSG spawn player at.</w:t>
       </w:r>
       <w:r>
         <w:t xml:space="preserve"> (2/8/16)</w:t>
@@ -1970,15 +1641,7 @@
         </w:numPr>
       </w:pPr>
       <w:r>
-        <w:t xml:space="preserve">Team spawner uses spawn generator to build local </w:t>
-      </w:r>
-      <w:proofErr w:type="spellStart"/>
-      <w:r>
-        <w:t>playerspawn</w:t>
-      </w:r>
-      <w:proofErr w:type="spellEnd"/>
-      <w:r>
-        <w:t xml:space="preserve"> points that apply to the local player</w:t>
+        <w:t>Team spawner uses spawn generator to build local playerspawn points that apply to the local player</w:t>
       </w:r>
       <w:r>
         <w:t xml:space="preserve"> (4/8/16)</w:t>
@@ -2068,20 +1731,10 @@
         </w:numPr>
       </w:pPr>
       <w:r>
-        <w:t xml:space="preserve">Team spawns not in right </w:t>
-      </w:r>
-      <w:proofErr w:type="spellStart"/>
-      <w:proofErr w:type="gramStart"/>
-      <w:r>
-        <w:t>pos</w:t>
-      </w:r>
-      <w:proofErr w:type="spellEnd"/>
-      <w:r>
-        <w:t>(</w:t>
-      </w:r>
-      <w:proofErr w:type="gramEnd"/>
-      <w:r>
-        <w:t>6/8/16)</w:t>
+        <w:t>Team spawns not in right pos</w:t>
+      </w:r>
+      <w:r>
+        <w:t>(6/8/16)</w:t>
       </w:r>
     </w:p>
     <w:p>
@@ -2152,13 +1805,8 @@
         </w:numPr>
       </w:pPr>
       <w:r>
-        <w:t xml:space="preserve">Segment objects store </w:t>
-      </w:r>
-      <w:proofErr w:type="spellStart"/>
-      <w:r>
-        <w:t>netInstanceID</w:t>
-      </w:r>
-      <w:proofErr w:type="spellEnd"/>
+        <w:t>Segment objects store netInstanceID</w:t>
+      </w:r>
     </w:p>
     <w:p>
       <w:pPr>
@@ -2169,15 +1817,7 @@
         </w:numPr>
       </w:pPr>
       <w:r>
-        <w:t xml:space="preserve">For </w:t>
-      </w:r>
-      <w:proofErr w:type="gramStart"/>
-      <w:r>
-        <w:t>now</w:t>
-      </w:r>
-      <w:proofErr w:type="gramEnd"/>
-      <w:r>
-        <w:t xml:space="preserve"> proceed as if we don’t destroy objects</w:t>
+        <w:t>For now proceed as if we don’t destroy objects</w:t>
       </w:r>
     </w:p>
     <w:p>
@@ -2229,49 +1869,12 @@
       <w:pPr>
         <w:pStyle w:val="ListParagraph"/>
         <w:numPr>
-          <w:ilvl w:val="4"/>
-          <w:numId w:val="15"/>
-        </w:numPr>
-      </w:pPr>
-      <w:r>
-        <w:t>Individual asteroid – asteroid behaviour</w:t>
-      </w:r>
-    </w:p>
-    <w:p>
-      <w:pPr>
-        <w:pStyle w:val="ListParagraph"/>
-        <w:numPr>
-          <w:ilvl w:val="4"/>
-          <w:numId w:val="15"/>
-        </w:numPr>
-      </w:pPr>
-      <w:r>
-        <w:t xml:space="preserve">Field - </w:t>
-      </w:r>
-      <w:proofErr w:type="spellStart"/>
-      <w:r>
-        <w:t>segobjbehaviour</w:t>
-      </w:r>
-      <w:proofErr w:type="spellEnd"/>
-    </w:p>
-    <w:p>
-      <w:pPr>
-        <w:pStyle w:val="ListParagraph"/>
-        <w:numPr>
           <w:ilvl w:val="1"/>
           <w:numId w:val="15"/>
         </w:numPr>
       </w:pPr>
       <w:r>
-        <w:t xml:space="preserve">Cycle segment (rename generator) will enable the game object (maybe using </w:t>
-      </w:r>
-      <w:proofErr w:type="spellStart"/>
-      <w:r>
-        <w:t>netID</w:t>
-      </w:r>
-      <w:proofErr w:type="spellEnd"/>
-      <w:r>
-        <w:t>) or recreate it depending on if we destroy the object or not</w:t>
+        <w:t>Cycle segment (rename generator) will enable the game object (maybe using netID) or recreate it depending on if we destroy the object or not</w:t>
       </w:r>
       <w:r>
         <w:t xml:space="preserve"> </w:t>
@@ -2322,15 +1925,7 @@
         </w:numPr>
       </w:pPr>
       <w:r>
-        <w:t xml:space="preserve">Rename sub </w:t>
-      </w:r>
-      <w:proofErr w:type="spellStart"/>
-      <w:r>
-        <w:t>obj</w:t>
-      </w:r>
-      <w:proofErr w:type="spellEnd"/>
-      <w:r>
-        <w:t xml:space="preserve"> back to _satellites</w:t>
+        <w:t>Rename sub obj back to _satellites</w:t>
       </w:r>
       <w:r>
         <w:t xml:space="preserve"> (9/8/16)</w:t>
@@ -2360,15 +1955,7 @@
         </w:numPr>
       </w:pPr>
       <w:r>
-        <w:t xml:space="preserve">Make </w:t>
-      </w:r>
-      <w:proofErr w:type="spellStart"/>
-      <w:r>
-        <w:t>syncspaceobjects</w:t>
-      </w:r>
-      <w:proofErr w:type="spellEnd"/>
-      <w:r>
-        <w:t xml:space="preserve"> sync</w:t>
+        <w:t>Make syncspaceobjects sync</w:t>
       </w:r>
       <w:r>
         <w:t xml:space="preserve"> (11/08/16)</w:t>
@@ -2383,18 +1970,10 @@
         </w:numPr>
       </w:pPr>
       <w:r>
-        <w:t xml:space="preserve">Add hit functionality back to </w:t>
-      </w:r>
-      <w:proofErr w:type="gramStart"/>
-      <w:r>
-        <w:t>asteroids</w:t>
-      </w:r>
-      <w:r>
-        <w:t>(</w:t>
-      </w:r>
-      <w:proofErr w:type="gramEnd"/>
-      <w:r>
-        <w:t>11/08/16)</w:t>
+        <w:t>Add hit functionality back to asteroids</w:t>
+      </w:r>
+      <w:r>
+        <w:t>(11/08/16)</w:t>
       </w:r>
     </w:p>
     <w:p>
@@ -2406,34 +1985,13 @@
         </w:numPr>
       </w:pPr>
       <w:r>
-        <w:t xml:space="preserve">Create </w:t>
-      </w:r>
-      <w:proofErr w:type="spellStart"/>
-      <w:r>
-        <w:t>asteroidhit</w:t>
-      </w:r>
-      <w:proofErr w:type="spellEnd"/>
-      <w:r>
-        <w:t xml:space="preserve"> collider or </w:t>
-      </w:r>
-      <w:proofErr w:type="spellStart"/>
-      <w:r>
-        <w:t>asteroidbehaviour</w:t>
-      </w:r>
-      <w:proofErr w:type="spellEnd"/>
-      <w:r>
-        <w:t xml:space="preserve"> extends hit </w:t>
-      </w:r>
-      <w:proofErr w:type="gramStart"/>
+        <w:t xml:space="preserve">Create asteroidhit collider or asteroidbehaviour extends hit </w:t>
+      </w:r>
       <w:r>
         <w:t>collider</w:t>
       </w:r>
       <w:r>
-        <w:t>(</w:t>
-      </w:r>
-      <w:proofErr w:type="gramEnd"/>
-      <w:r>
-        <w:t>11/08/16)</w:t>
+        <w:t>(11/08/16)</w:t>
       </w:r>
     </w:p>
     <w:p>
@@ -2445,23 +2003,7 @@
         </w:numPr>
       </w:pPr>
       <w:r>
-        <w:t xml:space="preserve">Fix </w:t>
-      </w:r>
-      <w:proofErr w:type="spellStart"/>
-      <w:r>
-        <w:t>popcheck</w:t>
-      </w:r>
-      <w:proofErr w:type="spellEnd"/>
-      <w:r>
-        <w:t xml:space="preserve"> </w:t>
-      </w:r>
-      <w:proofErr w:type="spellStart"/>
-      <w:r>
-        <w:t>coroutines</w:t>
-      </w:r>
-      <w:proofErr w:type="spellEnd"/>
-      <w:r>
-        <w:t xml:space="preserve"> slowing system</w:t>
+        <w:t>Create space cloud (12/8/16)</w:t>
       </w:r>
     </w:p>
     <w:p>
@@ -2472,8 +2014,121 @@
           <w:numId w:val="15"/>
         </w:numPr>
       </w:pPr>
+      <w:r>
+        <w:t>Improve segment object structure</w:t>
+      </w:r>
+    </w:p>
+    <w:p>
+      <w:pPr>
+        <w:pStyle w:val="ListParagraph"/>
+        <w:numPr>
+          <w:ilvl w:val="2"/>
+          <w:numId w:val="15"/>
+        </w:numPr>
+      </w:pPr>
+      <w:r>
+        <w:t>Do not bother hiding segment obj if it does not have a sprite renderer or network transform</w:t>
+      </w:r>
+      <w:r>
+        <w:t xml:space="preserve"> (13/08/16)</w:t>
+      </w:r>
+    </w:p>
+    <w:p>
+      <w:pPr>
+        <w:pStyle w:val="ListParagraph"/>
+        <w:numPr>
+          <w:ilvl w:val="2"/>
+          <w:numId w:val="15"/>
+        </w:numPr>
+      </w:pPr>
+      <w:r>
+        <w:t>Fix performance issues with coroutine (13/08/16)</w:t>
+      </w:r>
+    </w:p>
+    <w:p>
+      <w:pPr>
+        <w:pStyle w:val="Heading3"/>
+      </w:pPr>
+      <w:r>
+        <w:lastRenderedPageBreak/>
+        <w:t>Week THREE - Space Segment Generation</w:t>
+      </w:r>
+    </w:p>
+    <w:p>
+      <w:pPr>
+        <w:pStyle w:val="ListParagraph"/>
+        <w:numPr>
+          <w:ilvl w:val="0"/>
+          <w:numId w:val="15"/>
+        </w:numPr>
+      </w:pPr>
+      <w:r>
+        <w:t>Update segment structure</w:t>
+      </w:r>
+    </w:p>
+    <w:p>
+      <w:pPr>
+        <w:pStyle w:val="ListParagraph"/>
+        <w:numPr>
+          <w:ilvl w:val="1"/>
+          <w:numId w:val="15"/>
+        </w:numPr>
+      </w:pPr>
+      <w:r>
+        <w:t>Improve segment object structure</w:t>
+      </w:r>
+    </w:p>
+    <w:p>
+      <w:pPr>
+        <w:pStyle w:val="ListParagraph"/>
+        <w:numPr>
+          <w:ilvl w:val="2"/>
+          <w:numId w:val="15"/>
+        </w:numPr>
+      </w:pPr>
+      <w:r>
+        <w:t xml:space="preserve">Space cloud particles </w:t>
+      </w:r>
+      <w:r>
+        <w:t>clients</w:t>
+      </w:r>
+      <w:r>
+        <w:t xml:space="preserve"> (15/8/16)</w:t>
+      </w:r>
+    </w:p>
+    <w:p>
+      <w:pPr>
+        <w:pStyle w:val="ListParagraph"/>
+        <w:numPr>
+          <w:ilvl w:val="2"/>
+          <w:numId w:val="15"/>
+        </w:numPr>
+      </w:pPr>
+      <w:r>
+        <w:t>Asteroid hit not working</w:t>
+      </w:r>
+      <w:r>
+        <w:t xml:space="preserve"> – client side hit detection</w:t>
+      </w:r>
+      <w:r>
+        <w:t xml:space="preserve"> (19/08/16)</w:t>
+      </w:r>
+    </w:p>
+    <w:p>
+      <w:pPr>
+        <w:pStyle w:val="Heading3"/>
+      </w:pPr>
+      <w:r>
+        <w:t xml:space="preserve">Week </w:t>
+      </w:r>
+      <w:r>
+        <w:t>Four</w:t>
+      </w:r>
       <w:bookmarkStart w:id="0" w:name="_GoBack"/>
       <w:bookmarkEnd w:id="0"/>
+      <w:r>
+        <w:t xml:space="preserve"> - Space Segment Generation</w:t>
+      </w:r>
     </w:p>
     <w:p>
       <w:pPr>
@@ -2496,7 +2151,6 @@
         </w:numPr>
       </w:pPr>
       <w:r>
-        <w:lastRenderedPageBreak/>
         <w:t>Implement this into wreckage prefab</w:t>
       </w:r>
     </w:p>
@@ -2516,35 +2170,63 @@
       <w:pPr>
         <w:pStyle w:val="ListParagraph"/>
         <w:numPr>
+          <w:ilvl w:val="0"/>
+          <w:numId w:val="15"/>
+        </w:numPr>
+      </w:pPr>
+      <w:r>
+        <w:t>Create camera add ons:</w:t>
+      </w:r>
+    </w:p>
+    <w:p>
+      <w:pPr>
+        <w:pStyle w:val="ListParagraph"/>
+        <w:numPr>
           <w:ilvl w:val="1"/>
           <w:numId w:val="15"/>
         </w:numPr>
       </w:pPr>
       <w:r>
-        <w:t xml:space="preserve">Create space cloud </w:t>
-      </w:r>
-      <w:r>
-        <w:t>(12/8/16)</w:t>
-      </w:r>
-    </w:p>
-    <w:p>
-      <w:pPr>
-        <w:pStyle w:val="ListParagraph"/>
-        <w:numPr>
-          <w:ilvl w:val="0"/>
+        <w:t>Create planet script</w:t>
+      </w:r>
+    </w:p>
+    <w:p>
+      <w:pPr>
+        <w:pStyle w:val="ListParagraph"/>
+        <w:numPr>
+          <w:ilvl w:val="2"/>
           <w:numId w:val="15"/>
         </w:numPr>
       </w:pPr>
       <w:r>
-        <w:t xml:space="preserve">Create camera add </w:t>
-      </w:r>
-      <w:proofErr w:type="spellStart"/>
-      <w:r>
-        <w:t>ons</w:t>
-      </w:r>
-      <w:proofErr w:type="spellEnd"/>
-      <w:r>
-        <w:t>:</w:t>
+        <w:t>Stores list of p</w:t>
+      </w:r>
+      <w:r>
+        <w:t>lanets and their moons position, these will be retrieved not generated</w:t>
+      </w:r>
+    </w:p>
+    <w:p>
+      <w:pPr>
+        <w:pStyle w:val="ListParagraph"/>
+        <w:numPr>
+          <w:ilvl w:val="2"/>
+          <w:numId w:val="15"/>
+        </w:numPr>
+      </w:pPr>
+      <w:r>
+        <w:t>When player is close enough, spawn planet and make it move very slowly (when in range move ~0.001 depending on supposed difference</w:t>
+      </w:r>
+    </w:p>
+    <w:p>
+      <w:pPr>
+        <w:pStyle w:val="ListParagraph"/>
+        <w:numPr>
+          <w:ilvl w:val="2"/>
+          <w:numId w:val="15"/>
+        </w:numPr>
+      </w:pPr>
+      <w:r>
+        <w:t>Do the same for moons</w:t>
       </w:r>
     </w:p>
     <w:p>
@@ -2556,61 +2238,9 @@
         </w:numPr>
       </w:pPr>
       <w:r>
-        <w:t>Create planet script</w:t>
-      </w:r>
-    </w:p>
-    <w:p>
-      <w:pPr>
-        <w:pStyle w:val="ListParagraph"/>
-        <w:numPr>
-          <w:ilvl w:val="2"/>
-          <w:numId w:val="15"/>
-        </w:numPr>
-      </w:pPr>
-      <w:r>
-        <w:t>Stores list of p</w:t>
-      </w:r>
-      <w:r>
-        <w:t>lanets and their moons position, these will be retrieved not generated</w:t>
-      </w:r>
-    </w:p>
-    <w:p>
-      <w:pPr>
-        <w:pStyle w:val="ListParagraph"/>
-        <w:numPr>
-          <w:ilvl w:val="2"/>
-          <w:numId w:val="15"/>
-        </w:numPr>
-      </w:pPr>
-      <w:r>
-        <w:t>When player is close enough, spawn planet and make it move very slowly (when in range move ~0.001 depending on supposed difference</w:t>
-      </w:r>
-    </w:p>
-    <w:p>
-      <w:pPr>
-        <w:pStyle w:val="ListParagraph"/>
-        <w:numPr>
-          <w:ilvl w:val="2"/>
-          <w:numId w:val="15"/>
-        </w:numPr>
-      </w:pPr>
-      <w:r>
-        <w:t>Do the same for moons</w:t>
-      </w:r>
-    </w:p>
-    <w:p>
-      <w:pPr>
-        <w:pStyle w:val="ListParagraph"/>
-        <w:numPr>
-          <w:ilvl w:val="1"/>
-          <w:numId w:val="15"/>
-        </w:numPr>
-      </w:pPr>
-      <w:r>
         <w:t>Galaxy script – works like planet script but with galaxy images on bigger scale</w:t>
       </w:r>
     </w:p>
-    <w:p/>
     <w:p>
       <w:pPr>
         <w:pStyle w:val="Heading3"/>
@@ -2628,13 +2258,8 @@
         </w:numPr>
       </w:pPr>
       <w:r>
-        <w:t xml:space="preserve">Left side of spawn picker with have default ship choice, provided by </w:t>
-      </w:r>
-      <w:proofErr w:type="spellStart"/>
-      <w:r>
-        <w:t>teamcontrollers</w:t>
-      </w:r>
-      <w:proofErr w:type="spellEnd"/>
+        <w:t>Left side of spawn picker with have default ship choice, provided by teamcontrollers</w:t>
+      </w:r>
     </w:p>
     <w:p>
       <w:pPr>
@@ -2645,29 +2270,8 @@
         </w:numPr>
       </w:pPr>
       <w:r>
-        <w:t xml:space="preserve">Change </w:t>
-      </w:r>
-      <w:proofErr w:type="spellStart"/>
-      <w:r>
-        <w:t>PlayerSpawn</w:t>
-      </w:r>
-      <w:proofErr w:type="spellEnd"/>
-      <w:r>
-        <w:t xml:space="preserve"> to </w:t>
-      </w:r>
-      <w:proofErr w:type="spellStart"/>
-      <w:r>
-        <w:t>TeamASpawn</w:t>
-      </w:r>
-      <w:proofErr w:type="spellEnd"/>
-      <w:r>
-        <w:t xml:space="preserve"> and </w:t>
-      </w:r>
-      <w:proofErr w:type="spellStart"/>
-      <w:r>
-        <w:t>TeamBSpawn</w:t>
-      </w:r>
-      <w:proofErr w:type="spellEnd"/>
+        <w:t>Change PlayerSpawn to TeamASpawn and TeamBSpawn</w:t>
+      </w:r>
       <w:r>
         <w:t xml:space="preserve"> and alinement labels</w:t>
       </w:r>
@@ -2723,23 +2327,7 @@
         </w:numPr>
       </w:pPr>
       <w:r>
-        <w:t xml:space="preserve">Small teams (up to 32 players) – two station at opposite ends 200km away from each other, create </w:t>
-      </w:r>
-      <w:proofErr w:type="spellStart"/>
-      <w:r>
-        <w:t>TeamA</w:t>
-      </w:r>
-      <w:proofErr w:type="spellEnd"/>
-      <w:r>
-        <w:t xml:space="preserve"> and </w:t>
-      </w:r>
-      <w:proofErr w:type="spellStart"/>
-      <w:r>
-        <w:t>TeamB</w:t>
-      </w:r>
-      <w:proofErr w:type="spellEnd"/>
-      <w:r>
-        <w:t xml:space="preserve"> Spawns around these (don’t bother with two other functions yet)</w:t>
+        <w:t>Small teams (up to 32 players) – two station at opposite ends 200km away from each other, create TeamA and TeamB Spawns around these (don’t bother with two other functions yet)</w:t>
       </w:r>
     </w:p>
     <w:p>
@@ -2787,15 +2375,7 @@
         </w:numPr>
       </w:pPr>
       <w:r>
-        <w:t xml:space="preserve">And store &lt;short, </w:t>
-      </w:r>
-      <w:proofErr w:type="spellStart"/>
-      <w:r>
-        <w:t>ShipData</w:t>
-      </w:r>
-      <w:proofErr w:type="spellEnd"/>
-      <w:r>
-        <w:t>&gt; for player accounts.</w:t>
+        <w:t>And store &lt;short, ShipData&gt; for player accounts.</w:t>
       </w:r>
       <w:r>
         <w:t xml:space="preserve"> Shot being client ID</w:t>
@@ -2825,23 +2405,7 @@
         <w:t xml:space="preserve">Store ship data within space attributes </w:t>
       </w:r>
       <w:r>
-        <w:t>for player (</w:t>
-      </w:r>
-      <w:proofErr w:type="spellStart"/>
-      <w:r>
-        <w:t>ShipData</w:t>
-      </w:r>
-      <w:proofErr w:type="spellEnd"/>
-      <w:r>
-        <w:t xml:space="preserve"> </w:t>
-      </w:r>
-      <w:proofErr w:type="spellStart"/>
-      <w:r>
-        <w:t>PlayerShip</w:t>
-      </w:r>
-      <w:proofErr w:type="spellEnd"/>
-      <w:r>
-        <w:t>)</w:t>
+        <w:t>for player (ShipData PlayerShip)</w:t>
       </w:r>
     </w:p>
     <w:p>
@@ -2898,6 +2462,18 @@
       <w:pPr>
         <w:pStyle w:val="ListParagraph"/>
         <w:numPr>
+          <w:ilvl w:val="1"/>
+          <w:numId w:val="16"/>
+        </w:numPr>
+      </w:pPr>
+      <w:r>
+        <w:t>Create background asteroids</w:t>
+      </w:r>
+    </w:p>
+    <w:p>
+      <w:pPr>
+        <w:pStyle w:val="ListParagraph"/>
+        <w:numPr>
           <w:ilvl w:val="0"/>
           <w:numId w:val="16"/>
         </w:numPr>
@@ -2971,6 +2547,7 @@
         <w:pStyle w:val="Heading3"/>
       </w:pPr>
       <w:r>
+        <w:lastRenderedPageBreak/>
         <w:t>Matchmaking</w:t>
       </w:r>
     </w:p>
@@ -3021,7 +2598,6 @@
       <w:r>
         <w:t xml:space="preserve">Set every UI widget that displays user information to register for the </w:t>
       </w:r>
-      <w:proofErr w:type="spellStart"/>
       <w:r>
         <w:rPr>
           <w:rStyle w:val="HTMLCode"/>
@@ -3029,17 +2605,8 @@
         </w:rPr>
         <w:t>PersonaStateChanged_t</w:t>
       </w:r>
-      <w:proofErr w:type="spellEnd"/>
-      <w:r>
-        <w:t xml:space="preserve"> </w:t>
-      </w:r>
-      <w:proofErr w:type="spellStart"/>
-      <w:r>
-        <w:t>callback</w:t>
-      </w:r>
-      <w:proofErr w:type="spellEnd"/>
-      <w:r>
-        <w:t>, and update on any change.</w:t>
+      <w:r>
+        <w:t xml:space="preserve"> callback, and update on any change.</w:t>
       </w:r>
     </w:p>
     <w:p>
@@ -3063,7 +2630,6 @@
         </w:numPr>
       </w:pPr>
       <w:r>
-        <w:lastRenderedPageBreak/>
         <w:t>Add ability to kick players</w:t>
       </w:r>
     </w:p>
@@ -3084,15 +2650,7 @@
         </w:numPr>
       </w:pPr>
       <w:r>
-        <w:t xml:space="preserve">Create </w:t>
-      </w:r>
-      <w:proofErr w:type="spellStart"/>
-      <w:r>
-        <w:t>StatTracker</w:t>
-      </w:r>
-      <w:proofErr w:type="spellEnd"/>
-      <w:r>
-        <w:t xml:space="preserve">– controller component with stat storage that’s responsible for keeping track of stats and updating steam. Get and sets </w:t>
+        <w:t xml:space="preserve">Create StatTracker– controller component with stat storage that’s responsible for keeping track of stats and updating steam. Get and sets </w:t>
       </w:r>
     </w:p>
     <w:p>
@@ -3134,7 +2692,6 @@
       <w:r>
         <w:t>Create a new Artificer Project called Artificer Server (</w:t>
       </w:r>
-      <w:proofErr w:type="spellStart"/>
       <w:r>
         <w:rPr>
           <w:rFonts w:ascii="Arial" w:hAnsi="Arial" w:cs="Arial"/>
@@ -3142,17 +2699,7 @@
           <w:sz w:val="21"/>
           <w:szCs w:val="21"/>
         </w:rPr>
-        <w:t>NetworkManager.StartServer</w:t>
-      </w:r>
-      <w:proofErr w:type="spellEnd"/>
-      <w:r>
-        <w:rPr>
-          <w:rFonts w:ascii="Arial" w:hAnsi="Arial" w:cs="Arial"/>
-          <w:color w:val="455463"/>
-          <w:sz w:val="21"/>
-          <w:szCs w:val="21"/>
-        </w:rPr>
-        <w:t xml:space="preserve">()) </w:t>
+        <w:t xml:space="preserve">NetworkManager.StartServer()) </w:t>
       </w:r>
       <w:r>
         <w:t>This should possibly have all the same game assets? Possibly keep on same project with different scene.</w:t>
@@ -3292,13 +2839,8 @@
         </w:numPr>
       </w:pPr>
       <w:r>
-        <w:t xml:space="preserve">Repair </w:t>
-      </w:r>
-      <w:proofErr w:type="spellStart"/>
-      <w:r>
-        <w:t>self components</w:t>
-      </w:r>
-      <w:proofErr w:type="spellEnd"/>
+        <w:t>Repair self components</w:t>
+      </w:r>
       <w:r>
         <w:t xml:space="preserve"> (maybe repair in a station)</w:t>
       </w:r>
@@ -6480,7 +6022,7 @@
 </file>
 
 <file path=customXml/itemProps1.xml><?xml version="1.0" encoding="utf-8"?>
-<ds:datastoreItem xmlns:ds="http://schemas.openxmlformats.org/officeDocument/2006/customXml" ds:itemID="{C01DC51B-C0F3-4077-BECB-4FDC75314EF0}">
+<ds:datastoreItem xmlns:ds="http://schemas.openxmlformats.org/officeDocument/2006/customXml" ds:itemID="{8B0CF1F5-752B-4499-B195-70D1045EF51B}">
   <ds:schemaRefs>
     <ds:schemaRef ds:uri="http://schemas.openxmlformats.org/officeDocument/2006/bibliography"/>
   </ds:schemaRefs>

</xml_diff>